<commit_message>
changed the Requirements to reflect our changes of Template to Tags
</commit_message>
<xml_diff>
--- a/Documentation/ProjectDesign/ProjectDesign.docx
+++ b/Documentation/ProjectDesign/ProjectDesign.docx
@@ -230,7 +230,7 @@
                         <w:sz w:val="28"/>
                         <w:szCs w:val="28"/>
                       </w:rPr>
-                      <w:t>February 22, 2024</w:t>
+                      <w:t>2-22-2024</w:t>
                     </w:r>
                   </w:p>
                 </w:sdtContent>
@@ -268,7 +268,10 @@
     <w:sdt>
       <w:sdtPr>
         <w:rPr>
-          <w:rFonts w:ascii="Times New Roman" w:hAnsi="Times New Roman" w:cs="Times New Roman"/>
+          <w:rFonts w:ascii="Times New Roman" w:eastAsiaTheme="minorEastAsia" w:hAnsi="Times New Roman" w:cs="Times New Roman"/>
+          <w:color w:val="auto"/>
+          <w:sz w:val="22"/>
+          <w:szCs w:val="22"/>
         </w:rPr>
         <w:id w:val="-758211264"/>
         <w:docPartObj>
@@ -278,13 +281,9 @@
       </w:sdtPr>
       <w:sdtEndPr>
         <w:rPr>
-          <w:rFonts w:eastAsiaTheme="minorEastAsia"/>
           <w:b/>
           <w:bCs/>
           <w:noProof/>
-          <w:color w:val="auto"/>
-          <w:sz w:val="22"/>
-          <w:szCs w:val="22"/>
         </w:rPr>
       </w:sdtEndPr>
       <w:sdtContent>
@@ -4969,7 +4968,19 @@
         <w:rPr>
           <w:rFonts w:ascii="Times New Roman" w:eastAsia="Times New Roman" w:hAnsi="Times New Roman" w:cs="Times New Roman"/>
         </w:rPr>
-        <w:t xml:space="preserve">Template </w:t>
+        <w:t>T</w:t>
+      </w:r>
+      <w:r>
+        <w:rPr>
+          <w:rFonts w:ascii="Times New Roman" w:eastAsia="Times New Roman" w:hAnsi="Times New Roman" w:cs="Times New Roman"/>
+        </w:rPr>
+        <w:t>ags</w:t>
+      </w:r>
+      <w:r>
+        <w:rPr>
+          <w:rFonts w:ascii="Times New Roman" w:eastAsia="Times New Roman" w:hAnsi="Times New Roman" w:cs="Times New Roman"/>
+        </w:rPr>
+        <w:t xml:space="preserve"> </w:t>
       </w:r>
     </w:p>
     <w:p>
@@ -4987,16 +4998,14 @@
         <w:rPr>
           <w:rFonts w:ascii="Times New Roman" w:eastAsia="Times New Roman" w:hAnsi="Times New Roman" w:cs="Times New Roman"/>
         </w:rPr>
-        <w:t xml:space="preserve">A drop-down menu that </w:t>
-      </w:r>
-      <w:proofErr w:type="gramStart"/>
-      <w:r>
-        <w:rPr>
-          <w:rFonts w:ascii="Times New Roman" w:eastAsia="Times New Roman" w:hAnsi="Times New Roman" w:cs="Times New Roman"/>
-        </w:rPr>
-        <w:t>includes</w:t>
-      </w:r>
-      <w:proofErr w:type="gramEnd"/>
+        <w:t>A drop-down menu that includes</w:t>
+      </w:r>
+      <w:r>
+        <w:rPr>
+          <w:rFonts w:ascii="Times New Roman" w:eastAsia="Times New Roman" w:hAnsi="Times New Roman" w:cs="Times New Roman"/>
+        </w:rPr>
+        <w:t>:</w:t>
+      </w:r>
     </w:p>
     <w:p>
       <w:pPr>
@@ -5031,7 +5040,7 @@
         <w:rPr>
           <w:rFonts w:ascii="Times New Roman" w:eastAsia="Times New Roman" w:hAnsi="Times New Roman" w:cs="Times New Roman"/>
         </w:rPr>
-        <w:t>Sewing</w:t>
+        <w:t>Woodworking</w:t>
       </w:r>
     </w:p>
     <w:p>
@@ -5049,7 +5058,7 @@
         <w:rPr>
           <w:rFonts w:ascii="Times New Roman" w:eastAsia="Times New Roman" w:hAnsi="Times New Roman" w:cs="Times New Roman"/>
         </w:rPr>
-        <w:t>Quilting</w:t>
+        <w:t>Sewing</w:t>
       </w:r>
     </w:p>
     <w:p>
@@ -5067,7 +5076,7 @@
         <w:rPr>
           <w:rFonts w:ascii="Times New Roman" w:eastAsia="Times New Roman" w:hAnsi="Times New Roman" w:cs="Times New Roman"/>
         </w:rPr>
-        <w:t>Knitting</w:t>
+        <w:t>Quilting</w:t>
       </w:r>
     </w:p>
     <w:p>
@@ -5085,8 +5094,90 @@
         <w:rPr>
           <w:rFonts w:ascii="Times New Roman" w:eastAsia="Times New Roman" w:hAnsi="Times New Roman" w:cs="Times New Roman"/>
         </w:rPr>
+        <w:t>Knitting</w:t>
+      </w:r>
+    </w:p>
+    <w:p>
+      <w:pPr>
+        <w:pStyle w:val="ListParagraph"/>
+        <w:numPr>
+          <w:ilvl w:val="4"/>
+          <w:numId w:val="144"/>
+        </w:numPr>
+        <w:rPr>
+          <w:rFonts w:ascii="Times New Roman" w:eastAsia="Times New Roman" w:hAnsi="Times New Roman" w:cs="Times New Roman"/>
+        </w:rPr>
+      </w:pPr>
+      <w:r>
+        <w:rPr>
+          <w:rFonts w:ascii="Times New Roman" w:eastAsia="Times New Roman" w:hAnsi="Times New Roman" w:cs="Times New Roman"/>
+        </w:rPr>
         <w:t>Crochet</w:t>
       </w:r>
+    </w:p>
+    <w:p>
+      <w:pPr>
+        <w:pStyle w:val="ListParagraph"/>
+        <w:numPr>
+          <w:ilvl w:val="4"/>
+          <w:numId w:val="144"/>
+        </w:numPr>
+        <w:rPr>
+          <w:rFonts w:ascii="Times New Roman" w:eastAsia="Times New Roman" w:hAnsi="Times New Roman" w:cs="Times New Roman"/>
+        </w:rPr>
+      </w:pPr>
+      <w:r>
+        <w:rPr>
+          <w:rFonts w:ascii="Times New Roman" w:eastAsia="Times New Roman" w:hAnsi="Times New Roman" w:cs="Times New Roman"/>
+        </w:rPr>
+        <w:t>Baking</w:t>
+      </w:r>
+    </w:p>
+    <w:p>
+      <w:pPr>
+        <w:pStyle w:val="ListParagraph"/>
+        <w:numPr>
+          <w:ilvl w:val="4"/>
+          <w:numId w:val="144"/>
+        </w:numPr>
+        <w:rPr>
+          <w:rFonts w:ascii="Times New Roman" w:eastAsia="Times New Roman" w:hAnsi="Times New Roman" w:cs="Times New Roman"/>
+        </w:rPr>
+      </w:pPr>
+      <w:r>
+        <w:rPr>
+          <w:rFonts w:ascii="Times New Roman" w:eastAsia="Times New Roman" w:hAnsi="Times New Roman" w:cs="Times New Roman"/>
+        </w:rPr>
+        <w:t>Cooking</w:t>
+      </w:r>
+    </w:p>
+    <w:p>
+      <w:pPr>
+        <w:pStyle w:val="ListParagraph"/>
+        <w:numPr>
+          <w:ilvl w:val="4"/>
+          <w:numId w:val="144"/>
+        </w:numPr>
+        <w:rPr>
+          <w:rFonts w:ascii="Times New Roman" w:eastAsia="Times New Roman" w:hAnsi="Times New Roman" w:cs="Times New Roman"/>
+        </w:rPr>
+      </w:pPr>
+      <w:proofErr w:type="spellStart"/>
+      <w:proofErr w:type="gramStart"/>
+      <w:r>
+        <w:rPr>
+          <w:rFonts w:ascii="Times New Roman" w:eastAsia="Times New Roman" w:hAnsi="Times New Roman" w:cs="Times New Roman"/>
+        </w:rPr>
+        <w:t>Ect</w:t>
+      </w:r>
+      <w:proofErr w:type="spellEnd"/>
+      <w:r>
+        <w:rPr>
+          <w:rFonts w:ascii="Times New Roman" w:eastAsia="Times New Roman" w:hAnsi="Times New Roman" w:cs="Times New Roman"/>
+        </w:rPr>
+        <w:t>..</w:t>
+      </w:r>
+      <w:proofErr w:type="gramEnd"/>
     </w:p>
     <w:p>
       <w:pPr>
@@ -5330,12 +5421,18 @@
         </w:rPr>
         <w:t xml:space="preserve">Basic Layout users will see for every </w:t>
       </w:r>
+      <w:r>
+        <w:rPr>
+          <w:rFonts w:ascii="Times New Roman" w:eastAsia="Times New Roman" w:hAnsi="Times New Roman" w:cs="Times New Roman"/>
+        </w:rPr>
+        <w:t xml:space="preserve">Project </w:t>
+      </w:r>
       <w:proofErr w:type="gramStart"/>
       <w:r>
         <w:rPr>
           <w:rFonts w:ascii="Times New Roman" w:eastAsia="Times New Roman" w:hAnsi="Times New Roman" w:cs="Times New Roman"/>
         </w:rPr>
-        <w:t>template</w:t>
+        <w:t>created</w:t>
       </w:r>
       <w:proofErr w:type="gramEnd"/>
     </w:p>
@@ -5550,7 +5647,13 @@
         <w:rPr>
           <w:rFonts w:ascii="Times New Roman" w:eastAsia="Times New Roman" w:hAnsi="Times New Roman" w:cs="Times New Roman"/>
         </w:rPr>
-        <w:t xml:space="preserve">Three empty stages are available when the basic template is </w:t>
+        <w:t xml:space="preserve">Three empty stages are available </w:t>
+      </w:r>
+      <w:r>
+        <w:rPr>
+          <w:rFonts w:ascii="Times New Roman" w:eastAsia="Times New Roman" w:hAnsi="Times New Roman" w:cs="Times New Roman"/>
+        </w:rPr>
+        <w:t xml:space="preserve">despite the tags </w:t>
       </w:r>
       <w:proofErr w:type="gramStart"/>
       <w:r>
@@ -5602,6 +5705,7 @@
         <w:rPr>
           <w:rFonts w:ascii="Times New Roman" w:eastAsia="Times New Roman" w:hAnsi="Times New Roman" w:cs="Times New Roman"/>
         </w:rPr>
+        <w:lastRenderedPageBreak/>
         <w:t xml:space="preserve">Tasks will be displayed in a list. If there are no tasks, nothing will be </w:t>
       </w:r>
       <w:proofErr w:type="gramStart"/>
@@ -5682,7 +5786,6 @@
           <w:rFonts w:ascii="Times New Roman" w:eastAsia="Times New Roman" w:hAnsi="Times New Roman" w:cs="Times New Roman"/>
           <w:color w:val="000000" w:themeColor="text1"/>
         </w:rPr>
-        <w:lastRenderedPageBreak/>
         <w:t xml:space="preserve">See general for upload </w:t>
       </w:r>
       <w:proofErr w:type="gramStart"/>
@@ -6235,6 +6338,7 @@
         <w:rPr>
           <w:rFonts w:ascii="Times New Roman" w:eastAsia="Times New Roman" w:hAnsi="Times New Roman" w:cs="Times New Roman"/>
         </w:rPr>
+        <w:lastRenderedPageBreak/>
         <w:t>SVG</w:t>
       </w:r>
     </w:p>
@@ -6271,7 +6375,6 @@
         <w:rPr>
           <w:rFonts w:ascii="Times New Roman" w:eastAsia="Times New Roman" w:hAnsi="Times New Roman" w:cs="Times New Roman"/>
         </w:rPr>
-        <w:lastRenderedPageBreak/>
         <w:t>Once the file is added to the library page the user can view the file by clicking it which then will open the file in another browser tab</w:t>
       </w:r>
     </w:p>
@@ -7020,6 +7123,7 @@
         <w:rPr>
           <w:rFonts w:ascii="Times New Roman" w:eastAsia="Times New Roman" w:hAnsi="Times New Roman" w:cs="Times New Roman"/>
         </w:rPr>
+        <w:lastRenderedPageBreak/>
         <w:t xml:space="preserve">Cancel </w:t>
       </w:r>
     </w:p>
@@ -7093,7 +7197,6 @@
           <w:rFonts w:ascii="Times New Roman" w:eastAsia="Times New Roman" w:hAnsi="Times New Roman" w:cs="Times New Roman"/>
           <w:color w:val="1F3763" w:themeColor="accent1" w:themeShade="7F"/>
         </w:rPr>
-        <w:lastRenderedPageBreak/>
         <w:t>Filter Options</w:t>
       </w:r>
       <w:bookmarkEnd w:id="18"/>
@@ -9493,19 +9596,7 @@
         <w:rPr>
           <w:rFonts w:ascii="Times New Roman" w:eastAsia="Times New Roman" w:hAnsi="Times New Roman" w:cs="Times New Roman"/>
         </w:rPr>
-        <w:t xml:space="preserve">Provide a 5- to 6-page description of the system’s architecture. You </w:t>
-      </w:r>
-      <w:r>
-        <w:rPr>
-          <w:rFonts w:ascii="Times New Roman" w:eastAsia="Times New Roman" w:hAnsi="Times New Roman" w:cs="Times New Roman"/>
-        </w:rPr>
-        <w:t>should refer</w:t>
-      </w:r>
-      <w:r>
-        <w:rPr>
-          <w:rFonts w:ascii="Times New Roman" w:eastAsia="Times New Roman" w:hAnsi="Times New Roman" w:cs="Times New Roman"/>
-        </w:rPr>
-        <w:t xml:space="preserve"> to the images and diagrams in the appendices as </w:t>
+        <w:t xml:space="preserve">Provide a 5- to 6-page description of the system’s architecture. You should refer to the images and diagrams in the appendices as </w:t>
       </w:r>
       <w:proofErr w:type="gramStart"/>
       <w:r>
@@ -24156,7 +24247,7 @@
           <w:r>
             <w:rPr>
               <w:rFonts w:asciiTheme="majorHAnsi" w:eastAsiaTheme="majorEastAsia" w:hAnsiTheme="majorHAnsi" w:cstheme="majorBidi"/>
-              <w:color w:val="4472C4" w:themeColor="accent1"/>
+              <w:color w:val="156082" w:themeColor="accent1"/>
               <w:sz w:val="88"/>
               <w:szCs w:val="88"/>
             </w:rPr>
@@ -24187,7 +24278,7 @@
           </w:pPr>
           <w:r>
             <w:rPr>
-              <w:color w:val="2F5496" w:themeColor="accent1" w:themeShade="BF"/>
+              <w:color w:val="0F4761" w:themeColor="accent1" w:themeShade="BF"/>
               <w:sz w:val="24"/>
               <w:szCs w:val="24"/>
             </w:rPr>
@@ -24218,7 +24309,7 @@
           </w:pPr>
           <w:r>
             <w:rPr>
-              <w:color w:val="4472C4" w:themeColor="accent1"/>
+              <w:color w:val="156082" w:themeColor="accent1"/>
               <w:sz w:val="28"/>
               <w:szCs w:val="28"/>
             </w:rPr>
@@ -24233,19 +24324,19 @@
 
 <file path=word/glossary/fontTable.xml><?xml version="1.0" encoding="utf-8"?>
 <w:fonts xmlns:mc="http://schemas.openxmlformats.org/markup-compatibility/2006" xmlns:r="http://schemas.openxmlformats.org/officeDocument/2006/relationships" xmlns:w="http://schemas.openxmlformats.org/wordprocessingml/2006/main" xmlns:w14="http://schemas.microsoft.com/office/word/2010/wordml" xmlns:w15="http://schemas.microsoft.com/office/word/2012/wordml" xmlns:w16cex="http://schemas.microsoft.com/office/word/2018/wordml/cex" xmlns:w16cid="http://schemas.microsoft.com/office/word/2016/wordml/cid" xmlns:w16="http://schemas.microsoft.com/office/word/2018/wordml" xmlns:w16sdtdh="http://schemas.microsoft.com/office/word/2020/wordml/sdtdatahash" xmlns:w16se="http://schemas.microsoft.com/office/word/2015/wordml/symex" mc:Ignorable="w14 w15 w16se w16cid w16 w16cex w16sdtdh">
+  <w:font w:name="Symbol">
+    <w:panose1 w:val="05050102010706020507"/>
+    <w:charset w:val="02"/>
+    <w:family w:val="roman"/>
+    <w:pitch w:val="variable"/>
+    <w:sig w:usb0="00000000" w:usb1="10000000" w:usb2="00000000" w:usb3="00000000" w:csb0="80000000" w:csb1="00000000"/>
+  </w:font>
   <w:font w:name="Times New Roman">
     <w:panose1 w:val="02020603050405020304"/>
     <w:charset w:val="00"/>
     <w:family w:val="roman"/>
     <w:pitch w:val="variable"/>
     <w:sig w:usb0="E0002EFF" w:usb1="C000785B" w:usb2="00000009" w:usb3="00000000" w:csb0="000001FF" w:csb1="00000000"/>
-  </w:font>
-  <w:font w:name="Symbol">
-    <w:panose1 w:val="05050102010706020507"/>
-    <w:charset w:val="02"/>
-    <w:family w:val="roman"/>
-    <w:pitch w:val="variable"/>
-    <w:sig w:usb0="00000000" w:usb1="10000000" w:usb2="00000000" w:usb3="00000000" w:csb0="80000000" w:csb1="00000000"/>
   </w:font>
   <w:font w:name="Courier New">
     <w:panose1 w:val="02070309020205020404"/>
@@ -24275,6 +24366,18 @@
     <w:pitch w:val="variable"/>
     <w:sig w:usb0="E4002EFF" w:usb1="C200247B" w:usb2="00000009" w:usb3="00000000" w:csb0="000001FF" w:csb1="00000000"/>
   </w:font>
+  <w:font w:name="Aptos">
+    <w:charset w:val="00"/>
+    <w:family w:val="swiss"/>
+    <w:pitch w:val="variable"/>
+    <w:sig w:usb0="20000287" w:usb1="00000003" w:usb2="00000000" w:usb3="00000000" w:csb0="0000019F" w:csb1="00000000"/>
+  </w:font>
+  <w:font w:name="Aptos Display">
+    <w:charset w:val="00"/>
+    <w:family w:val="swiss"/>
+    <w:pitch w:val="variable"/>
+    <w:sig w:usb0="20000287" w:usb1="00000003" w:usb2="00000000" w:usb3="00000000" w:csb0="0000019F" w:csb1="00000000"/>
+  </w:font>
 </w:fonts>
 </file>
 
@@ -24296,6 +24399,8 @@
     <w:rsidRoot w:val="000B147F"/>
     <w:rsid w:val="000B147F"/>
     <w:rsid w:val="001E5CD5"/>
+    <w:rsid w:val="00613124"/>
+    <w:rsid w:val="00F34716"/>
   </w:rsids>
   <m:mathPr>
     <m:mathFont m:val="Cambria Math"/>
@@ -24746,20 +24851,12 @@
     <w:semiHidden/>
     <w:unhideWhenUsed/>
   </w:style>
-  <w:style w:type="paragraph" w:customStyle="1" w:styleId="0C72668688A74E6CA6B983CBEDDF3F49">
-    <w:name w:val="0C72668688A74E6CA6B983CBEDDF3F49"/>
-    <w:rsid w:val="000B147F"/>
-  </w:style>
   <w:style w:type="paragraph" w:customStyle="1" w:styleId="358536BA902B48A180247A9FEDA5585D">
     <w:name w:val="358536BA902B48A180247A9FEDA5585D"/>
     <w:rsid w:val="000B147F"/>
   </w:style>
   <w:style w:type="paragraph" w:customStyle="1" w:styleId="7EB3EABF638A4B71A2127119C15058B2">
     <w:name w:val="7EB3EABF638A4B71A2127119C15058B2"/>
-    <w:rsid w:val="000B147F"/>
-  </w:style>
-  <w:style w:type="paragraph" w:customStyle="1" w:styleId="78E00E571506489DA98BC39B66C5149A">
-    <w:name w:val="78E00E571506489DA98BC39B66C5149A"/>
     <w:rsid w:val="000B147F"/>
   </w:style>
   <w:style w:type="paragraph" w:customStyle="1" w:styleId="CC17B43DBBFF42D1ABD2868BBA1F31DE">

</xml_diff>

<commit_message>
added UI storyboard diagram to doc
</commit_message>
<xml_diff>
--- a/Documentation/ProjectDesign/ProjectDesign.docx
+++ b/Documentation/ProjectDesign/ProjectDesign.docx
@@ -308,7 +308,6 @@
               <w:tab w:val="right" w:leader="dot" w:pos="9350"/>
             </w:tabs>
             <w:rPr>
-              <w:rFonts w:ascii="Times New Roman" w:hAnsi="Times New Roman" w:cs="Times New Roman"/>
               <w:noProof/>
               <w:kern w:val="2"/>
               <w14:ligatures w14:val="standardContextual"/>
@@ -332,7 +331,7 @@
             </w:rPr>
             <w:fldChar w:fldCharType="separate"/>
           </w:r>
-          <w:hyperlink w:anchor="_Toc159492790" w:history="1">
+          <w:hyperlink w:anchor="_Toc159496482" w:history="1">
             <w:r>
               <w:rPr>
                 <w:rStyle w:val="Hyperlink"/>
@@ -343,7 +342,6 @@
             </w:r>
             <w:r>
               <w:rPr>
-                <w:rFonts w:ascii="Times New Roman" w:hAnsi="Times New Roman" w:cs="Times New Roman"/>
                 <w:noProof/>
                 <w:webHidden/>
               </w:rPr>
@@ -351,7 +349,6 @@
             </w:r>
             <w:r>
               <w:rPr>
-                <w:rFonts w:ascii="Times New Roman" w:hAnsi="Times New Roman" w:cs="Times New Roman"/>
                 <w:noProof/>
                 <w:webHidden/>
               </w:rPr>
@@ -359,22 +356,19 @@
             </w:r>
             <w:r>
               <w:rPr>
-                <w:rFonts w:ascii="Times New Roman" w:hAnsi="Times New Roman" w:cs="Times New Roman"/>
                 <w:noProof/>
                 <w:webHidden/>
               </w:rPr>
-              <w:instrText xml:space="preserve"> PAGEREF _Toc159492790 \h </w:instrText>
-            </w:r>
-            <w:r>
-              <w:rPr>
-                <w:rFonts w:ascii="Times New Roman" w:hAnsi="Times New Roman" w:cs="Times New Roman"/>
+              <w:instrText xml:space="preserve"> PAGEREF _Toc159496482 \h </w:instrText>
+            </w:r>
+            <w:r>
+              <w:rPr>
                 <w:noProof/>
                 <w:webHidden/>
               </w:rPr>
             </w:r>
             <w:r>
               <w:rPr>
-                <w:rFonts w:ascii="Times New Roman" w:hAnsi="Times New Roman" w:cs="Times New Roman"/>
                 <w:noProof/>
                 <w:webHidden/>
               </w:rPr>
@@ -382,7 +376,6 @@
             </w:r>
             <w:r>
               <w:rPr>
-                <w:rFonts w:ascii="Times New Roman" w:hAnsi="Times New Roman" w:cs="Times New Roman"/>
                 <w:noProof/>
                 <w:webHidden/>
               </w:rPr>
@@ -390,7 +383,6 @@
             </w:r>
             <w:r>
               <w:rPr>
-                <w:rFonts w:ascii="Times New Roman" w:hAnsi="Times New Roman" w:cs="Times New Roman"/>
                 <w:noProof/>
                 <w:webHidden/>
               </w:rPr>
@@ -405,13 +397,12 @@
               <w:tab w:val="right" w:leader="dot" w:pos="9350"/>
             </w:tabs>
             <w:rPr>
-              <w:rFonts w:ascii="Times New Roman" w:hAnsi="Times New Roman" w:cs="Times New Roman"/>
               <w:noProof/>
               <w:kern w:val="2"/>
               <w14:ligatures w14:val="standardContextual"/>
             </w:rPr>
           </w:pPr>
-          <w:hyperlink w:anchor="_Toc159492791" w:history="1">
+          <w:hyperlink w:anchor="_Toc159496483" w:history="1">
             <w:r>
               <w:rPr>
                 <w:rStyle w:val="Hyperlink"/>
@@ -422,7 +413,6 @@
             </w:r>
             <w:r>
               <w:rPr>
-                <w:rFonts w:ascii="Times New Roman" w:hAnsi="Times New Roman" w:cs="Times New Roman"/>
                 <w:noProof/>
                 <w:webHidden/>
               </w:rPr>
@@ -430,7 +420,6 @@
             </w:r>
             <w:r>
               <w:rPr>
-                <w:rFonts w:ascii="Times New Roman" w:hAnsi="Times New Roman" w:cs="Times New Roman"/>
                 <w:noProof/>
                 <w:webHidden/>
               </w:rPr>
@@ -438,22 +427,19 @@
             </w:r>
             <w:r>
               <w:rPr>
-                <w:rFonts w:ascii="Times New Roman" w:hAnsi="Times New Roman" w:cs="Times New Roman"/>
                 <w:noProof/>
                 <w:webHidden/>
               </w:rPr>
-              <w:instrText xml:space="preserve"> PAGEREF _Toc159492791 \h </w:instrText>
-            </w:r>
-            <w:r>
-              <w:rPr>
-                <w:rFonts w:ascii="Times New Roman" w:hAnsi="Times New Roman" w:cs="Times New Roman"/>
+              <w:instrText xml:space="preserve"> PAGEREF _Toc159496483 \h </w:instrText>
+            </w:r>
+            <w:r>
+              <w:rPr>
                 <w:noProof/>
                 <w:webHidden/>
               </w:rPr>
             </w:r>
             <w:r>
               <w:rPr>
-                <w:rFonts w:ascii="Times New Roman" w:hAnsi="Times New Roman" w:cs="Times New Roman"/>
                 <w:noProof/>
                 <w:webHidden/>
               </w:rPr>
@@ -461,7 +447,6 @@
             </w:r>
             <w:r>
               <w:rPr>
-                <w:rFonts w:ascii="Times New Roman" w:hAnsi="Times New Roman" w:cs="Times New Roman"/>
                 <w:noProof/>
                 <w:webHidden/>
               </w:rPr>
@@ -469,7 +454,6 @@
             </w:r>
             <w:r>
               <w:rPr>
-                <w:rFonts w:ascii="Times New Roman" w:hAnsi="Times New Roman" w:cs="Times New Roman"/>
                 <w:noProof/>
                 <w:webHidden/>
               </w:rPr>
@@ -484,13 +468,12 @@
               <w:tab w:val="right" w:leader="dot" w:pos="9350"/>
             </w:tabs>
             <w:rPr>
-              <w:rFonts w:ascii="Times New Roman" w:hAnsi="Times New Roman" w:cs="Times New Roman"/>
               <w:noProof/>
               <w:kern w:val="2"/>
               <w14:ligatures w14:val="standardContextual"/>
             </w:rPr>
           </w:pPr>
-          <w:hyperlink w:anchor="_Toc159492792" w:history="1">
+          <w:hyperlink w:anchor="_Toc159496484" w:history="1">
             <w:r>
               <w:rPr>
                 <w:rStyle w:val="Hyperlink"/>
@@ -501,7 +484,6 @@
             </w:r>
             <w:r>
               <w:rPr>
-                <w:rFonts w:ascii="Times New Roman" w:hAnsi="Times New Roman" w:cs="Times New Roman"/>
                 <w:noProof/>
                 <w:webHidden/>
               </w:rPr>
@@ -509,7 +491,6 @@
             </w:r>
             <w:r>
               <w:rPr>
-                <w:rFonts w:ascii="Times New Roman" w:hAnsi="Times New Roman" w:cs="Times New Roman"/>
                 <w:noProof/>
                 <w:webHidden/>
               </w:rPr>
@@ -517,22 +498,19 @@
             </w:r>
             <w:r>
               <w:rPr>
-                <w:rFonts w:ascii="Times New Roman" w:hAnsi="Times New Roman" w:cs="Times New Roman"/>
                 <w:noProof/>
                 <w:webHidden/>
               </w:rPr>
-              <w:instrText xml:space="preserve"> PAGEREF _Toc159492792 \h </w:instrText>
-            </w:r>
-            <w:r>
-              <w:rPr>
-                <w:rFonts w:ascii="Times New Roman" w:hAnsi="Times New Roman" w:cs="Times New Roman"/>
+              <w:instrText xml:space="preserve"> PAGEREF _Toc159496484 \h </w:instrText>
+            </w:r>
+            <w:r>
+              <w:rPr>
                 <w:noProof/>
                 <w:webHidden/>
               </w:rPr>
             </w:r>
             <w:r>
               <w:rPr>
-                <w:rFonts w:ascii="Times New Roman" w:hAnsi="Times New Roman" w:cs="Times New Roman"/>
                 <w:noProof/>
                 <w:webHidden/>
               </w:rPr>
@@ -540,7 +518,6 @@
             </w:r>
             <w:r>
               <w:rPr>
-                <w:rFonts w:ascii="Times New Roman" w:hAnsi="Times New Roman" w:cs="Times New Roman"/>
                 <w:noProof/>
                 <w:webHidden/>
               </w:rPr>
@@ -548,7 +525,6 @@
             </w:r>
             <w:r>
               <w:rPr>
-                <w:rFonts w:ascii="Times New Roman" w:hAnsi="Times New Roman" w:cs="Times New Roman"/>
                 <w:noProof/>
                 <w:webHidden/>
               </w:rPr>
@@ -563,13 +539,12 @@
               <w:tab w:val="right" w:leader="dot" w:pos="9350"/>
             </w:tabs>
             <w:rPr>
-              <w:rFonts w:ascii="Times New Roman" w:hAnsi="Times New Roman" w:cs="Times New Roman"/>
               <w:noProof/>
               <w:kern w:val="2"/>
               <w14:ligatures w14:val="standardContextual"/>
             </w:rPr>
           </w:pPr>
-          <w:hyperlink w:anchor="_Toc159492793" w:history="1">
+          <w:hyperlink w:anchor="_Toc159496485" w:history="1">
             <w:r>
               <w:rPr>
                 <w:rStyle w:val="Hyperlink"/>
@@ -580,7 +555,6 @@
             </w:r>
             <w:r>
               <w:rPr>
-                <w:rFonts w:ascii="Times New Roman" w:hAnsi="Times New Roman" w:cs="Times New Roman"/>
                 <w:noProof/>
                 <w:webHidden/>
               </w:rPr>
@@ -588,7 +562,6 @@
             </w:r>
             <w:r>
               <w:rPr>
-                <w:rFonts w:ascii="Times New Roman" w:hAnsi="Times New Roman" w:cs="Times New Roman"/>
                 <w:noProof/>
                 <w:webHidden/>
               </w:rPr>
@@ -596,22 +569,19 @@
             </w:r>
             <w:r>
               <w:rPr>
-                <w:rFonts w:ascii="Times New Roman" w:hAnsi="Times New Roman" w:cs="Times New Roman"/>
                 <w:noProof/>
                 <w:webHidden/>
               </w:rPr>
-              <w:instrText xml:space="preserve"> PAGEREF _Toc159492793 \h </w:instrText>
-            </w:r>
-            <w:r>
-              <w:rPr>
-                <w:rFonts w:ascii="Times New Roman" w:hAnsi="Times New Roman" w:cs="Times New Roman"/>
+              <w:instrText xml:space="preserve"> PAGEREF _Toc159496485 \h </w:instrText>
+            </w:r>
+            <w:r>
+              <w:rPr>
                 <w:noProof/>
                 <w:webHidden/>
               </w:rPr>
             </w:r>
             <w:r>
               <w:rPr>
-                <w:rFonts w:ascii="Times New Roman" w:hAnsi="Times New Roman" w:cs="Times New Roman"/>
                 <w:noProof/>
                 <w:webHidden/>
               </w:rPr>
@@ -619,7 +589,6 @@
             </w:r>
             <w:r>
               <w:rPr>
-                <w:rFonts w:ascii="Times New Roman" w:hAnsi="Times New Roman" w:cs="Times New Roman"/>
                 <w:noProof/>
                 <w:webHidden/>
               </w:rPr>
@@ -627,7 +596,6 @@
             </w:r>
             <w:r>
               <w:rPr>
-                <w:rFonts w:ascii="Times New Roman" w:hAnsi="Times New Roman" w:cs="Times New Roman"/>
                 <w:noProof/>
                 <w:webHidden/>
               </w:rPr>
@@ -642,13 +610,12 @@
               <w:tab w:val="right" w:leader="dot" w:pos="9350"/>
             </w:tabs>
             <w:rPr>
-              <w:rFonts w:ascii="Times New Roman" w:hAnsi="Times New Roman" w:cs="Times New Roman"/>
               <w:noProof/>
               <w:kern w:val="2"/>
               <w14:ligatures w14:val="standardContextual"/>
             </w:rPr>
           </w:pPr>
-          <w:hyperlink w:anchor="_Toc159492794" w:history="1">
+          <w:hyperlink w:anchor="_Toc159496486" w:history="1">
             <w:r>
               <w:rPr>
                 <w:rStyle w:val="Hyperlink"/>
@@ -659,7 +626,6 @@
             </w:r>
             <w:r>
               <w:rPr>
-                <w:rFonts w:ascii="Times New Roman" w:hAnsi="Times New Roman" w:cs="Times New Roman"/>
                 <w:noProof/>
                 <w:webHidden/>
               </w:rPr>
@@ -667,7 +633,6 @@
             </w:r>
             <w:r>
               <w:rPr>
-                <w:rFonts w:ascii="Times New Roman" w:hAnsi="Times New Roman" w:cs="Times New Roman"/>
                 <w:noProof/>
                 <w:webHidden/>
               </w:rPr>
@@ -675,22 +640,19 @@
             </w:r>
             <w:r>
               <w:rPr>
-                <w:rFonts w:ascii="Times New Roman" w:hAnsi="Times New Roman" w:cs="Times New Roman"/>
                 <w:noProof/>
                 <w:webHidden/>
               </w:rPr>
-              <w:instrText xml:space="preserve"> PAGEREF _Toc159492794 \h </w:instrText>
-            </w:r>
-            <w:r>
-              <w:rPr>
-                <w:rFonts w:ascii="Times New Roman" w:hAnsi="Times New Roman" w:cs="Times New Roman"/>
+              <w:instrText xml:space="preserve"> PAGEREF _Toc159496486 \h </w:instrText>
+            </w:r>
+            <w:r>
+              <w:rPr>
                 <w:noProof/>
                 <w:webHidden/>
               </w:rPr>
             </w:r>
             <w:r>
               <w:rPr>
-                <w:rFonts w:ascii="Times New Roman" w:hAnsi="Times New Roman" w:cs="Times New Roman"/>
                 <w:noProof/>
                 <w:webHidden/>
               </w:rPr>
@@ -698,7 +660,6 @@
             </w:r>
             <w:r>
               <w:rPr>
-                <w:rFonts w:ascii="Times New Roman" w:hAnsi="Times New Roman" w:cs="Times New Roman"/>
                 <w:noProof/>
                 <w:webHidden/>
               </w:rPr>
@@ -706,7 +667,6 @@
             </w:r>
             <w:r>
               <w:rPr>
-                <w:rFonts w:ascii="Times New Roman" w:hAnsi="Times New Roman" w:cs="Times New Roman"/>
                 <w:noProof/>
                 <w:webHidden/>
               </w:rPr>
@@ -721,13 +681,12 @@
               <w:tab w:val="right" w:leader="dot" w:pos="9350"/>
             </w:tabs>
             <w:rPr>
-              <w:rFonts w:ascii="Times New Roman" w:hAnsi="Times New Roman" w:cs="Times New Roman"/>
               <w:noProof/>
               <w:kern w:val="2"/>
               <w14:ligatures w14:val="standardContextual"/>
             </w:rPr>
           </w:pPr>
-          <w:hyperlink w:anchor="_Toc159492795" w:history="1">
+          <w:hyperlink w:anchor="_Toc159496487" w:history="1">
             <w:r>
               <w:rPr>
                 <w:rStyle w:val="Hyperlink"/>
@@ -738,7 +697,6 @@
             </w:r>
             <w:r>
               <w:rPr>
-                <w:rFonts w:ascii="Times New Roman" w:hAnsi="Times New Roman" w:cs="Times New Roman"/>
                 <w:noProof/>
                 <w:webHidden/>
               </w:rPr>
@@ -746,7 +704,6 @@
             </w:r>
             <w:r>
               <w:rPr>
-                <w:rFonts w:ascii="Times New Roman" w:hAnsi="Times New Roman" w:cs="Times New Roman"/>
                 <w:noProof/>
                 <w:webHidden/>
               </w:rPr>
@@ -754,22 +711,19 @@
             </w:r>
             <w:r>
               <w:rPr>
-                <w:rFonts w:ascii="Times New Roman" w:hAnsi="Times New Roman" w:cs="Times New Roman"/>
                 <w:noProof/>
                 <w:webHidden/>
               </w:rPr>
-              <w:instrText xml:space="preserve"> PAGEREF _Toc159492795 \h </w:instrText>
-            </w:r>
-            <w:r>
-              <w:rPr>
-                <w:rFonts w:ascii="Times New Roman" w:hAnsi="Times New Roman" w:cs="Times New Roman"/>
+              <w:instrText xml:space="preserve"> PAGEREF _Toc159496487 \h </w:instrText>
+            </w:r>
+            <w:r>
+              <w:rPr>
                 <w:noProof/>
                 <w:webHidden/>
               </w:rPr>
             </w:r>
             <w:r>
               <w:rPr>
-                <w:rFonts w:ascii="Times New Roman" w:hAnsi="Times New Roman" w:cs="Times New Roman"/>
                 <w:noProof/>
                 <w:webHidden/>
               </w:rPr>
@@ -777,7 +731,6 @@
             </w:r>
             <w:r>
               <w:rPr>
-                <w:rFonts w:ascii="Times New Roman" w:hAnsi="Times New Roman" w:cs="Times New Roman"/>
                 <w:noProof/>
                 <w:webHidden/>
               </w:rPr>
@@ -785,7 +738,6 @@
             </w:r>
             <w:r>
               <w:rPr>
-                <w:rFonts w:ascii="Times New Roman" w:hAnsi="Times New Roman" w:cs="Times New Roman"/>
                 <w:noProof/>
                 <w:webHidden/>
               </w:rPr>
@@ -801,13 +753,12 @@
               <w:tab w:val="right" w:leader="dot" w:pos="9350"/>
             </w:tabs>
             <w:rPr>
-              <w:rFonts w:ascii="Times New Roman" w:hAnsi="Times New Roman" w:cs="Times New Roman"/>
               <w:noProof/>
               <w:kern w:val="2"/>
               <w14:ligatures w14:val="standardContextual"/>
             </w:rPr>
           </w:pPr>
-          <w:hyperlink w:anchor="_Toc159492796" w:history="1">
+          <w:hyperlink w:anchor="_Toc159496488" w:history="1">
             <w:r>
               <w:rPr>
                 <w:rStyle w:val="Hyperlink"/>
@@ -818,7 +769,6 @@
             </w:r>
             <w:r>
               <w:rPr>
-                <w:rFonts w:ascii="Times New Roman" w:hAnsi="Times New Roman" w:cs="Times New Roman"/>
                 <w:noProof/>
                 <w:kern w:val="2"/>
                 <w14:ligatures w14:val="standardContextual"/>
@@ -835,7 +785,6 @@
             </w:r>
             <w:r>
               <w:rPr>
-                <w:rFonts w:ascii="Times New Roman" w:hAnsi="Times New Roman" w:cs="Times New Roman"/>
                 <w:noProof/>
                 <w:webHidden/>
               </w:rPr>
@@ -843,7 +792,6 @@
             </w:r>
             <w:r>
               <w:rPr>
-                <w:rFonts w:ascii="Times New Roman" w:hAnsi="Times New Roman" w:cs="Times New Roman"/>
                 <w:noProof/>
                 <w:webHidden/>
               </w:rPr>
@@ -851,22 +799,19 @@
             </w:r>
             <w:r>
               <w:rPr>
-                <w:rFonts w:ascii="Times New Roman" w:hAnsi="Times New Roman" w:cs="Times New Roman"/>
                 <w:noProof/>
                 <w:webHidden/>
               </w:rPr>
-              <w:instrText xml:space="preserve"> PAGEREF _Toc159492796 \h </w:instrText>
-            </w:r>
-            <w:r>
-              <w:rPr>
-                <w:rFonts w:ascii="Times New Roman" w:hAnsi="Times New Roman" w:cs="Times New Roman"/>
+              <w:instrText xml:space="preserve"> PAGEREF _Toc159496488 \h </w:instrText>
+            </w:r>
+            <w:r>
+              <w:rPr>
                 <w:noProof/>
                 <w:webHidden/>
               </w:rPr>
             </w:r>
             <w:r>
               <w:rPr>
-                <w:rFonts w:ascii="Times New Roman" w:hAnsi="Times New Roman" w:cs="Times New Roman"/>
                 <w:noProof/>
                 <w:webHidden/>
               </w:rPr>
@@ -874,7 +819,6 @@
             </w:r>
             <w:r>
               <w:rPr>
-                <w:rFonts w:ascii="Times New Roman" w:hAnsi="Times New Roman" w:cs="Times New Roman"/>
                 <w:noProof/>
                 <w:webHidden/>
               </w:rPr>
@@ -882,7 +826,6 @@
             </w:r>
             <w:r>
               <w:rPr>
-                <w:rFonts w:ascii="Times New Roman" w:hAnsi="Times New Roman" w:cs="Times New Roman"/>
                 <w:noProof/>
                 <w:webHidden/>
               </w:rPr>
@@ -898,13 +841,12 @@
               <w:tab w:val="right" w:leader="dot" w:pos="9350"/>
             </w:tabs>
             <w:rPr>
-              <w:rFonts w:ascii="Times New Roman" w:hAnsi="Times New Roman" w:cs="Times New Roman"/>
               <w:noProof/>
               <w:kern w:val="2"/>
               <w14:ligatures w14:val="standardContextual"/>
             </w:rPr>
           </w:pPr>
-          <w:hyperlink w:anchor="_Toc159492797" w:history="1">
+          <w:hyperlink w:anchor="_Toc159496489" w:history="1">
             <w:r>
               <w:rPr>
                 <w:rStyle w:val="Hyperlink"/>
@@ -915,7 +857,6 @@
             </w:r>
             <w:r>
               <w:rPr>
-                <w:rFonts w:ascii="Times New Roman" w:hAnsi="Times New Roman" w:cs="Times New Roman"/>
                 <w:noProof/>
                 <w:kern w:val="2"/>
                 <w14:ligatures w14:val="standardContextual"/>
@@ -932,7 +873,6 @@
             </w:r>
             <w:r>
               <w:rPr>
-                <w:rFonts w:ascii="Times New Roman" w:hAnsi="Times New Roman" w:cs="Times New Roman"/>
                 <w:noProof/>
                 <w:webHidden/>
               </w:rPr>
@@ -940,7 +880,6 @@
             </w:r>
             <w:r>
               <w:rPr>
-                <w:rFonts w:ascii="Times New Roman" w:hAnsi="Times New Roman" w:cs="Times New Roman"/>
                 <w:noProof/>
                 <w:webHidden/>
               </w:rPr>
@@ -948,22 +887,19 @@
             </w:r>
             <w:r>
               <w:rPr>
-                <w:rFonts w:ascii="Times New Roman" w:hAnsi="Times New Roman" w:cs="Times New Roman"/>
                 <w:noProof/>
                 <w:webHidden/>
               </w:rPr>
-              <w:instrText xml:space="preserve"> PAGEREF _Toc159492797 \h </w:instrText>
-            </w:r>
-            <w:r>
-              <w:rPr>
-                <w:rFonts w:ascii="Times New Roman" w:hAnsi="Times New Roman" w:cs="Times New Roman"/>
+              <w:instrText xml:space="preserve"> PAGEREF _Toc159496489 \h </w:instrText>
+            </w:r>
+            <w:r>
+              <w:rPr>
                 <w:noProof/>
                 <w:webHidden/>
               </w:rPr>
             </w:r>
             <w:r>
               <w:rPr>
-                <w:rFonts w:ascii="Times New Roman" w:hAnsi="Times New Roman" w:cs="Times New Roman"/>
                 <w:noProof/>
                 <w:webHidden/>
               </w:rPr>
@@ -971,7 +907,6 @@
             </w:r>
             <w:r>
               <w:rPr>
-                <w:rFonts w:ascii="Times New Roman" w:hAnsi="Times New Roman" w:cs="Times New Roman"/>
                 <w:noProof/>
                 <w:webHidden/>
               </w:rPr>
@@ -979,7 +914,6 @@
             </w:r>
             <w:r>
               <w:rPr>
-                <w:rFonts w:ascii="Times New Roman" w:hAnsi="Times New Roman" w:cs="Times New Roman"/>
                 <w:noProof/>
                 <w:webHidden/>
               </w:rPr>
@@ -995,13 +929,12 @@
               <w:tab w:val="right" w:leader="dot" w:pos="9350"/>
             </w:tabs>
             <w:rPr>
-              <w:rFonts w:ascii="Times New Roman" w:hAnsi="Times New Roman" w:cs="Times New Roman"/>
               <w:noProof/>
               <w:kern w:val="2"/>
               <w14:ligatures w14:val="standardContextual"/>
             </w:rPr>
           </w:pPr>
-          <w:hyperlink w:anchor="_Toc159492798" w:history="1">
+          <w:hyperlink w:anchor="_Toc159496490" w:history="1">
             <w:r>
               <w:rPr>
                 <w:rStyle w:val="Hyperlink"/>
@@ -1012,7 +945,6 @@
             </w:r>
             <w:r>
               <w:rPr>
-                <w:rFonts w:ascii="Times New Roman" w:hAnsi="Times New Roman" w:cs="Times New Roman"/>
                 <w:noProof/>
                 <w:kern w:val="2"/>
                 <w14:ligatures w14:val="standardContextual"/>
@@ -1029,7 +961,6 @@
             </w:r>
             <w:r>
               <w:rPr>
-                <w:rFonts w:ascii="Times New Roman" w:hAnsi="Times New Roman" w:cs="Times New Roman"/>
                 <w:noProof/>
                 <w:webHidden/>
               </w:rPr>
@@ -1037,7 +968,6 @@
             </w:r>
             <w:r>
               <w:rPr>
-                <w:rFonts w:ascii="Times New Roman" w:hAnsi="Times New Roman" w:cs="Times New Roman"/>
                 <w:noProof/>
                 <w:webHidden/>
               </w:rPr>
@@ -1045,22 +975,19 @@
             </w:r>
             <w:r>
               <w:rPr>
-                <w:rFonts w:ascii="Times New Roman" w:hAnsi="Times New Roman" w:cs="Times New Roman"/>
                 <w:noProof/>
                 <w:webHidden/>
               </w:rPr>
-              <w:instrText xml:space="preserve"> PAGEREF _Toc159492798 \h </w:instrText>
-            </w:r>
-            <w:r>
-              <w:rPr>
-                <w:rFonts w:ascii="Times New Roman" w:hAnsi="Times New Roman" w:cs="Times New Roman"/>
+              <w:instrText xml:space="preserve"> PAGEREF _Toc159496490 \h </w:instrText>
+            </w:r>
+            <w:r>
+              <w:rPr>
                 <w:noProof/>
                 <w:webHidden/>
               </w:rPr>
             </w:r>
             <w:r>
               <w:rPr>
-                <w:rFonts w:ascii="Times New Roman" w:hAnsi="Times New Roman" w:cs="Times New Roman"/>
                 <w:noProof/>
                 <w:webHidden/>
               </w:rPr>
@@ -1068,7 +995,6 @@
             </w:r>
             <w:r>
               <w:rPr>
-                <w:rFonts w:ascii="Times New Roman" w:hAnsi="Times New Roman" w:cs="Times New Roman"/>
                 <w:noProof/>
                 <w:webHidden/>
               </w:rPr>
@@ -1076,7 +1002,6 @@
             </w:r>
             <w:r>
               <w:rPr>
-                <w:rFonts w:ascii="Times New Roman" w:hAnsi="Times New Roman" w:cs="Times New Roman"/>
                 <w:noProof/>
                 <w:webHidden/>
               </w:rPr>
@@ -1091,13 +1016,12 @@
               <w:tab w:val="right" w:leader="dot" w:pos="9350"/>
             </w:tabs>
             <w:rPr>
-              <w:rFonts w:ascii="Times New Roman" w:hAnsi="Times New Roman" w:cs="Times New Roman"/>
               <w:noProof/>
               <w:kern w:val="2"/>
               <w14:ligatures w14:val="standardContextual"/>
             </w:rPr>
           </w:pPr>
-          <w:hyperlink w:anchor="_Toc159492799" w:history="1">
+          <w:hyperlink w:anchor="_Toc159496491" w:history="1">
             <w:r>
               <w:rPr>
                 <w:rStyle w:val="Hyperlink"/>
@@ -1108,7 +1032,6 @@
             </w:r>
             <w:r>
               <w:rPr>
-                <w:rFonts w:ascii="Times New Roman" w:hAnsi="Times New Roman" w:cs="Times New Roman"/>
                 <w:noProof/>
                 <w:webHidden/>
               </w:rPr>
@@ -1116,7 +1039,6 @@
             </w:r>
             <w:r>
               <w:rPr>
-                <w:rFonts w:ascii="Times New Roman" w:hAnsi="Times New Roman" w:cs="Times New Roman"/>
                 <w:noProof/>
                 <w:webHidden/>
               </w:rPr>
@@ -1124,22 +1046,19 @@
             </w:r>
             <w:r>
               <w:rPr>
-                <w:rFonts w:ascii="Times New Roman" w:hAnsi="Times New Roman" w:cs="Times New Roman"/>
                 <w:noProof/>
                 <w:webHidden/>
               </w:rPr>
-              <w:instrText xml:space="preserve"> PAGEREF _Toc159492799 \h </w:instrText>
-            </w:r>
-            <w:r>
-              <w:rPr>
-                <w:rFonts w:ascii="Times New Roman" w:hAnsi="Times New Roman" w:cs="Times New Roman"/>
+              <w:instrText xml:space="preserve"> PAGEREF _Toc159496491 \h </w:instrText>
+            </w:r>
+            <w:r>
+              <w:rPr>
                 <w:noProof/>
                 <w:webHidden/>
               </w:rPr>
             </w:r>
             <w:r>
               <w:rPr>
-                <w:rFonts w:ascii="Times New Roman" w:hAnsi="Times New Roman" w:cs="Times New Roman"/>
                 <w:noProof/>
                 <w:webHidden/>
               </w:rPr>
@@ -1147,7 +1066,6 @@
             </w:r>
             <w:r>
               <w:rPr>
-                <w:rFonts w:ascii="Times New Roman" w:hAnsi="Times New Roman" w:cs="Times New Roman"/>
                 <w:noProof/>
                 <w:webHidden/>
               </w:rPr>
@@ -1155,7 +1073,6 @@
             </w:r>
             <w:r>
               <w:rPr>
-                <w:rFonts w:ascii="Times New Roman" w:hAnsi="Times New Roman" w:cs="Times New Roman"/>
                 <w:noProof/>
                 <w:webHidden/>
               </w:rPr>
@@ -1171,13 +1088,12 @@
               <w:tab w:val="right" w:leader="dot" w:pos="9350"/>
             </w:tabs>
             <w:rPr>
-              <w:rFonts w:ascii="Times New Roman" w:hAnsi="Times New Roman" w:cs="Times New Roman"/>
               <w:noProof/>
               <w:kern w:val="2"/>
               <w14:ligatures w14:val="standardContextual"/>
             </w:rPr>
           </w:pPr>
-          <w:hyperlink w:anchor="_Toc159492800" w:history="1">
+          <w:hyperlink w:anchor="_Toc159496492" w:history="1">
             <w:r>
               <w:rPr>
                 <w:rStyle w:val="Hyperlink"/>
@@ -1188,7 +1104,6 @@
             </w:r>
             <w:r>
               <w:rPr>
-                <w:rFonts w:ascii="Times New Roman" w:hAnsi="Times New Roman" w:cs="Times New Roman"/>
                 <w:noProof/>
                 <w:kern w:val="2"/>
                 <w14:ligatures w14:val="standardContextual"/>
@@ -1205,7 +1120,6 @@
             </w:r>
             <w:r>
               <w:rPr>
-                <w:rFonts w:ascii="Times New Roman" w:hAnsi="Times New Roman" w:cs="Times New Roman"/>
                 <w:noProof/>
                 <w:webHidden/>
               </w:rPr>
@@ -1213,7 +1127,6 @@
             </w:r>
             <w:r>
               <w:rPr>
-                <w:rFonts w:ascii="Times New Roman" w:hAnsi="Times New Roman" w:cs="Times New Roman"/>
                 <w:noProof/>
                 <w:webHidden/>
               </w:rPr>
@@ -1221,22 +1134,19 @@
             </w:r>
             <w:r>
               <w:rPr>
-                <w:rFonts w:ascii="Times New Roman" w:hAnsi="Times New Roman" w:cs="Times New Roman"/>
                 <w:noProof/>
                 <w:webHidden/>
               </w:rPr>
-              <w:instrText xml:space="preserve"> PAGEREF _Toc159492800 \h </w:instrText>
-            </w:r>
-            <w:r>
-              <w:rPr>
-                <w:rFonts w:ascii="Times New Roman" w:hAnsi="Times New Roman" w:cs="Times New Roman"/>
+              <w:instrText xml:space="preserve"> PAGEREF _Toc159496492 \h </w:instrText>
+            </w:r>
+            <w:r>
+              <w:rPr>
                 <w:noProof/>
                 <w:webHidden/>
               </w:rPr>
             </w:r>
             <w:r>
               <w:rPr>
-                <w:rFonts w:ascii="Times New Roman" w:hAnsi="Times New Roman" w:cs="Times New Roman"/>
                 <w:noProof/>
                 <w:webHidden/>
               </w:rPr>
@@ -1244,7 +1154,6 @@
             </w:r>
             <w:r>
               <w:rPr>
-                <w:rFonts w:ascii="Times New Roman" w:hAnsi="Times New Roman" w:cs="Times New Roman"/>
                 <w:noProof/>
                 <w:webHidden/>
               </w:rPr>
@@ -1252,7 +1161,6 @@
             </w:r>
             <w:r>
               <w:rPr>
-                <w:rFonts w:ascii="Times New Roman" w:hAnsi="Times New Roman" w:cs="Times New Roman"/>
                 <w:noProof/>
                 <w:webHidden/>
               </w:rPr>
@@ -1268,13 +1176,12 @@
               <w:tab w:val="right" w:leader="dot" w:pos="9350"/>
             </w:tabs>
             <w:rPr>
-              <w:rFonts w:ascii="Times New Roman" w:hAnsi="Times New Roman" w:cs="Times New Roman"/>
               <w:noProof/>
               <w:kern w:val="2"/>
               <w14:ligatures w14:val="standardContextual"/>
             </w:rPr>
           </w:pPr>
-          <w:hyperlink w:anchor="_Toc159492801" w:history="1">
+          <w:hyperlink w:anchor="_Toc159496493" w:history="1">
             <w:r>
               <w:rPr>
                 <w:rStyle w:val="Hyperlink"/>
@@ -1285,7 +1192,6 @@
             </w:r>
             <w:r>
               <w:rPr>
-                <w:rFonts w:ascii="Times New Roman" w:hAnsi="Times New Roman" w:cs="Times New Roman"/>
                 <w:noProof/>
                 <w:kern w:val="2"/>
                 <w14:ligatures w14:val="standardContextual"/>
@@ -1302,7 +1208,6 @@
             </w:r>
             <w:r>
               <w:rPr>
-                <w:rFonts w:ascii="Times New Roman" w:hAnsi="Times New Roman" w:cs="Times New Roman"/>
                 <w:noProof/>
                 <w:webHidden/>
               </w:rPr>
@@ -1310,7 +1215,6 @@
             </w:r>
             <w:r>
               <w:rPr>
-                <w:rFonts w:ascii="Times New Roman" w:hAnsi="Times New Roman" w:cs="Times New Roman"/>
                 <w:noProof/>
                 <w:webHidden/>
               </w:rPr>
@@ -1318,22 +1222,19 @@
             </w:r>
             <w:r>
               <w:rPr>
-                <w:rFonts w:ascii="Times New Roman" w:hAnsi="Times New Roman" w:cs="Times New Roman"/>
                 <w:noProof/>
                 <w:webHidden/>
               </w:rPr>
-              <w:instrText xml:space="preserve"> PAGEREF _Toc159492801 \h </w:instrText>
-            </w:r>
-            <w:r>
-              <w:rPr>
-                <w:rFonts w:ascii="Times New Roman" w:hAnsi="Times New Roman" w:cs="Times New Roman"/>
+              <w:instrText xml:space="preserve"> PAGEREF _Toc159496493 \h </w:instrText>
+            </w:r>
+            <w:r>
+              <w:rPr>
                 <w:noProof/>
                 <w:webHidden/>
               </w:rPr>
             </w:r>
             <w:r>
               <w:rPr>
-                <w:rFonts w:ascii="Times New Roman" w:hAnsi="Times New Roman" w:cs="Times New Roman"/>
                 <w:noProof/>
                 <w:webHidden/>
               </w:rPr>
@@ -1341,7 +1242,6 @@
             </w:r>
             <w:r>
               <w:rPr>
-                <w:rFonts w:ascii="Times New Roman" w:hAnsi="Times New Roman" w:cs="Times New Roman"/>
                 <w:noProof/>
                 <w:webHidden/>
               </w:rPr>
@@ -1349,7 +1249,6 @@
             </w:r>
             <w:r>
               <w:rPr>
-                <w:rFonts w:ascii="Times New Roman" w:hAnsi="Times New Roman" w:cs="Times New Roman"/>
                 <w:noProof/>
                 <w:webHidden/>
               </w:rPr>
@@ -1365,13 +1264,12 @@
               <w:tab w:val="right" w:leader="dot" w:pos="9350"/>
             </w:tabs>
             <w:rPr>
-              <w:rFonts w:ascii="Times New Roman" w:hAnsi="Times New Roman" w:cs="Times New Roman"/>
               <w:noProof/>
               <w:kern w:val="2"/>
               <w14:ligatures w14:val="standardContextual"/>
             </w:rPr>
           </w:pPr>
-          <w:hyperlink w:anchor="_Toc159492802" w:history="1">
+          <w:hyperlink w:anchor="_Toc159496494" w:history="1">
             <w:r>
               <w:rPr>
                 <w:rStyle w:val="Hyperlink"/>
@@ -1382,7 +1280,6 @@
             </w:r>
             <w:r>
               <w:rPr>
-                <w:rFonts w:ascii="Times New Roman" w:hAnsi="Times New Roman" w:cs="Times New Roman"/>
                 <w:noProof/>
                 <w:kern w:val="2"/>
                 <w14:ligatures w14:val="standardContextual"/>
@@ -1399,7 +1296,6 @@
             </w:r>
             <w:r>
               <w:rPr>
-                <w:rFonts w:ascii="Times New Roman" w:hAnsi="Times New Roman" w:cs="Times New Roman"/>
                 <w:noProof/>
                 <w:webHidden/>
               </w:rPr>
@@ -1407,7 +1303,6 @@
             </w:r>
             <w:r>
               <w:rPr>
-                <w:rFonts w:ascii="Times New Roman" w:hAnsi="Times New Roman" w:cs="Times New Roman"/>
                 <w:noProof/>
                 <w:webHidden/>
               </w:rPr>
@@ -1415,22 +1310,19 @@
             </w:r>
             <w:r>
               <w:rPr>
-                <w:rFonts w:ascii="Times New Roman" w:hAnsi="Times New Roman" w:cs="Times New Roman"/>
                 <w:noProof/>
                 <w:webHidden/>
               </w:rPr>
-              <w:instrText xml:space="preserve"> PAGEREF _Toc159492802 \h </w:instrText>
-            </w:r>
-            <w:r>
-              <w:rPr>
-                <w:rFonts w:ascii="Times New Roman" w:hAnsi="Times New Roman" w:cs="Times New Roman"/>
+              <w:instrText xml:space="preserve"> PAGEREF _Toc159496494 \h </w:instrText>
+            </w:r>
+            <w:r>
+              <w:rPr>
                 <w:noProof/>
                 <w:webHidden/>
               </w:rPr>
             </w:r>
             <w:r>
               <w:rPr>
-                <w:rFonts w:ascii="Times New Roman" w:hAnsi="Times New Roman" w:cs="Times New Roman"/>
                 <w:noProof/>
                 <w:webHidden/>
               </w:rPr>
@@ -1438,7 +1330,6 @@
             </w:r>
             <w:r>
               <w:rPr>
-                <w:rFonts w:ascii="Times New Roman" w:hAnsi="Times New Roman" w:cs="Times New Roman"/>
                 <w:noProof/>
                 <w:webHidden/>
               </w:rPr>
@@ -1446,7 +1337,6 @@
             </w:r>
             <w:r>
               <w:rPr>
-                <w:rFonts w:ascii="Times New Roman" w:hAnsi="Times New Roman" w:cs="Times New Roman"/>
                 <w:noProof/>
                 <w:webHidden/>
               </w:rPr>
@@ -1462,13 +1352,12 @@
               <w:tab w:val="right" w:leader="dot" w:pos="9350"/>
             </w:tabs>
             <w:rPr>
-              <w:rFonts w:ascii="Times New Roman" w:hAnsi="Times New Roman" w:cs="Times New Roman"/>
               <w:noProof/>
               <w:kern w:val="2"/>
               <w14:ligatures w14:val="standardContextual"/>
             </w:rPr>
           </w:pPr>
-          <w:hyperlink w:anchor="_Toc159492803" w:history="1">
+          <w:hyperlink w:anchor="_Toc159496495" w:history="1">
             <w:r>
               <w:rPr>
                 <w:rStyle w:val="Hyperlink"/>
@@ -1479,7 +1368,6 @@
             </w:r>
             <w:r>
               <w:rPr>
-                <w:rFonts w:ascii="Times New Roman" w:hAnsi="Times New Roman" w:cs="Times New Roman"/>
                 <w:noProof/>
                 <w:kern w:val="2"/>
                 <w14:ligatures w14:val="standardContextual"/>
@@ -1492,11 +1380,10 @@
                 <w:rFonts w:ascii="Times New Roman" w:eastAsia="Times New Roman" w:hAnsi="Times New Roman" w:cs="Times New Roman"/>
                 <w:noProof/>
               </w:rPr>
-              <w:t>Library</w:t>
-            </w:r>
-            <w:r>
-              <w:rPr>
-                <w:rFonts w:ascii="Times New Roman" w:hAnsi="Times New Roman" w:cs="Times New Roman"/>
+              <w:t>Project Page</w:t>
+            </w:r>
+            <w:r>
+              <w:rPr>
                 <w:noProof/>
                 <w:webHidden/>
               </w:rPr>
@@ -1504,7 +1391,6 @@
             </w:r>
             <w:r>
               <w:rPr>
-                <w:rFonts w:ascii="Times New Roman" w:hAnsi="Times New Roman" w:cs="Times New Roman"/>
                 <w:noProof/>
                 <w:webHidden/>
               </w:rPr>
@@ -1512,22 +1398,19 @@
             </w:r>
             <w:r>
               <w:rPr>
-                <w:rFonts w:ascii="Times New Roman" w:hAnsi="Times New Roman" w:cs="Times New Roman"/>
                 <w:noProof/>
                 <w:webHidden/>
               </w:rPr>
-              <w:instrText xml:space="preserve"> PAGEREF _Toc159492803 \h </w:instrText>
-            </w:r>
-            <w:r>
-              <w:rPr>
-                <w:rFonts w:ascii="Times New Roman" w:hAnsi="Times New Roman" w:cs="Times New Roman"/>
+              <w:instrText xml:space="preserve"> PAGEREF _Toc159496495 \h </w:instrText>
+            </w:r>
+            <w:r>
+              <w:rPr>
                 <w:noProof/>
                 <w:webHidden/>
               </w:rPr>
             </w:r>
             <w:r>
               <w:rPr>
-                <w:rFonts w:ascii="Times New Roman" w:hAnsi="Times New Roman" w:cs="Times New Roman"/>
                 <w:noProof/>
                 <w:webHidden/>
               </w:rPr>
@@ -1535,7 +1418,6 @@
             </w:r>
             <w:r>
               <w:rPr>
-                <w:rFonts w:ascii="Times New Roman" w:hAnsi="Times New Roman" w:cs="Times New Roman"/>
                 <w:noProof/>
                 <w:webHidden/>
               </w:rPr>
@@ -1543,7 +1425,6 @@
             </w:r>
             <w:r>
               <w:rPr>
-                <w:rFonts w:ascii="Times New Roman" w:hAnsi="Times New Roman" w:cs="Times New Roman"/>
                 <w:noProof/>
                 <w:webHidden/>
               </w:rPr>
@@ -1559,13 +1440,12 @@
               <w:tab w:val="right" w:leader="dot" w:pos="9350"/>
             </w:tabs>
             <w:rPr>
-              <w:rFonts w:ascii="Times New Roman" w:hAnsi="Times New Roman" w:cs="Times New Roman"/>
               <w:noProof/>
               <w:kern w:val="2"/>
               <w14:ligatures w14:val="standardContextual"/>
             </w:rPr>
           </w:pPr>
-          <w:hyperlink w:anchor="_Toc159492804" w:history="1">
+          <w:hyperlink w:anchor="_Toc159496496" w:history="1">
             <w:r>
               <w:rPr>
                 <w:rStyle w:val="Hyperlink"/>
@@ -1576,7 +1456,6 @@
             </w:r>
             <w:r>
               <w:rPr>
-                <w:rFonts w:ascii="Times New Roman" w:hAnsi="Times New Roman" w:cs="Times New Roman"/>
                 <w:noProof/>
                 <w:kern w:val="2"/>
                 <w14:ligatures w14:val="standardContextual"/>
@@ -1589,11 +1468,10 @@
                 <w:rFonts w:ascii="Times New Roman" w:eastAsia="Times New Roman" w:hAnsi="Times New Roman" w:cs="Times New Roman"/>
                 <w:noProof/>
               </w:rPr>
-              <w:t>Completed Projects</w:t>
-            </w:r>
-            <w:r>
-              <w:rPr>
-                <w:rFonts w:ascii="Times New Roman" w:hAnsi="Times New Roman" w:cs="Times New Roman"/>
+              <w:t>Library</w:t>
+            </w:r>
+            <w:r>
+              <w:rPr>
                 <w:noProof/>
                 <w:webHidden/>
               </w:rPr>
@@ -1601,7 +1479,6 @@
             </w:r>
             <w:r>
               <w:rPr>
-                <w:rFonts w:ascii="Times New Roman" w:hAnsi="Times New Roman" w:cs="Times New Roman"/>
                 <w:noProof/>
                 <w:webHidden/>
               </w:rPr>
@@ -1609,22 +1486,19 @@
             </w:r>
             <w:r>
               <w:rPr>
-                <w:rFonts w:ascii="Times New Roman" w:hAnsi="Times New Roman" w:cs="Times New Roman"/>
                 <w:noProof/>
                 <w:webHidden/>
               </w:rPr>
-              <w:instrText xml:space="preserve"> PAGEREF _Toc159492804 \h </w:instrText>
-            </w:r>
-            <w:r>
-              <w:rPr>
-                <w:rFonts w:ascii="Times New Roman" w:hAnsi="Times New Roman" w:cs="Times New Roman"/>
+              <w:instrText xml:space="preserve"> PAGEREF _Toc159496496 \h </w:instrText>
+            </w:r>
+            <w:r>
+              <w:rPr>
                 <w:noProof/>
                 <w:webHidden/>
               </w:rPr>
             </w:r>
             <w:r>
               <w:rPr>
-                <w:rFonts w:ascii="Times New Roman" w:hAnsi="Times New Roman" w:cs="Times New Roman"/>
                 <w:noProof/>
                 <w:webHidden/>
               </w:rPr>
@@ -1632,7 +1506,6 @@
             </w:r>
             <w:r>
               <w:rPr>
-                <w:rFonts w:ascii="Times New Roman" w:hAnsi="Times New Roman" w:cs="Times New Roman"/>
                 <w:noProof/>
                 <w:webHidden/>
               </w:rPr>
@@ -1640,7 +1513,6 @@
             </w:r>
             <w:r>
               <w:rPr>
-                <w:rFonts w:ascii="Times New Roman" w:hAnsi="Times New Roman" w:cs="Times New Roman"/>
                 <w:noProof/>
                 <w:webHidden/>
               </w:rPr>
@@ -1656,13 +1528,12 @@
               <w:tab w:val="right" w:leader="dot" w:pos="9350"/>
             </w:tabs>
             <w:rPr>
-              <w:rFonts w:ascii="Times New Roman" w:hAnsi="Times New Roman" w:cs="Times New Roman"/>
               <w:noProof/>
               <w:kern w:val="2"/>
               <w14:ligatures w14:val="standardContextual"/>
             </w:rPr>
           </w:pPr>
-          <w:hyperlink w:anchor="_Toc159492805" w:history="1">
+          <w:hyperlink w:anchor="_Toc159496497" w:history="1">
             <w:r>
               <w:rPr>
                 <w:rStyle w:val="Hyperlink"/>
@@ -1673,7 +1544,6 @@
             </w:r>
             <w:r>
               <w:rPr>
-                <w:rFonts w:ascii="Times New Roman" w:hAnsi="Times New Roman" w:cs="Times New Roman"/>
                 <w:noProof/>
                 <w:kern w:val="2"/>
                 <w14:ligatures w14:val="standardContextual"/>
@@ -1686,11 +1556,10 @@
                 <w:rFonts w:ascii="Times New Roman" w:eastAsia="Times New Roman" w:hAnsi="Times New Roman" w:cs="Times New Roman"/>
                 <w:noProof/>
               </w:rPr>
-              <w:t>User Profile</w:t>
-            </w:r>
-            <w:r>
-              <w:rPr>
-                <w:rFonts w:ascii="Times New Roman" w:hAnsi="Times New Roman" w:cs="Times New Roman"/>
+              <w:t>Completed Projects</w:t>
+            </w:r>
+            <w:r>
+              <w:rPr>
                 <w:noProof/>
                 <w:webHidden/>
               </w:rPr>
@@ -1698,7 +1567,6 @@
             </w:r>
             <w:r>
               <w:rPr>
-                <w:rFonts w:ascii="Times New Roman" w:hAnsi="Times New Roman" w:cs="Times New Roman"/>
                 <w:noProof/>
                 <w:webHidden/>
               </w:rPr>
@@ -1706,22 +1574,19 @@
             </w:r>
             <w:r>
               <w:rPr>
-                <w:rFonts w:ascii="Times New Roman" w:hAnsi="Times New Roman" w:cs="Times New Roman"/>
                 <w:noProof/>
                 <w:webHidden/>
               </w:rPr>
-              <w:instrText xml:space="preserve"> PAGEREF _Toc159492805 \h </w:instrText>
-            </w:r>
-            <w:r>
-              <w:rPr>
-                <w:rFonts w:ascii="Times New Roman" w:hAnsi="Times New Roman" w:cs="Times New Roman"/>
+              <w:instrText xml:space="preserve"> PAGEREF _Toc159496497 \h </w:instrText>
+            </w:r>
+            <w:r>
+              <w:rPr>
                 <w:noProof/>
                 <w:webHidden/>
               </w:rPr>
             </w:r>
             <w:r>
               <w:rPr>
-                <w:rFonts w:ascii="Times New Roman" w:hAnsi="Times New Roman" w:cs="Times New Roman"/>
                 <w:noProof/>
                 <w:webHidden/>
               </w:rPr>
@@ -1729,94 +1594,13 @@
             </w:r>
             <w:r>
               <w:rPr>
-                <w:rFonts w:ascii="Times New Roman" w:hAnsi="Times New Roman" w:cs="Times New Roman"/>
                 <w:noProof/>
                 <w:webHidden/>
               </w:rPr>
-              <w:t>7</w:t>
-            </w:r>
-            <w:r>
-              <w:rPr>
-                <w:rFonts w:ascii="Times New Roman" w:hAnsi="Times New Roman" w:cs="Times New Roman"/>
-                <w:noProof/>
-                <w:webHidden/>
-              </w:rPr>
-              <w:fldChar w:fldCharType="end"/>
-            </w:r>
-          </w:hyperlink>
-        </w:p>
-        <w:p>
-          <w:pPr>
-            <w:pStyle w:val="TOC2"/>
-            <w:tabs>
-              <w:tab w:val="right" w:leader="dot" w:pos="9350"/>
-            </w:tabs>
-            <w:rPr>
-              <w:rFonts w:ascii="Times New Roman" w:hAnsi="Times New Roman" w:cs="Times New Roman"/>
-              <w:noProof/>
-              <w:kern w:val="2"/>
-              <w14:ligatures w14:val="standardContextual"/>
-            </w:rPr>
-          </w:pPr>
-          <w:hyperlink w:anchor="_Toc159492806" w:history="1">
-            <w:r>
-              <w:rPr>
-                <w:rStyle w:val="Hyperlink"/>
-                <w:rFonts w:ascii="Times New Roman" w:hAnsi="Times New Roman" w:cs="Times New Roman"/>
-                <w:noProof/>
-              </w:rPr>
-              <w:t>General</w:t>
-            </w:r>
-            <w:r>
-              <w:rPr>
-                <w:rFonts w:ascii="Times New Roman" w:hAnsi="Times New Roman" w:cs="Times New Roman"/>
-                <w:noProof/>
-                <w:webHidden/>
-              </w:rPr>
-              <w:tab/>
-            </w:r>
-            <w:r>
-              <w:rPr>
-                <w:rFonts w:ascii="Times New Roman" w:hAnsi="Times New Roman" w:cs="Times New Roman"/>
-                <w:noProof/>
-                <w:webHidden/>
-              </w:rPr>
-              <w:fldChar w:fldCharType="begin"/>
-            </w:r>
-            <w:r>
-              <w:rPr>
-                <w:rFonts w:ascii="Times New Roman" w:hAnsi="Times New Roman" w:cs="Times New Roman"/>
-                <w:noProof/>
-                <w:webHidden/>
-              </w:rPr>
-              <w:instrText xml:space="preserve"> PAGEREF _Toc159492806 \h </w:instrText>
-            </w:r>
-            <w:r>
-              <w:rPr>
-                <w:rFonts w:ascii="Times New Roman" w:hAnsi="Times New Roman" w:cs="Times New Roman"/>
-                <w:noProof/>
-                <w:webHidden/>
-              </w:rPr>
-            </w:r>
-            <w:r>
-              <w:rPr>
-                <w:rFonts w:ascii="Times New Roman" w:hAnsi="Times New Roman" w:cs="Times New Roman"/>
-                <w:noProof/>
-                <w:webHidden/>
-              </w:rPr>
-              <w:fldChar w:fldCharType="separate"/>
-            </w:r>
-            <w:r>
-              <w:rPr>
-                <w:rFonts w:ascii="Times New Roman" w:hAnsi="Times New Roman" w:cs="Times New Roman"/>
-                <w:noProof/>
-                <w:webHidden/>
-              </w:rPr>
               <w:t>8</w:t>
             </w:r>
             <w:r>
               <w:rPr>
-                <w:rFonts w:ascii="Times New Roman" w:hAnsi="Times New Roman" w:cs="Times New Roman"/>
                 <w:noProof/>
                 <w:webHidden/>
               </w:rPr>
@@ -1832,24 +1616,22 @@
               <w:tab w:val="right" w:leader="dot" w:pos="9350"/>
             </w:tabs>
             <w:rPr>
-              <w:rFonts w:ascii="Times New Roman" w:hAnsi="Times New Roman" w:cs="Times New Roman"/>
               <w:noProof/>
               <w:kern w:val="2"/>
               <w14:ligatures w14:val="standardContextual"/>
             </w:rPr>
           </w:pPr>
-          <w:hyperlink w:anchor="_Toc159492807" w:history="1">
+          <w:hyperlink w:anchor="_Toc159496498" w:history="1">
             <w:r>
               <w:rPr>
                 <w:rStyle w:val="Hyperlink"/>
                 <w:rFonts w:ascii="Times New Roman" w:eastAsia="Times New Roman" w:hAnsi="Times New Roman" w:cs="Times New Roman"/>
                 <w:noProof/>
               </w:rPr>
-              <w:t>1.</w:t>
-            </w:r>
-            <w:r>
-              <w:rPr>
-                <w:rFonts w:ascii="Times New Roman" w:hAnsi="Times New Roman" w:cs="Times New Roman"/>
+              <w:t>7.</w:t>
+            </w:r>
+            <w:r>
+              <w:rPr>
                 <w:noProof/>
                 <w:kern w:val="2"/>
                 <w14:ligatures w14:val="standardContextual"/>
@@ -1862,19 +1644,88 @@
                 <w:rFonts w:ascii="Times New Roman" w:eastAsia="Times New Roman" w:hAnsi="Times New Roman" w:cs="Times New Roman"/>
                 <w:noProof/>
               </w:rPr>
-              <w:t>Dialog Box</w:t>
-            </w:r>
-            <w:r>
-              <w:rPr>
+              <w:t>User Profile</w:t>
+            </w:r>
+            <w:r>
+              <w:rPr>
+                <w:noProof/>
+                <w:webHidden/>
+              </w:rPr>
+              <w:tab/>
+            </w:r>
+            <w:r>
+              <w:rPr>
+                <w:noProof/>
+                <w:webHidden/>
+              </w:rPr>
+              <w:fldChar w:fldCharType="begin"/>
+            </w:r>
+            <w:r>
+              <w:rPr>
+                <w:noProof/>
+                <w:webHidden/>
+              </w:rPr>
+              <w:instrText xml:space="preserve"> PAGEREF _Toc159496498 \h </w:instrText>
+            </w:r>
+            <w:r>
+              <w:rPr>
+                <w:noProof/>
+                <w:webHidden/>
+              </w:rPr>
+            </w:r>
+            <w:r>
+              <w:rPr>
+                <w:noProof/>
+                <w:webHidden/>
+              </w:rPr>
+              <w:fldChar w:fldCharType="separate"/>
+            </w:r>
+            <w:r>
+              <w:rPr>
+                <w:noProof/>
+                <w:webHidden/>
+              </w:rPr>
+              <w:t>8</w:t>
+            </w:r>
+            <w:r>
+              <w:rPr>
+                <w:noProof/>
+                <w:webHidden/>
+              </w:rPr>
+              <w:fldChar w:fldCharType="end"/>
+            </w:r>
+          </w:hyperlink>
+        </w:p>
+        <w:p>
+          <w:pPr>
+            <w:pStyle w:val="TOC2"/>
+            <w:tabs>
+              <w:tab w:val="right" w:leader="dot" w:pos="9350"/>
+            </w:tabs>
+            <w:rPr>
+              <w:noProof/>
+              <w:kern w:val="2"/>
+              <w14:ligatures w14:val="standardContextual"/>
+            </w:rPr>
+          </w:pPr>
+          <w:hyperlink w:anchor="_Toc159496499" w:history="1">
+            <w:r>
+              <w:rPr>
+                <w:rStyle w:val="Hyperlink"/>
                 <w:rFonts w:ascii="Times New Roman" w:hAnsi="Times New Roman" w:cs="Times New Roman"/>
                 <w:noProof/>
+              </w:rPr>
+              <w:t>General</w:t>
+            </w:r>
+            <w:r>
+              <w:rPr>
+                <w:noProof/>
                 <w:webHidden/>
               </w:rPr>
               <w:tab/>
             </w:r>
             <w:r>
               <w:rPr>
-                <w:rFonts w:ascii="Times New Roman" w:hAnsi="Times New Roman" w:cs="Times New Roman"/>
                 <w:noProof/>
                 <w:webHidden/>
               </w:rPr>
@@ -1882,22 +1733,19 @@
             </w:r>
             <w:r>
               <w:rPr>
-                <w:rFonts w:ascii="Times New Roman" w:hAnsi="Times New Roman" w:cs="Times New Roman"/>
                 <w:noProof/>
                 <w:webHidden/>
               </w:rPr>
-              <w:instrText xml:space="preserve"> PAGEREF _Toc159492807 \h </w:instrText>
-            </w:r>
-            <w:r>
-              <w:rPr>
-                <w:rFonts w:ascii="Times New Roman" w:hAnsi="Times New Roman" w:cs="Times New Roman"/>
+              <w:instrText xml:space="preserve"> PAGEREF _Toc159496499 \h </w:instrText>
+            </w:r>
+            <w:r>
+              <w:rPr>
                 <w:noProof/>
                 <w:webHidden/>
               </w:rPr>
             </w:r>
             <w:r>
               <w:rPr>
-                <w:rFonts w:ascii="Times New Roman" w:hAnsi="Times New Roman" w:cs="Times New Roman"/>
                 <w:noProof/>
                 <w:webHidden/>
               </w:rPr>
@@ -1905,7 +1753,6 @@
             </w:r>
             <w:r>
               <w:rPr>
-                <w:rFonts w:ascii="Times New Roman" w:hAnsi="Times New Roman" w:cs="Times New Roman"/>
                 <w:noProof/>
                 <w:webHidden/>
               </w:rPr>
@@ -1913,7 +1760,6 @@
             </w:r>
             <w:r>
               <w:rPr>
-                <w:rFonts w:ascii="Times New Roman" w:hAnsi="Times New Roman" w:cs="Times New Roman"/>
                 <w:noProof/>
                 <w:webHidden/>
               </w:rPr>
@@ -1929,24 +1775,22 @@
               <w:tab w:val="right" w:leader="dot" w:pos="9350"/>
             </w:tabs>
             <w:rPr>
-              <w:rFonts w:ascii="Times New Roman" w:hAnsi="Times New Roman" w:cs="Times New Roman"/>
               <w:noProof/>
               <w:kern w:val="2"/>
               <w14:ligatures w14:val="standardContextual"/>
             </w:rPr>
           </w:pPr>
-          <w:hyperlink w:anchor="_Toc159492808" w:history="1">
+          <w:hyperlink w:anchor="_Toc159496500" w:history="1">
             <w:r>
               <w:rPr>
                 <w:rStyle w:val="Hyperlink"/>
                 <w:rFonts w:ascii="Times New Roman" w:eastAsia="Times New Roman" w:hAnsi="Times New Roman" w:cs="Times New Roman"/>
                 <w:noProof/>
               </w:rPr>
-              <w:t>2.</w:t>
-            </w:r>
-            <w:r>
-              <w:rPr>
-                <w:rFonts w:ascii="Times New Roman" w:hAnsi="Times New Roman" w:cs="Times New Roman"/>
+              <w:t>1.</w:t>
+            </w:r>
+            <w:r>
+              <w:rPr>
                 <w:noProof/>
                 <w:kern w:val="2"/>
                 <w14:ligatures w14:val="standardContextual"/>
@@ -1959,11 +1803,10 @@
                 <w:rFonts w:ascii="Times New Roman" w:eastAsia="Times New Roman" w:hAnsi="Times New Roman" w:cs="Times New Roman"/>
                 <w:noProof/>
               </w:rPr>
-              <w:t>Filter Options</w:t>
-            </w:r>
-            <w:r>
-              <w:rPr>
-                <w:rFonts w:ascii="Times New Roman" w:hAnsi="Times New Roman" w:cs="Times New Roman"/>
+              <w:t>Dialog Box</w:t>
+            </w:r>
+            <w:r>
+              <w:rPr>
                 <w:noProof/>
                 <w:webHidden/>
               </w:rPr>
@@ -1971,7 +1814,6 @@
             </w:r>
             <w:r>
               <w:rPr>
-                <w:rFonts w:ascii="Times New Roman" w:hAnsi="Times New Roman" w:cs="Times New Roman"/>
                 <w:noProof/>
                 <w:webHidden/>
               </w:rPr>
@@ -1979,22 +1821,19 @@
             </w:r>
             <w:r>
               <w:rPr>
-                <w:rFonts w:ascii="Times New Roman" w:hAnsi="Times New Roman" w:cs="Times New Roman"/>
                 <w:noProof/>
                 <w:webHidden/>
               </w:rPr>
-              <w:instrText xml:space="preserve"> PAGEREF _Toc159492808 \h </w:instrText>
-            </w:r>
-            <w:r>
-              <w:rPr>
-                <w:rFonts w:ascii="Times New Roman" w:hAnsi="Times New Roman" w:cs="Times New Roman"/>
+              <w:instrText xml:space="preserve"> PAGEREF _Toc159496500 \h </w:instrText>
+            </w:r>
+            <w:r>
+              <w:rPr>
                 <w:noProof/>
                 <w:webHidden/>
               </w:rPr>
             </w:r>
             <w:r>
               <w:rPr>
-                <w:rFonts w:ascii="Times New Roman" w:hAnsi="Times New Roman" w:cs="Times New Roman"/>
                 <w:noProof/>
                 <w:webHidden/>
               </w:rPr>
@@ -2002,7 +1841,6 @@
             </w:r>
             <w:r>
               <w:rPr>
-                <w:rFonts w:ascii="Times New Roman" w:hAnsi="Times New Roman" w:cs="Times New Roman"/>
                 <w:noProof/>
                 <w:webHidden/>
               </w:rPr>
@@ -2010,7 +1848,6 @@
             </w:r>
             <w:r>
               <w:rPr>
-                <w:rFonts w:ascii="Times New Roman" w:hAnsi="Times New Roman" w:cs="Times New Roman"/>
                 <w:noProof/>
                 <w:webHidden/>
               </w:rPr>
@@ -2026,24 +1863,22 @@
               <w:tab w:val="right" w:leader="dot" w:pos="9350"/>
             </w:tabs>
             <w:rPr>
-              <w:rFonts w:ascii="Times New Roman" w:hAnsi="Times New Roman" w:cs="Times New Roman"/>
               <w:noProof/>
               <w:kern w:val="2"/>
               <w14:ligatures w14:val="standardContextual"/>
             </w:rPr>
           </w:pPr>
-          <w:hyperlink w:anchor="_Toc159492809" w:history="1">
+          <w:hyperlink w:anchor="_Toc159496501" w:history="1">
             <w:r>
               <w:rPr>
                 <w:rStyle w:val="Hyperlink"/>
                 <w:rFonts w:ascii="Times New Roman" w:eastAsia="Times New Roman" w:hAnsi="Times New Roman" w:cs="Times New Roman"/>
                 <w:noProof/>
               </w:rPr>
-              <w:t>3.</w:t>
-            </w:r>
-            <w:r>
-              <w:rPr>
-                <w:rFonts w:ascii="Times New Roman" w:hAnsi="Times New Roman" w:cs="Times New Roman"/>
+              <w:t>2.</w:t>
+            </w:r>
+            <w:r>
+              <w:rPr>
                 <w:noProof/>
                 <w:kern w:val="2"/>
                 <w14:ligatures w14:val="standardContextual"/>
@@ -2056,11 +1891,10 @@
                 <w:rFonts w:ascii="Times New Roman" w:eastAsia="Times New Roman" w:hAnsi="Times New Roman" w:cs="Times New Roman"/>
                 <w:noProof/>
               </w:rPr>
-              <w:t>Image Upload Options</w:t>
-            </w:r>
-            <w:r>
-              <w:rPr>
-                <w:rFonts w:ascii="Times New Roman" w:hAnsi="Times New Roman" w:cs="Times New Roman"/>
+              <w:t>Filter Options</w:t>
+            </w:r>
+            <w:r>
+              <w:rPr>
                 <w:noProof/>
                 <w:webHidden/>
               </w:rPr>
@@ -2068,7 +1902,6 @@
             </w:r>
             <w:r>
               <w:rPr>
-                <w:rFonts w:ascii="Times New Roman" w:hAnsi="Times New Roman" w:cs="Times New Roman"/>
                 <w:noProof/>
                 <w:webHidden/>
               </w:rPr>
@@ -2076,22 +1909,19 @@
             </w:r>
             <w:r>
               <w:rPr>
-                <w:rFonts w:ascii="Times New Roman" w:hAnsi="Times New Roman" w:cs="Times New Roman"/>
                 <w:noProof/>
                 <w:webHidden/>
               </w:rPr>
-              <w:instrText xml:space="preserve"> PAGEREF _Toc159492809 \h </w:instrText>
-            </w:r>
-            <w:r>
-              <w:rPr>
-                <w:rFonts w:ascii="Times New Roman" w:hAnsi="Times New Roman" w:cs="Times New Roman"/>
+              <w:instrText xml:space="preserve"> PAGEREF _Toc159496501 \h </w:instrText>
+            </w:r>
+            <w:r>
+              <w:rPr>
                 <w:noProof/>
                 <w:webHidden/>
               </w:rPr>
             </w:r>
             <w:r>
               <w:rPr>
-                <w:rFonts w:ascii="Times New Roman" w:hAnsi="Times New Roman" w:cs="Times New Roman"/>
                 <w:noProof/>
                 <w:webHidden/>
               </w:rPr>
@@ -2099,7 +1929,6 @@
             </w:r>
             <w:r>
               <w:rPr>
-                <w:rFonts w:ascii="Times New Roman" w:hAnsi="Times New Roman" w:cs="Times New Roman"/>
                 <w:noProof/>
                 <w:webHidden/>
               </w:rPr>
@@ -2107,7 +1936,6 @@
             </w:r>
             <w:r>
               <w:rPr>
-                <w:rFonts w:ascii="Times New Roman" w:hAnsi="Times New Roman" w:cs="Times New Roman"/>
                 <w:noProof/>
                 <w:webHidden/>
               </w:rPr>
@@ -2123,24 +1951,22 @@
               <w:tab w:val="right" w:leader="dot" w:pos="9350"/>
             </w:tabs>
             <w:rPr>
-              <w:rFonts w:ascii="Times New Roman" w:hAnsi="Times New Roman" w:cs="Times New Roman"/>
               <w:noProof/>
               <w:kern w:val="2"/>
               <w14:ligatures w14:val="standardContextual"/>
             </w:rPr>
           </w:pPr>
-          <w:hyperlink w:anchor="_Toc159492810" w:history="1">
+          <w:hyperlink w:anchor="_Toc159496502" w:history="1">
             <w:r>
               <w:rPr>
                 <w:rStyle w:val="Hyperlink"/>
                 <w:rFonts w:ascii="Times New Roman" w:eastAsia="Times New Roman" w:hAnsi="Times New Roman" w:cs="Times New Roman"/>
                 <w:noProof/>
               </w:rPr>
-              <w:t>4.</w:t>
-            </w:r>
-            <w:r>
-              <w:rPr>
-                <w:rFonts w:ascii="Times New Roman" w:hAnsi="Times New Roman" w:cs="Times New Roman"/>
+              <w:t>3.</w:t>
+            </w:r>
+            <w:r>
+              <w:rPr>
                 <w:noProof/>
                 <w:kern w:val="2"/>
                 <w14:ligatures w14:val="standardContextual"/>
@@ -2153,11 +1979,98 @@
                 <w:rFonts w:ascii="Times New Roman" w:eastAsia="Times New Roman" w:hAnsi="Times New Roman" w:cs="Times New Roman"/>
                 <w:noProof/>
               </w:rPr>
+              <w:t>Image Upload Options</w:t>
+            </w:r>
+            <w:r>
+              <w:rPr>
+                <w:noProof/>
+                <w:webHidden/>
+              </w:rPr>
+              <w:tab/>
+            </w:r>
+            <w:r>
+              <w:rPr>
+                <w:noProof/>
+                <w:webHidden/>
+              </w:rPr>
+              <w:fldChar w:fldCharType="begin"/>
+            </w:r>
+            <w:r>
+              <w:rPr>
+                <w:noProof/>
+                <w:webHidden/>
+              </w:rPr>
+              <w:instrText xml:space="preserve"> PAGEREF _Toc159496502 \h </w:instrText>
+            </w:r>
+            <w:r>
+              <w:rPr>
+                <w:noProof/>
+                <w:webHidden/>
+              </w:rPr>
+            </w:r>
+            <w:r>
+              <w:rPr>
+                <w:noProof/>
+                <w:webHidden/>
+              </w:rPr>
+              <w:fldChar w:fldCharType="separate"/>
+            </w:r>
+            <w:r>
+              <w:rPr>
+                <w:noProof/>
+                <w:webHidden/>
+              </w:rPr>
+              <w:t>9</w:t>
+            </w:r>
+            <w:r>
+              <w:rPr>
+                <w:noProof/>
+                <w:webHidden/>
+              </w:rPr>
+              <w:fldChar w:fldCharType="end"/>
+            </w:r>
+          </w:hyperlink>
+        </w:p>
+        <w:p>
+          <w:pPr>
+            <w:pStyle w:val="TOC3"/>
+            <w:tabs>
+              <w:tab w:val="left" w:pos="880"/>
+              <w:tab w:val="right" w:leader="dot" w:pos="9350"/>
+            </w:tabs>
+            <w:rPr>
+              <w:noProof/>
+              <w:kern w:val="2"/>
+              <w14:ligatures w14:val="standardContextual"/>
+            </w:rPr>
+          </w:pPr>
+          <w:hyperlink w:anchor="_Toc159496503" w:history="1">
+            <w:r>
+              <w:rPr>
+                <w:rStyle w:val="Hyperlink"/>
+                <w:rFonts w:ascii="Times New Roman" w:eastAsia="Times New Roman" w:hAnsi="Times New Roman" w:cs="Times New Roman"/>
+                <w:noProof/>
+              </w:rPr>
+              <w:t>4.</w:t>
+            </w:r>
+            <w:r>
+              <w:rPr>
+                <w:noProof/>
+                <w:kern w:val="2"/>
+                <w14:ligatures w14:val="standardContextual"/>
+              </w:rPr>
+              <w:tab/>
+            </w:r>
+            <w:r>
+              <w:rPr>
+                <w:rStyle w:val="Hyperlink"/>
+                <w:rFonts w:ascii="Times New Roman" w:eastAsia="Times New Roman" w:hAnsi="Times New Roman" w:cs="Times New Roman"/>
+                <w:noProof/>
+              </w:rPr>
               <w:t>Mobile Support</w:t>
             </w:r>
             <w:r>
               <w:rPr>
-                <w:rFonts w:ascii="Times New Roman" w:hAnsi="Times New Roman" w:cs="Times New Roman"/>
                 <w:noProof/>
                 <w:webHidden/>
               </w:rPr>
@@ -2165,7 +2078,6 @@
             </w:r>
             <w:r>
               <w:rPr>
-                <w:rFonts w:ascii="Times New Roman" w:hAnsi="Times New Roman" w:cs="Times New Roman"/>
                 <w:noProof/>
                 <w:webHidden/>
               </w:rPr>
@@ -2173,22 +2085,19 @@
             </w:r>
             <w:r>
               <w:rPr>
-                <w:rFonts w:ascii="Times New Roman" w:hAnsi="Times New Roman" w:cs="Times New Roman"/>
                 <w:noProof/>
                 <w:webHidden/>
               </w:rPr>
-              <w:instrText xml:space="preserve"> PAGEREF _Toc159492810 \h </w:instrText>
-            </w:r>
-            <w:r>
-              <w:rPr>
-                <w:rFonts w:ascii="Times New Roman" w:hAnsi="Times New Roman" w:cs="Times New Roman"/>
+              <w:instrText xml:space="preserve"> PAGEREF _Toc159496503 \h </w:instrText>
+            </w:r>
+            <w:r>
+              <w:rPr>
                 <w:noProof/>
                 <w:webHidden/>
               </w:rPr>
             </w:r>
             <w:r>
               <w:rPr>
-                <w:rFonts w:ascii="Times New Roman" w:hAnsi="Times New Roman" w:cs="Times New Roman"/>
                 <w:noProof/>
                 <w:webHidden/>
               </w:rPr>
@@ -2196,15 +2105,13 @@
             </w:r>
             <w:r>
               <w:rPr>
-                <w:rFonts w:ascii="Times New Roman" w:hAnsi="Times New Roman" w:cs="Times New Roman"/>
                 <w:noProof/>
                 <w:webHidden/>
               </w:rPr>
-              <w:t>8</w:t>
-            </w:r>
-            <w:r>
-              <w:rPr>
-                <w:rFonts w:ascii="Times New Roman" w:hAnsi="Times New Roman" w:cs="Times New Roman"/>
+              <w:t>9</w:t>
+            </w:r>
+            <w:r>
+              <w:rPr>
                 <w:noProof/>
                 <w:webHidden/>
               </w:rPr>
@@ -2219,13 +2126,12 @@
               <w:tab w:val="right" w:leader="dot" w:pos="9350"/>
             </w:tabs>
             <w:rPr>
-              <w:rFonts w:ascii="Times New Roman" w:hAnsi="Times New Roman" w:cs="Times New Roman"/>
               <w:noProof/>
               <w:kern w:val="2"/>
               <w14:ligatures w14:val="standardContextual"/>
             </w:rPr>
           </w:pPr>
-          <w:hyperlink w:anchor="_Toc159492811" w:history="1">
+          <w:hyperlink w:anchor="_Toc159496504" w:history="1">
             <w:r>
               <w:rPr>
                 <w:rStyle w:val="Hyperlink"/>
@@ -2236,7 +2142,6 @@
             </w:r>
             <w:r>
               <w:rPr>
-                <w:rFonts w:ascii="Times New Roman" w:hAnsi="Times New Roman" w:cs="Times New Roman"/>
                 <w:noProof/>
                 <w:webHidden/>
               </w:rPr>
@@ -2244,7 +2149,6 @@
             </w:r>
             <w:r>
               <w:rPr>
-                <w:rFonts w:ascii="Times New Roman" w:hAnsi="Times New Roman" w:cs="Times New Roman"/>
                 <w:noProof/>
                 <w:webHidden/>
               </w:rPr>
@@ -2252,22 +2156,19 @@
             </w:r>
             <w:r>
               <w:rPr>
-                <w:rFonts w:ascii="Times New Roman" w:hAnsi="Times New Roman" w:cs="Times New Roman"/>
                 <w:noProof/>
                 <w:webHidden/>
               </w:rPr>
-              <w:instrText xml:space="preserve"> PAGEREF _Toc159492811 \h </w:instrText>
-            </w:r>
-            <w:r>
-              <w:rPr>
-                <w:rFonts w:ascii="Times New Roman" w:hAnsi="Times New Roman" w:cs="Times New Roman"/>
+              <w:instrText xml:space="preserve"> PAGEREF _Toc159496504 \h </w:instrText>
+            </w:r>
+            <w:r>
+              <w:rPr>
                 <w:noProof/>
                 <w:webHidden/>
               </w:rPr>
             </w:r>
             <w:r>
               <w:rPr>
-                <w:rFonts w:ascii="Times New Roman" w:hAnsi="Times New Roman" w:cs="Times New Roman"/>
                 <w:noProof/>
                 <w:webHidden/>
               </w:rPr>
@@ -2275,15 +2176,13 @@
             </w:r>
             <w:r>
               <w:rPr>
-                <w:rFonts w:ascii="Times New Roman" w:hAnsi="Times New Roman" w:cs="Times New Roman"/>
                 <w:noProof/>
                 <w:webHidden/>
               </w:rPr>
-              <w:t>9</w:t>
-            </w:r>
-            <w:r>
-              <w:rPr>
-                <w:rFonts w:ascii="Times New Roman" w:hAnsi="Times New Roman" w:cs="Times New Roman"/>
+              <w:t>10</w:t>
+            </w:r>
+            <w:r>
+              <w:rPr>
                 <w:noProof/>
                 <w:webHidden/>
               </w:rPr>
@@ -2298,13 +2197,12 @@
               <w:tab w:val="right" w:leader="dot" w:pos="9350"/>
             </w:tabs>
             <w:rPr>
-              <w:rFonts w:ascii="Times New Roman" w:hAnsi="Times New Roman" w:cs="Times New Roman"/>
               <w:noProof/>
               <w:kern w:val="2"/>
               <w14:ligatures w14:val="standardContextual"/>
             </w:rPr>
           </w:pPr>
-          <w:hyperlink w:anchor="_Toc159492812" w:history="1">
+          <w:hyperlink w:anchor="_Toc159496505" w:history="1">
             <w:r>
               <w:rPr>
                 <w:rStyle w:val="Hyperlink"/>
@@ -2315,7 +2213,6 @@
             </w:r>
             <w:r>
               <w:rPr>
-                <w:rFonts w:ascii="Times New Roman" w:hAnsi="Times New Roman" w:cs="Times New Roman"/>
                 <w:noProof/>
                 <w:webHidden/>
               </w:rPr>
@@ -2323,7 +2220,6 @@
             </w:r>
             <w:r>
               <w:rPr>
-                <w:rFonts w:ascii="Times New Roman" w:hAnsi="Times New Roman" w:cs="Times New Roman"/>
                 <w:noProof/>
                 <w:webHidden/>
               </w:rPr>
@@ -2331,22 +2227,19 @@
             </w:r>
             <w:r>
               <w:rPr>
-                <w:rFonts w:ascii="Times New Roman" w:hAnsi="Times New Roman" w:cs="Times New Roman"/>
                 <w:noProof/>
                 <w:webHidden/>
               </w:rPr>
-              <w:instrText xml:space="preserve"> PAGEREF _Toc159492812 \h </w:instrText>
-            </w:r>
-            <w:r>
-              <w:rPr>
-                <w:rFonts w:ascii="Times New Roman" w:hAnsi="Times New Roman" w:cs="Times New Roman"/>
+              <w:instrText xml:space="preserve"> PAGEREF _Toc159496505 \h </w:instrText>
+            </w:r>
+            <w:r>
+              <w:rPr>
                 <w:noProof/>
                 <w:webHidden/>
               </w:rPr>
             </w:r>
             <w:r>
               <w:rPr>
-                <w:rFonts w:ascii="Times New Roman" w:hAnsi="Times New Roman" w:cs="Times New Roman"/>
                 <w:noProof/>
                 <w:webHidden/>
               </w:rPr>
@@ -2354,15 +2247,13 @@
             </w:r>
             <w:r>
               <w:rPr>
-                <w:rFonts w:ascii="Times New Roman" w:hAnsi="Times New Roman" w:cs="Times New Roman"/>
                 <w:noProof/>
                 <w:webHidden/>
               </w:rPr>
-              <w:t>11</w:t>
-            </w:r>
-            <w:r>
-              <w:rPr>
-                <w:rFonts w:ascii="Times New Roman" w:hAnsi="Times New Roman" w:cs="Times New Roman"/>
+              <w:t>12</w:t>
+            </w:r>
+            <w:r>
+              <w:rPr>
                 <w:noProof/>
                 <w:webHidden/>
               </w:rPr>
@@ -2377,13 +2268,12 @@
               <w:tab w:val="right" w:leader="dot" w:pos="9350"/>
             </w:tabs>
             <w:rPr>
-              <w:rFonts w:ascii="Times New Roman" w:hAnsi="Times New Roman" w:cs="Times New Roman"/>
               <w:noProof/>
               <w:kern w:val="2"/>
               <w14:ligatures w14:val="standardContextual"/>
             </w:rPr>
           </w:pPr>
-          <w:hyperlink w:anchor="_Toc159492813" w:history="1">
+          <w:hyperlink w:anchor="_Toc159496506" w:history="1">
             <w:r>
               <w:rPr>
                 <w:rStyle w:val="Hyperlink"/>
@@ -2394,7 +2284,6 @@
             </w:r>
             <w:r>
               <w:rPr>
-                <w:rFonts w:ascii="Times New Roman" w:hAnsi="Times New Roman" w:cs="Times New Roman"/>
                 <w:noProof/>
                 <w:webHidden/>
               </w:rPr>
@@ -2402,7 +2291,6 @@
             </w:r>
             <w:r>
               <w:rPr>
-                <w:rFonts w:ascii="Times New Roman" w:hAnsi="Times New Roman" w:cs="Times New Roman"/>
                 <w:noProof/>
                 <w:webHidden/>
               </w:rPr>
@@ -2410,22 +2298,19 @@
             </w:r>
             <w:r>
               <w:rPr>
-                <w:rFonts w:ascii="Times New Roman" w:hAnsi="Times New Roman" w:cs="Times New Roman"/>
                 <w:noProof/>
                 <w:webHidden/>
               </w:rPr>
-              <w:instrText xml:space="preserve"> PAGEREF _Toc159492813 \h </w:instrText>
-            </w:r>
-            <w:r>
-              <w:rPr>
-                <w:rFonts w:ascii="Times New Roman" w:hAnsi="Times New Roman" w:cs="Times New Roman"/>
+              <w:instrText xml:space="preserve"> PAGEREF _Toc159496506 \h </w:instrText>
+            </w:r>
+            <w:r>
+              <w:rPr>
                 <w:noProof/>
                 <w:webHidden/>
               </w:rPr>
             </w:r>
             <w:r>
               <w:rPr>
-                <w:rFonts w:ascii="Times New Roman" w:hAnsi="Times New Roman" w:cs="Times New Roman"/>
                 <w:noProof/>
                 <w:webHidden/>
               </w:rPr>
@@ -2433,15 +2318,13 @@
             </w:r>
             <w:r>
               <w:rPr>
-                <w:rFonts w:ascii="Times New Roman" w:hAnsi="Times New Roman" w:cs="Times New Roman"/>
                 <w:noProof/>
                 <w:webHidden/>
               </w:rPr>
-              <w:t>12</w:t>
-            </w:r>
-            <w:r>
-              <w:rPr>
-                <w:rFonts w:ascii="Times New Roman" w:hAnsi="Times New Roman" w:cs="Times New Roman"/>
+              <w:t>13</w:t>
+            </w:r>
+            <w:r>
+              <w:rPr>
                 <w:noProof/>
                 <w:webHidden/>
               </w:rPr>
@@ -2456,13 +2339,12 @@
               <w:tab w:val="right" w:leader="dot" w:pos="9350"/>
             </w:tabs>
             <w:rPr>
-              <w:rFonts w:ascii="Times New Roman" w:hAnsi="Times New Roman" w:cs="Times New Roman"/>
               <w:noProof/>
               <w:kern w:val="2"/>
               <w14:ligatures w14:val="standardContextual"/>
             </w:rPr>
           </w:pPr>
-          <w:hyperlink w:anchor="_Toc159492814" w:history="1">
+          <w:hyperlink w:anchor="_Toc159496507" w:history="1">
             <w:r>
               <w:rPr>
                 <w:rStyle w:val="Hyperlink"/>
@@ -2473,7 +2355,6 @@
             </w:r>
             <w:r>
               <w:rPr>
-                <w:rFonts w:ascii="Times New Roman" w:hAnsi="Times New Roman" w:cs="Times New Roman"/>
                 <w:noProof/>
                 <w:webHidden/>
               </w:rPr>
@@ -2481,7 +2362,6 @@
             </w:r>
             <w:r>
               <w:rPr>
-                <w:rFonts w:ascii="Times New Roman" w:hAnsi="Times New Roman" w:cs="Times New Roman"/>
                 <w:noProof/>
                 <w:webHidden/>
               </w:rPr>
@@ -2489,22 +2369,19 @@
             </w:r>
             <w:r>
               <w:rPr>
-                <w:rFonts w:ascii="Times New Roman" w:hAnsi="Times New Roman" w:cs="Times New Roman"/>
                 <w:noProof/>
                 <w:webHidden/>
               </w:rPr>
-              <w:instrText xml:space="preserve"> PAGEREF _Toc159492814 \h </w:instrText>
-            </w:r>
-            <w:r>
-              <w:rPr>
-                <w:rFonts w:ascii="Times New Roman" w:hAnsi="Times New Roman" w:cs="Times New Roman"/>
+              <w:instrText xml:space="preserve"> PAGEREF _Toc159496507 \h </w:instrText>
+            </w:r>
+            <w:r>
+              <w:rPr>
                 <w:noProof/>
                 <w:webHidden/>
               </w:rPr>
             </w:r>
             <w:r>
               <w:rPr>
-                <w:rFonts w:ascii="Times New Roman" w:hAnsi="Times New Roman" w:cs="Times New Roman"/>
                 <w:noProof/>
                 <w:webHidden/>
               </w:rPr>
@@ -2512,15 +2389,13 @@
             </w:r>
             <w:r>
               <w:rPr>
-                <w:rFonts w:ascii="Times New Roman" w:hAnsi="Times New Roman" w:cs="Times New Roman"/>
                 <w:noProof/>
                 <w:webHidden/>
               </w:rPr>
-              <w:t>12</w:t>
-            </w:r>
-            <w:r>
-              <w:rPr>
-                <w:rFonts w:ascii="Times New Roman" w:hAnsi="Times New Roman" w:cs="Times New Roman"/>
+              <w:t>13</w:t>
+            </w:r>
+            <w:r>
+              <w:rPr>
                 <w:noProof/>
                 <w:webHidden/>
               </w:rPr>
@@ -2535,13 +2410,12 @@
               <w:tab w:val="right" w:leader="dot" w:pos="9350"/>
             </w:tabs>
             <w:rPr>
-              <w:rFonts w:ascii="Times New Roman" w:hAnsi="Times New Roman" w:cs="Times New Roman"/>
               <w:noProof/>
               <w:kern w:val="2"/>
               <w14:ligatures w14:val="standardContextual"/>
             </w:rPr>
           </w:pPr>
-          <w:hyperlink w:anchor="_Toc159492815" w:history="1">
+          <w:hyperlink w:anchor="_Toc159496508" w:history="1">
             <w:r>
               <w:rPr>
                 <w:rStyle w:val="Hyperlink"/>
@@ -2552,7 +2426,6 @@
             </w:r>
             <w:r>
               <w:rPr>
-                <w:rFonts w:ascii="Times New Roman" w:hAnsi="Times New Roman" w:cs="Times New Roman"/>
                 <w:noProof/>
                 <w:webHidden/>
               </w:rPr>
@@ -2560,7 +2433,6 @@
             </w:r>
             <w:r>
               <w:rPr>
-                <w:rFonts w:ascii="Times New Roman" w:hAnsi="Times New Roman" w:cs="Times New Roman"/>
                 <w:noProof/>
                 <w:webHidden/>
               </w:rPr>
@@ -2568,22 +2440,19 @@
             </w:r>
             <w:r>
               <w:rPr>
-                <w:rFonts w:ascii="Times New Roman" w:hAnsi="Times New Roman" w:cs="Times New Roman"/>
                 <w:noProof/>
                 <w:webHidden/>
               </w:rPr>
-              <w:instrText xml:space="preserve"> PAGEREF _Toc159492815 \h </w:instrText>
-            </w:r>
-            <w:r>
-              <w:rPr>
-                <w:rFonts w:ascii="Times New Roman" w:hAnsi="Times New Roman" w:cs="Times New Roman"/>
+              <w:instrText xml:space="preserve"> PAGEREF _Toc159496508 \h </w:instrText>
+            </w:r>
+            <w:r>
+              <w:rPr>
                 <w:noProof/>
                 <w:webHidden/>
               </w:rPr>
             </w:r>
             <w:r>
               <w:rPr>
-                <w:rFonts w:ascii="Times New Roman" w:hAnsi="Times New Roman" w:cs="Times New Roman"/>
                 <w:noProof/>
                 <w:webHidden/>
               </w:rPr>
@@ -2591,15 +2460,13 @@
             </w:r>
             <w:r>
               <w:rPr>
-                <w:rFonts w:ascii="Times New Roman" w:hAnsi="Times New Roman" w:cs="Times New Roman"/>
                 <w:noProof/>
                 <w:webHidden/>
               </w:rPr>
-              <w:t>13</w:t>
-            </w:r>
-            <w:r>
-              <w:rPr>
-                <w:rFonts w:ascii="Times New Roman" w:hAnsi="Times New Roman" w:cs="Times New Roman"/>
+              <w:t>14</w:t>
+            </w:r>
+            <w:r>
+              <w:rPr>
                 <w:noProof/>
                 <w:webHidden/>
               </w:rPr>
@@ -2614,13 +2481,12 @@
               <w:tab w:val="right" w:leader="dot" w:pos="9350"/>
             </w:tabs>
             <w:rPr>
-              <w:rFonts w:ascii="Times New Roman" w:hAnsi="Times New Roman" w:cs="Times New Roman"/>
               <w:noProof/>
               <w:kern w:val="2"/>
               <w14:ligatures w14:val="standardContextual"/>
             </w:rPr>
           </w:pPr>
-          <w:hyperlink w:anchor="_Toc159492816" w:history="1">
+          <w:hyperlink w:anchor="_Toc159496509" w:history="1">
             <w:r>
               <w:rPr>
                 <w:rStyle w:val="Hyperlink"/>
@@ -2631,7 +2497,6 @@
             </w:r>
             <w:r>
               <w:rPr>
-                <w:rFonts w:ascii="Times New Roman" w:hAnsi="Times New Roman" w:cs="Times New Roman"/>
                 <w:noProof/>
                 <w:webHidden/>
               </w:rPr>
@@ -2639,7 +2504,6 @@
             </w:r>
             <w:r>
               <w:rPr>
-                <w:rFonts w:ascii="Times New Roman" w:hAnsi="Times New Roman" w:cs="Times New Roman"/>
                 <w:noProof/>
                 <w:webHidden/>
               </w:rPr>
@@ -2647,22 +2511,19 @@
             </w:r>
             <w:r>
               <w:rPr>
-                <w:rFonts w:ascii="Times New Roman" w:hAnsi="Times New Roman" w:cs="Times New Roman"/>
                 <w:noProof/>
                 <w:webHidden/>
               </w:rPr>
-              <w:instrText xml:space="preserve"> PAGEREF _Toc159492816 \h </w:instrText>
-            </w:r>
-            <w:r>
-              <w:rPr>
-                <w:rFonts w:ascii="Times New Roman" w:hAnsi="Times New Roman" w:cs="Times New Roman"/>
+              <w:instrText xml:space="preserve"> PAGEREF _Toc159496509 \h </w:instrText>
+            </w:r>
+            <w:r>
+              <w:rPr>
                 <w:noProof/>
                 <w:webHidden/>
               </w:rPr>
             </w:r>
             <w:r>
               <w:rPr>
-                <w:rFonts w:ascii="Times New Roman" w:hAnsi="Times New Roman" w:cs="Times New Roman"/>
                 <w:noProof/>
                 <w:webHidden/>
               </w:rPr>
@@ -2670,15 +2531,13 @@
             </w:r>
             <w:r>
               <w:rPr>
-                <w:rFonts w:ascii="Times New Roman" w:hAnsi="Times New Roman" w:cs="Times New Roman"/>
                 <w:noProof/>
                 <w:webHidden/>
               </w:rPr>
-              <w:t>14</w:t>
-            </w:r>
-            <w:r>
-              <w:rPr>
-                <w:rFonts w:ascii="Times New Roman" w:hAnsi="Times New Roman" w:cs="Times New Roman"/>
+              <w:t>15</w:t>
+            </w:r>
+            <w:r>
+              <w:rPr>
                 <w:noProof/>
                 <w:webHidden/>
               </w:rPr>
@@ -2693,13 +2552,12 @@
               <w:tab w:val="right" w:leader="dot" w:pos="9350"/>
             </w:tabs>
             <w:rPr>
-              <w:rFonts w:ascii="Times New Roman" w:hAnsi="Times New Roman" w:cs="Times New Roman"/>
               <w:noProof/>
               <w:kern w:val="2"/>
               <w14:ligatures w14:val="standardContextual"/>
             </w:rPr>
           </w:pPr>
-          <w:hyperlink w:anchor="_Toc159492817" w:history="1">
+          <w:hyperlink w:anchor="_Toc159496510" w:history="1">
             <w:r>
               <w:rPr>
                 <w:rStyle w:val="Hyperlink"/>
@@ -2710,7 +2568,6 @@
             </w:r>
             <w:r>
               <w:rPr>
-                <w:rFonts w:ascii="Times New Roman" w:hAnsi="Times New Roman" w:cs="Times New Roman"/>
                 <w:noProof/>
                 <w:webHidden/>
               </w:rPr>
@@ -2718,7 +2575,6 @@
             </w:r>
             <w:r>
               <w:rPr>
-                <w:rFonts w:ascii="Times New Roman" w:hAnsi="Times New Roman" w:cs="Times New Roman"/>
                 <w:noProof/>
                 <w:webHidden/>
               </w:rPr>
@@ -2726,22 +2582,19 @@
             </w:r>
             <w:r>
               <w:rPr>
-                <w:rFonts w:ascii="Times New Roman" w:hAnsi="Times New Roman" w:cs="Times New Roman"/>
                 <w:noProof/>
                 <w:webHidden/>
               </w:rPr>
-              <w:instrText xml:space="preserve"> PAGEREF _Toc159492817 \h </w:instrText>
-            </w:r>
-            <w:r>
-              <w:rPr>
-                <w:rFonts w:ascii="Times New Roman" w:hAnsi="Times New Roman" w:cs="Times New Roman"/>
+              <w:instrText xml:space="preserve"> PAGEREF _Toc159496510 \h </w:instrText>
+            </w:r>
+            <w:r>
+              <w:rPr>
                 <w:noProof/>
                 <w:webHidden/>
               </w:rPr>
             </w:r>
             <w:r>
               <w:rPr>
-                <w:rFonts w:ascii="Times New Roman" w:hAnsi="Times New Roman" w:cs="Times New Roman"/>
                 <w:noProof/>
                 <w:webHidden/>
               </w:rPr>
@@ -2749,15 +2602,13 @@
             </w:r>
             <w:r>
               <w:rPr>
-                <w:rFonts w:ascii="Times New Roman" w:hAnsi="Times New Roman" w:cs="Times New Roman"/>
                 <w:noProof/>
                 <w:webHidden/>
               </w:rPr>
-              <w:t>15</w:t>
-            </w:r>
-            <w:r>
-              <w:rPr>
-                <w:rFonts w:ascii="Times New Roman" w:hAnsi="Times New Roman" w:cs="Times New Roman"/>
+              <w:t>16</w:t>
+            </w:r>
+            <w:r>
+              <w:rPr>
                 <w:noProof/>
                 <w:webHidden/>
               </w:rPr>
@@ -2772,13 +2623,12 @@
               <w:tab w:val="right" w:leader="dot" w:pos="9350"/>
             </w:tabs>
             <w:rPr>
-              <w:rFonts w:ascii="Times New Roman" w:hAnsi="Times New Roman" w:cs="Times New Roman"/>
               <w:noProof/>
               <w:kern w:val="2"/>
               <w14:ligatures w14:val="standardContextual"/>
             </w:rPr>
           </w:pPr>
-          <w:hyperlink w:anchor="_Toc159492818" w:history="1">
+          <w:hyperlink w:anchor="_Toc159496511" w:history="1">
             <w:r>
               <w:rPr>
                 <w:rStyle w:val="Hyperlink"/>
@@ -2789,7 +2639,6 @@
             </w:r>
             <w:r>
               <w:rPr>
-                <w:rFonts w:ascii="Times New Roman" w:hAnsi="Times New Roman" w:cs="Times New Roman"/>
                 <w:noProof/>
                 <w:webHidden/>
               </w:rPr>
@@ -2797,7 +2646,6 @@
             </w:r>
             <w:r>
               <w:rPr>
-                <w:rFonts w:ascii="Times New Roman" w:hAnsi="Times New Roman" w:cs="Times New Roman"/>
                 <w:noProof/>
                 <w:webHidden/>
               </w:rPr>
@@ -2805,22 +2653,19 @@
             </w:r>
             <w:r>
               <w:rPr>
-                <w:rFonts w:ascii="Times New Roman" w:hAnsi="Times New Roman" w:cs="Times New Roman"/>
                 <w:noProof/>
                 <w:webHidden/>
               </w:rPr>
-              <w:instrText xml:space="preserve"> PAGEREF _Toc159492818 \h </w:instrText>
-            </w:r>
-            <w:r>
-              <w:rPr>
-                <w:rFonts w:ascii="Times New Roman" w:hAnsi="Times New Roman" w:cs="Times New Roman"/>
+              <w:instrText xml:space="preserve"> PAGEREF _Toc159496511 \h </w:instrText>
+            </w:r>
+            <w:r>
+              <w:rPr>
                 <w:noProof/>
                 <w:webHidden/>
               </w:rPr>
             </w:r>
             <w:r>
               <w:rPr>
-                <w:rFonts w:ascii="Times New Roman" w:hAnsi="Times New Roman" w:cs="Times New Roman"/>
                 <w:noProof/>
                 <w:webHidden/>
               </w:rPr>
@@ -2828,15 +2673,13 @@
             </w:r>
             <w:r>
               <w:rPr>
-                <w:rFonts w:ascii="Times New Roman" w:hAnsi="Times New Roman" w:cs="Times New Roman"/>
                 <w:noProof/>
                 <w:webHidden/>
               </w:rPr>
-              <w:t>16</w:t>
-            </w:r>
-            <w:r>
-              <w:rPr>
-                <w:rFonts w:ascii="Times New Roman" w:hAnsi="Times New Roman" w:cs="Times New Roman"/>
+              <w:t>17</w:t>
+            </w:r>
+            <w:r>
+              <w:rPr>
                 <w:noProof/>
                 <w:webHidden/>
               </w:rPr>
@@ -2848,6 +2691,9 @@
           <w:pPr>
             <w:rPr>
               <w:rFonts w:ascii="Times New Roman" w:hAnsi="Times New Roman" w:cs="Times New Roman"/>
+              <w:b/>
+              <w:bCs/>
+              <w:noProof/>
             </w:rPr>
           </w:pPr>
           <w:r>
@@ -2866,20 +2712,17 @@
       <w:pPr>
         <w:rPr>
           <w:rStyle w:val="normaltextrun"/>
+          <w:rFonts w:ascii="Times New Roman" w:hAnsi="Times New Roman" w:cs="Times New Roman"/>
+        </w:rPr>
+      </w:pPr>
+      <w:r>
+        <w:rPr>
+          <w:rStyle w:val="normaltextrun"/>
           <w:rFonts w:ascii="Times New Roman" w:eastAsia="Times New Roman" w:hAnsi="Times New Roman" w:cs="Times New Roman"/>
           <w:color w:val="445369"/>
           <w:sz w:val="56"/>
           <w:szCs w:val="56"/>
         </w:rPr>
-      </w:pPr>
-      <w:r>
-        <w:rPr>
-          <w:rStyle w:val="normaltextrun"/>
-          <w:rFonts w:ascii="Times New Roman" w:eastAsia="Times New Roman" w:hAnsi="Times New Roman" w:cs="Times New Roman"/>
-          <w:color w:val="445369"/>
-          <w:sz w:val="56"/>
-          <w:szCs w:val="56"/>
-        </w:rPr>
         <w:br w:type="page"/>
       </w:r>
     </w:p>
@@ -2891,7 +2734,7 @@
           <w:color w:val="44546A" w:themeColor="text2"/>
         </w:rPr>
       </w:pPr>
-      <w:bookmarkStart w:id="0" w:name="_Toc159492790"/>
+      <w:bookmarkStart w:id="0" w:name="_Toc159496482"/>
       <w:r>
         <w:rPr>
           <w:rStyle w:val="normaltextrun"/>
@@ -2963,7 +2806,7 @@
           <w:color w:val="44546A" w:themeColor="text2"/>
         </w:rPr>
       </w:pPr>
-      <w:bookmarkStart w:id="1" w:name="_Toc159492791"/>
+      <w:bookmarkStart w:id="1" w:name="_Toc159496483"/>
       <w:r>
         <w:rPr>
           <w:rStyle w:val="normaltextrun"/>
@@ -3083,7 +2926,7 @@
           <w:color w:val="44546A" w:themeColor="text2"/>
         </w:rPr>
       </w:pPr>
-      <w:bookmarkStart w:id="2" w:name="_Toc159492792"/>
+      <w:bookmarkStart w:id="2" w:name="_Toc159496484"/>
       <w:r>
         <w:rPr>
           <w:rStyle w:val="normaltextrun"/>
@@ -3154,7 +2997,7 @@
           <w:color w:val="44546A" w:themeColor="text2"/>
         </w:rPr>
       </w:pPr>
-      <w:bookmarkStart w:id="3" w:name="_Toc159492793"/>
+      <w:bookmarkStart w:id="3" w:name="_Toc159496485"/>
       <w:r>
         <w:rPr>
           <w:rStyle w:val="normaltextrun"/>
@@ -3272,7 +3115,7 @@
           <w:color w:val="445369"/>
         </w:rPr>
       </w:pPr>
-      <w:bookmarkStart w:id="4" w:name="_Toc159492794"/>
+      <w:bookmarkStart w:id="4" w:name="_Toc159496486"/>
       <w:r>
         <w:rPr>
           <w:rStyle w:val="normaltextrun"/>
@@ -3300,7 +3143,7 @@
           <w:color w:val="44546A" w:themeColor="text2"/>
         </w:rPr>
       </w:pPr>
-      <w:bookmarkStart w:id="5" w:name="_Toc159492795"/>
+      <w:bookmarkStart w:id="5" w:name="_Toc159496487"/>
       <w:r>
         <w:rPr>
           <w:rFonts w:ascii="Times New Roman" w:hAnsi="Times New Roman" w:cs="Times New Roman"/>
@@ -3322,7 +3165,7 @@
           <w:color w:val="44546A" w:themeColor="text2"/>
         </w:rPr>
       </w:pPr>
-      <w:bookmarkStart w:id="6" w:name="_Toc159492796"/>
+      <w:bookmarkStart w:id="6" w:name="_Toc159496488"/>
       <w:r>
         <w:rPr>
           <w:rFonts w:ascii="Times New Roman" w:eastAsia="Times New Roman" w:hAnsi="Times New Roman" w:cs="Times New Roman"/>
@@ -3509,7 +3352,21 @@
         <w:rPr>
           <w:rFonts w:ascii="Times New Roman" w:eastAsia="Times New Roman" w:hAnsi="Times New Roman" w:cs="Times New Roman"/>
         </w:rPr>
-        <w:t xml:space="preserve"> Submit button </w:t>
+        <w:t xml:space="preserve"> Submit </w:t>
+      </w:r>
+      <w:proofErr w:type="gramStart"/>
+      <w:r>
+        <w:rPr>
+          <w:rFonts w:ascii="Times New Roman" w:eastAsia="Times New Roman" w:hAnsi="Times New Roman" w:cs="Times New Roman"/>
+        </w:rPr>
+        <w:t>button</w:t>
+      </w:r>
+      <w:proofErr w:type="gramEnd"/>
+      <w:r>
+        <w:rPr>
+          <w:rFonts w:ascii="Times New Roman" w:eastAsia="Times New Roman" w:hAnsi="Times New Roman" w:cs="Times New Roman"/>
+        </w:rPr>
+        <w:t xml:space="preserve"> </w:t>
       </w:r>
     </w:p>
     <w:p>
@@ -3529,8 +3386,16 @@
         <w:rPr>
           <w:rFonts w:ascii="Times New Roman" w:eastAsia="Times New Roman" w:hAnsi="Times New Roman" w:cs="Times New Roman"/>
         </w:rPr>
-        <w:t>Forgot password button</w:t>
-      </w:r>
+        <w:t xml:space="preserve">Forgot password </w:t>
+      </w:r>
+      <w:proofErr w:type="gramStart"/>
+      <w:r>
+        <w:rPr>
+          <w:rFonts w:ascii="Times New Roman" w:eastAsia="Times New Roman" w:hAnsi="Times New Roman" w:cs="Times New Roman"/>
+        </w:rPr>
+        <w:t>button</w:t>
+      </w:r>
+      <w:proofErr w:type="gramEnd"/>
     </w:p>
     <w:p>
       <w:pPr>
@@ -3549,8 +3414,16 @@
         <w:rPr>
           <w:rFonts w:ascii="Times New Roman" w:eastAsia="Times New Roman" w:hAnsi="Times New Roman" w:cs="Times New Roman"/>
         </w:rPr>
-        <w:t>Pressing the submit button will check if the inputted info matches any system user info</w:t>
-      </w:r>
+        <w:t xml:space="preserve">Pressing the submit button will check if the inputted info matches any system user </w:t>
+      </w:r>
+      <w:proofErr w:type="gramStart"/>
+      <w:r>
+        <w:rPr>
+          <w:rFonts w:ascii="Times New Roman" w:eastAsia="Times New Roman" w:hAnsi="Times New Roman" w:cs="Times New Roman"/>
+        </w:rPr>
+        <w:t>info</w:t>
+      </w:r>
+      <w:proofErr w:type="gramEnd"/>
     </w:p>
     <w:p>
       <w:pPr>
@@ -3569,8 +3442,16 @@
         <w:rPr>
           <w:rFonts w:ascii="Times New Roman" w:eastAsia="Times New Roman" w:hAnsi="Times New Roman" w:cs="Times New Roman"/>
         </w:rPr>
-        <w:t>If the user's info is valid, it will take the user to the home page signed in under that user</w:t>
-      </w:r>
+        <w:t xml:space="preserve">If the user's info is valid, it will take the user to the home page signed in under that </w:t>
+      </w:r>
+      <w:proofErr w:type="gramStart"/>
+      <w:r>
+        <w:rPr>
+          <w:rFonts w:ascii="Times New Roman" w:eastAsia="Times New Roman" w:hAnsi="Times New Roman" w:cs="Times New Roman"/>
+        </w:rPr>
+        <w:t>user</w:t>
+      </w:r>
+      <w:proofErr w:type="gramEnd"/>
     </w:p>
     <w:p>
       <w:pPr>
@@ -3624,7 +3505,7 @@
           <w:color w:val="44546A" w:themeColor="text2"/>
         </w:rPr>
       </w:pPr>
-      <w:bookmarkStart w:id="7" w:name="_Toc159492797"/>
+      <w:bookmarkStart w:id="7" w:name="_Toc159496489"/>
       <w:r>
         <w:rPr>
           <w:rFonts w:ascii="Times New Roman" w:eastAsia="Times New Roman" w:hAnsi="Times New Roman" w:cs="Times New Roman"/>
@@ -3651,8 +3532,16 @@
         <w:rPr>
           <w:rFonts w:ascii="Times New Roman" w:eastAsia="Times New Roman" w:hAnsi="Times New Roman" w:cs="Times New Roman"/>
         </w:rPr>
-        <w:t>The user will be prompted to input an email address</w:t>
-      </w:r>
+        <w:t xml:space="preserve">The user will be prompted to input an email </w:t>
+      </w:r>
+      <w:proofErr w:type="gramStart"/>
+      <w:r>
+        <w:rPr>
+          <w:rFonts w:ascii="Times New Roman" w:eastAsia="Times New Roman" w:hAnsi="Times New Roman" w:cs="Times New Roman"/>
+        </w:rPr>
+        <w:t>address</w:t>
+      </w:r>
+      <w:proofErr w:type="gramEnd"/>
     </w:p>
     <w:p>
       <w:pPr>
@@ -3751,7 +3640,21 @@
         <w:rPr>
           <w:rFonts w:ascii="Times New Roman" w:eastAsia="Times New Roman" w:hAnsi="Times New Roman" w:cs="Times New Roman"/>
         </w:rPr>
-        <w:t>Pressing Cancel end the process which takes the user back to the “sign-in form”</w:t>
+        <w:t xml:space="preserve">Pressing Cancel end the process which takes the user back to the “sign-in </w:t>
+      </w:r>
+      <w:proofErr w:type="gramStart"/>
+      <w:r>
+        <w:rPr>
+          <w:rFonts w:ascii="Times New Roman" w:eastAsia="Times New Roman" w:hAnsi="Times New Roman" w:cs="Times New Roman"/>
+        </w:rPr>
+        <w:t>form</w:t>
+      </w:r>
+      <w:proofErr w:type="gramEnd"/>
+      <w:r>
+        <w:rPr>
+          <w:rFonts w:ascii="Times New Roman" w:eastAsia="Times New Roman" w:hAnsi="Times New Roman" w:cs="Times New Roman"/>
+        </w:rPr>
+        <w:t>”</w:t>
       </w:r>
     </w:p>
     <w:p>
@@ -3766,7 +3669,7 @@
           <w:color w:val="44546A" w:themeColor="text2"/>
         </w:rPr>
       </w:pPr>
-      <w:bookmarkStart w:id="8" w:name="_Toc159492798"/>
+      <w:bookmarkStart w:id="8" w:name="_Toc159496490"/>
       <w:r>
         <w:rPr>
           <w:rFonts w:ascii="Times New Roman" w:eastAsia="Times New Roman" w:hAnsi="Times New Roman" w:cs="Times New Roman"/>
@@ -3853,8 +3756,16 @@
         <w:rPr>
           <w:rFonts w:ascii="Times New Roman" w:eastAsia="Times New Roman" w:hAnsi="Times New Roman" w:cs="Times New Roman"/>
         </w:rPr>
-        <w:t>Email input textbox</w:t>
-      </w:r>
+        <w:t xml:space="preserve">Email input </w:t>
+      </w:r>
+      <w:proofErr w:type="gramStart"/>
+      <w:r>
+        <w:rPr>
+          <w:rFonts w:ascii="Times New Roman" w:eastAsia="Times New Roman" w:hAnsi="Times New Roman" w:cs="Times New Roman"/>
+        </w:rPr>
+        <w:t>textbox</w:t>
+      </w:r>
+      <w:proofErr w:type="gramEnd"/>
     </w:p>
     <w:p>
       <w:pPr>
@@ -3913,8 +3824,16 @@
         <w:rPr>
           <w:rFonts w:ascii="Times New Roman" w:eastAsia="Times New Roman" w:hAnsi="Times New Roman" w:cs="Times New Roman"/>
         </w:rPr>
-        <w:t>Retype Password input textbox</w:t>
-      </w:r>
+        <w:t xml:space="preserve">Retype Password input </w:t>
+      </w:r>
+      <w:proofErr w:type="gramStart"/>
+      <w:r>
+        <w:rPr>
+          <w:rFonts w:ascii="Times New Roman" w:eastAsia="Times New Roman" w:hAnsi="Times New Roman" w:cs="Times New Roman"/>
+        </w:rPr>
+        <w:t>textbox</w:t>
+      </w:r>
+      <w:proofErr w:type="gramEnd"/>
     </w:p>
     <w:p>
       <w:pPr>
@@ -3933,8 +3852,16 @@
         <w:rPr>
           <w:rFonts w:ascii="Times New Roman" w:eastAsia="Times New Roman" w:hAnsi="Times New Roman" w:cs="Times New Roman"/>
         </w:rPr>
-        <w:t>The first and last name Text boxes must contain alphabetic letters only</w:t>
-      </w:r>
+        <w:t xml:space="preserve">The first and last name Text boxes must contain alphabetic letters </w:t>
+      </w:r>
+      <w:proofErr w:type="gramStart"/>
+      <w:r>
+        <w:rPr>
+          <w:rFonts w:ascii="Times New Roman" w:eastAsia="Times New Roman" w:hAnsi="Times New Roman" w:cs="Times New Roman"/>
+        </w:rPr>
+        <w:t>only</w:t>
+      </w:r>
+      <w:proofErr w:type="gramEnd"/>
     </w:p>
     <w:p>
       <w:pPr>
@@ -3994,8 +3921,16 @@
         <w:rPr>
           <w:rFonts w:ascii="Times New Roman" w:eastAsia="Times New Roman" w:hAnsi="Times New Roman" w:cs="Times New Roman"/>
         </w:rPr>
-        <w:t>Else it will verify that the username is not taken</w:t>
-      </w:r>
+        <w:t xml:space="preserve">Else it will verify that the username is not </w:t>
+      </w:r>
+      <w:proofErr w:type="gramStart"/>
+      <w:r>
+        <w:rPr>
+          <w:rFonts w:ascii="Times New Roman" w:eastAsia="Times New Roman" w:hAnsi="Times New Roman" w:cs="Times New Roman"/>
+        </w:rPr>
+        <w:t>taken</w:t>
+      </w:r>
+      <w:proofErr w:type="gramEnd"/>
     </w:p>
     <w:p>
       <w:pPr>
@@ -4151,7 +4086,7 @@
           <w:color w:val="44546A" w:themeColor="text2"/>
         </w:rPr>
       </w:pPr>
-      <w:bookmarkStart w:id="9" w:name="_Toc159492799"/>
+      <w:bookmarkStart w:id="9" w:name="_Toc159496491"/>
       <w:r>
         <w:rPr>
           <w:rFonts w:ascii="Times New Roman" w:hAnsi="Times New Roman" w:cs="Times New Roman"/>
@@ -4172,7 +4107,7 @@
           <w:rFonts w:ascii="Times New Roman" w:eastAsia="Times New Roman" w:hAnsi="Times New Roman" w:cs="Times New Roman"/>
         </w:rPr>
       </w:pPr>
-      <w:bookmarkStart w:id="10" w:name="_Toc159492800"/>
+      <w:bookmarkStart w:id="10" w:name="_Toc159496492"/>
       <w:r>
         <w:rPr>
           <w:rFonts w:ascii="Times New Roman" w:eastAsia="Times New Roman" w:hAnsi="Times New Roman" w:cs="Times New Roman"/>
@@ -4538,8 +4473,16 @@
         <w:rPr>
           <w:rFonts w:ascii="Times New Roman" w:eastAsia="Times New Roman" w:hAnsi="Times New Roman" w:cs="Times New Roman"/>
         </w:rPr>
-        <w:t>Deadline with Days left</w:t>
-      </w:r>
+        <w:t xml:space="preserve">Deadline with Days </w:t>
+      </w:r>
+      <w:proofErr w:type="gramStart"/>
+      <w:r>
+        <w:rPr>
+          <w:rFonts w:ascii="Times New Roman" w:eastAsia="Times New Roman" w:hAnsi="Times New Roman" w:cs="Times New Roman"/>
+        </w:rPr>
+        <w:t>left</w:t>
+      </w:r>
+      <w:proofErr w:type="gramEnd"/>
     </w:p>
     <w:p>
       <w:pPr>
@@ -4592,7 +4535,21 @@
         <w:rPr>
           <w:rFonts w:ascii="Times New Roman" w:eastAsia="Times New Roman" w:hAnsi="Times New Roman" w:cs="Times New Roman"/>
         </w:rPr>
-        <w:t>Area will be empty if no projects are created or starred.</w:t>
+        <w:t xml:space="preserve">Area will be empty if no projects are created or </w:t>
+      </w:r>
+      <w:proofErr w:type="gramStart"/>
+      <w:r>
+        <w:rPr>
+          <w:rFonts w:ascii="Times New Roman" w:eastAsia="Times New Roman" w:hAnsi="Times New Roman" w:cs="Times New Roman"/>
+        </w:rPr>
+        <w:t>starred</w:t>
+      </w:r>
+      <w:proofErr w:type="gramEnd"/>
+      <w:r>
+        <w:rPr>
+          <w:rFonts w:ascii="Times New Roman" w:eastAsia="Times New Roman" w:hAnsi="Times New Roman" w:cs="Times New Roman"/>
+        </w:rPr>
+        <w:t>.</w:t>
       </w:r>
     </w:p>
     <w:p>
@@ -4643,7 +4600,7 @@
           <w:color w:val="44546A" w:themeColor="text2"/>
         </w:rPr>
       </w:pPr>
-      <w:bookmarkStart w:id="12" w:name="_Toc159492801"/>
+      <w:bookmarkStart w:id="12" w:name="_Toc159496493"/>
       <w:bookmarkEnd w:id="11"/>
       <w:r>
         <w:rPr>
@@ -4669,8 +4626,16 @@
         <w:rPr>
           <w:rFonts w:ascii="Times New Roman" w:eastAsia="Times New Roman" w:hAnsi="Times New Roman" w:cs="Times New Roman"/>
         </w:rPr>
-        <w:t>A form will prompt users to enter information for the project that include the following</w:t>
-      </w:r>
+        <w:t xml:space="preserve">A form will prompt users to enter information for the project that include the </w:t>
+      </w:r>
+      <w:proofErr w:type="gramStart"/>
+      <w:r>
+        <w:rPr>
+          <w:rFonts w:ascii="Times New Roman" w:eastAsia="Times New Roman" w:hAnsi="Times New Roman" w:cs="Times New Roman"/>
+        </w:rPr>
+        <w:t>following</w:t>
+      </w:r>
+      <w:proofErr w:type="gramEnd"/>
     </w:p>
     <w:p>
       <w:pPr>
@@ -4723,7 +4688,21 @@
         <w:rPr>
           <w:rFonts w:ascii="Times New Roman" w:eastAsia="Times New Roman" w:hAnsi="Times New Roman" w:cs="Times New Roman"/>
         </w:rPr>
-        <w:t xml:space="preserve">Current Date is set as default in the form </w:t>
+        <w:t xml:space="preserve">Current Date is set as default in the </w:t>
+      </w:r>
+      <w:proofErr w:type="gramStart"/>
+      <w:r>
+        <w:rPr>
+          <w:rFonts w:ascii="Times New Roman" w:eastAsia="Times New Roman" w:hAnsi="Times New Roman" w:cs="Times New Roman"/>
+        </w:rPr>
+        <w:t>form</w:t>
+      </w:r>
+      <w:proofErr w:type="gramEnd"/>
+      <w:r>
+        <w:rPr>
+          <w:rFonts w:ascii="Times New Roman" w:eastAsia="Times New Roman" w:hAnsi="Times New Roman" w:cs="Times New Roman"/>
+        </w:rPr>
+        <w:t xml:space="preserve"> </w:t>
       </w:r>
     </w:p>
     <w:p>
@@ -4742,8 +4721,16 @@
           <w:rFonts w:ascii="Times New Roman" w:eastAsia="Times New Roman" w:hAnsi="Times New Roman" w:cs="Times New Roman"/>
         </w:rPr>
         <w:lastRenderedPageBreak/>
-        <w:t>User can change the date</w:t>
-      </w:r>
+        <w:t xml:space="preserve">User can change the </w:t>
+      </w:r>
+      <w:proofErr w:type="gramStart"/>
+      <w:r>
+        <w:rPr>
+          <w:rFonts w:ascii="Times New Roman" w:eastAsia="Times New Roman" w:hAnsi="Times New Roman" w:cs="Times New Roman"/>
+        </w:rPr>
+        <w:t>date</w:t>
+      </w:r>
+      <w:proofErr w:type="gramEnd"/>
       <w:r>
         <w:rPr>
           <w:rFonts w:ascii="Times New Roman" w:hAnsi="Times New Roman" w:cs="Times New Roman"/>
@@ -4772,8 +4759,16 @@
         <w:rPr>
           <w:rFonts w:ascii="Times New Roman" w:eastAsia="Times New Roman" w:hAnsi="Times New Roman" w:cs="Times New Roman"/>
         </w:rPr>
-        <w:t>Date cannot be set further ahead than the current date</w:t>
-      </w:r>
+        <w:t xml:space="preserve">Date cannot be set further ahead than the current </w:t>
+      </w:r>
+      <w:proofErr w:type="gramStart"/>
+      <w:r>
+        <w:rPr>
+          <w:rFonts w:ascii="Times New Roman" w:eastAsia="Times New Roman" w:hAnsi="Times New Roman" w:cs="Times New Roman"/>
+        </w:rPr>
+        <w:t>date</w:t>
+      </w:r>
+      <w:proofErr w:type="gramEnd"/>
     </w:p>
     <w:p>
       <w:pPr>
@@ -4826,8 +4821,16 @@
         <w:rPr>
           <w:rFonts w:ascii="Times New Roman" w:eastAsia="Times New Roman" w:hAnsi="Times New Roman" w:cs="Times New Roman"/>
         </w:rPr>
-        <w:t>search bar that populates similar tag names as the user is typing</w:t>
-      </w:r>
+        <w:t xml:space="preserve">search bar that populates similar tag names as the user is </w:t>
+      </w:r>
+      <w:proofErr w:type="gramStart"/>
+      <w:r>
+        <w:rPr>
+          <w:rFonts w:ascii="Times New Roman" w:eastAsia="Times New Roman" w:hAnsi="Times New Roman" w:cs="Times New Roman"/>
+        </w:rPr>
+        <w:t>typing</w:t>
+      </w:r>
+      <w:proofErr w:type="gramEnd"/>
     </w:p>
     <w:p>
       <w:pPr>
@@ -4844,8 +4847,16 @@
         <w:rPr>
           <w:rFonts w:ascii="Times New Roman" w:eastAsia="Times New Roman" w:hAnsi="Times New Roman" w:cs="Times New Roman"/>
         </w:rPr>
-        <w:t>User can select at least one or more tag</w:t>
-      </w:r>
+        <w:t xml:space="preserve">User can select at least one or more </w:t>
+      </w:r>
+      <w:proofErr w:type="gramStart"/>
+      <w:r>
+        <w:rPr>
+          <w:rFonts w:ascii="Times New Roman" w:eastAsia="Times New Roman" w:hAnsi="Times New Roman" w:cs="Times New Roman"/>
+        </w:rPr>
+        <w:t>tag</w:t>
+      </w:r>
+      <w:proofErr w:type="gramEnd"/>
     </w:p>
     <w:p>
       <w:pPr>
@@ -4880,8 +4891,16 @@
         <w:rPr>
           <w:rFonts w:ascii="Times New Roman" w:eastAsia="Times New Roman" w:hAnsi="Times New Roman" w:cs="Times New Roman"/>
         </w:rPr>
-        <w:t>If user selects deadline check box, user can select a date to set</w:t>
-      </w:r>
+        <w:t xml:space="preserve">If user selects deadline check box, user can select a date to </w:t>
+      </w:r>
+      <w:proofErr w:type="gramStart"/>
+      <w:r>
+        <w:rPr>
+          <w:rFonts w:ascii="Times New Roman" w:eastAsia="Times New Roman" w:hAnsi="Times New Roman" w:cs="Times New Roman"/>
+        </w:rPr>
+        <w:t>set</w:t>
+      </w:r>
+      <w:proofErr w:type="gramEnd"/>
     </w:p>
     <w:p>
       <w:pPr>
@@ -4916,8 +4935,16 @@
         <w:rPr>
           <w:rFonts w:ascii="Times New Roman" w:eastAsia="Times New Roman" w:hAnsi="Times New Roman" w:cs="Times New Roman"/>
         </w:rPr>
-        <w:t>If not selected, no changes occur</w:t>
-      </w:r>
+        <w:t xml:space="preserve">If not selected, no changes </w:t>
+      </w:r>
+      <w:proofErr w:type="gramStart"/>
+      <w:r>
+        <w:rPr>
+          <w:rFonts w:ascii="Times New Roman" w:eastAsia="Times New Roman" w:hAnsi="Times New Roman" w:cs="Times New Roman"/>
+        </w:rPr>
+        <w:t>occur</w:t>
+      </w:r>
+      <w:proofErr w:type="gramEnd"/>
     </w:p>
     <w:p>
       <w:pPr>
@@ -5084,8 +5111,16 @@
         <w:rPr>
           <w:rFonts w:ascii="Times New Roman" w:eastAsia="Times New Roman" w:hAnsi="Times New Roman" w:cs="Times New Roman"/>
         </w:rPr>
-        <w:t>The user is then redirected to Project Page of the newly created project</w:t>
-      </w:r>
+        <w:t xml:space="preserve">The user is then redirected to Project Page of the newly created </w:t>
+      </w:r>
+      <w:proofErr w:type="gramStart"/>
+      <w:r>
+        <w:rPr>
+          <w:rFonts w:ascii="Times New Roman" w:eastAsia="Times New Roman" w:hAnsi="Times New Roman" w:cs="Times New Roman"/>
+        </w:rPr>
+        <w:t>project</w:t>
+      </w:r>
+      <w:proofErr w:type="gramEnd"/>
     </w:p>
     <w:p>
       <w:pPr>
@@ -5116,7 +5151,7 @@
           <w:rFonts w:ascii="Times New Roman" w:eastAsia="Times New Roman" w:hAnsi="Times New Roman" w:cs="Times New Roman"/>
         </w:rPr>
       </w:pPr>
-      <w:bookmarkStart w:id="13" w:name="_Toc159492802"/>
+      <w:bookmarkStart w:id="13" w:name="_Toc159496494"/>
       <w:r>
         <w:rPr>
           <w:rFonts w:ascii="Times New Roman" w:eastAsia="Times New Roman" w:hAnsi="Times New Roman" w:cs="Times New Roman"/>
@@ -5175,8 +5210,16 @@
         <w:rPr>
           <w:rFonts w:ascii="Times New Roman" w:eastAsia="Times New Roman" w:hAnsi="Times New Roman" w:cs="Times New Roman"/>
         </w:rPr>
-        <w:t>Project created</w:t>
-      </w:r>
+        <w:t xml:space="preserve">Project </w:t>
+      </w:r>
+      <w:proofErr w:type="gramStart"/>
+      <w:r>
+        <w:rPr>
+          <w:rFonts w:ascii="Times New Roman" w:eastAsia="Times New Roman" w:hAnsi="Times New Roman" w:cs="Times New Roman"/>
+        </w:rPr>
+        <w:t>created</w:t>
+      </w:r>
+      <w:proofErr w:type="gramEnd"/>
     </w:p>
     <w:p>
       <w:pPr>
@@ -5217,8 +5260,16 @@
         <w:rPr>
           <w:rFonts w:ascii="Times New Roman" w:eastAsia="Times New Roman" w:hAnsi="Times New Roman" w:cs="Times New Roman"/>
         </w:rPr>
-        <w:t xml:space="preserve"> that the user can select that include</w:t>
-      </w:r>
+        <w:t xml:space="preserve"> that the user can select that </w:t>
+      </w:r>
+      <w:proofErr w:type="gramStart"/>
+      <w:r>
+        <w:rPr>
+          <w:rFonts w:ascii="Times New Roman" w:eastAsia="Times New Roman" w:hAnsi="Times New Roman" w:cs="Times New Roman"/>
+        </w:rPr>
+        <w:t>include</w:t>
+      </w:r>
+      <w:proofErr w:type="gramEnd"/>
     </w:p>
     <w:p>
       <w:pPr>
@@ -5247,8 +5298,16 @@
         <w:rPr>
           <w:rFonts w:ascii="Times New Roman" w:eastAsia="Times New Roman" w:hAnsi="Times New Roman" w:cs="Times New Roman"/>
         </w:rPr>
-        <w:t xml:space="preserve"> which will have the following</w:t>
-      </w:r>
+        <w:t xml:space="preserve"> which will have the </w:t>
+      </w:r>
+      <w:proofErr w:type="gramStart"/>
+      <w:r>
+        <w:rPr>
+          <w:rFonts w:ascii="Times New Roman" w:eastAsia="Times New Roman" w:hAnsi="Times New Roman" w:cs="Times New Roman"/>
+        </w:rPr>
+        <w:t>following</w:t>
+      </w:r>
+      <w:proofErr w:type="gramEnd"/>
     </w:p>
     <w:p>
       <w:pPr>
@@ -5415,8 +5474,16 @@
         <w:rPr>
           <w:rFonts w:ascii="Times New Roman" w:eastAsia="Times New Roman" w:hAnsi="Times New Roman" w:cs="Times New Roman"/>
         </w:rPr>
-        <w:t>automatically created</w:t>
-      </w:r>
+        <w:t xml:space="preserve">automatically </w:t>
+      </w:r>
+      <w:proofErr w:type="gramStart"/>
+      <w:r>
+        <w:rPr>
+          <w:rFonts w:ascii="Times New Roman" w:eastAsia="Times New Roman" w:hAnsi="Times New Roman" w:cs="Times New Roman"/>
+        </w:rPr>
+        <w:t>created</w:t>
+      </w:r>
+      <w:proofErr w:type="gramEnd"/>
     </w:p>
     <w:p>
       <w:pPr>
@@ -5433,20 +5500,16 @@
         <w:rPr>
           <w:rFonts w:ascii="Times New Roman" w:eastAsia="Times New Roman" w:hAnsi="Times New Roman" w:cs="Times New Roman"/>
         </w:rPr>
-        <w:t xml:space="preserve">A </w:t>
-      </w:r>
-      <w:r>
-        <w:rPr>
-          <w:rFonts w:ascii="Times New Roman" w:eastAsia="Times New Roman" w:hAnsi="Times New Roman" w:cs="Times New Roman"/>
-        </w:rPr>
-        <w:t>drop-down</w:t>
-      </w:r>
-      <w:r>
-        <w:rPr>
-          <w:rFonts w:ascii="Times New Roman" w:eastAsia="Times New Roman" w:hAnsi="Times New Roman" w:cs="Times New Roman"/>
-        </w:rPr>
-        <w:t xml:space="preserve"> menu available next to stage name that includes</w:t>
-      </w:r>
+        <w:t xml:space="preserve">A drop-down menu available next to stage name that </w:t>
+      </w:r>
+      <w:proofErr w:type="gramStart"/>
+      <w:r>
+        <w:rPr>
+          <w:rFonts w:ascii="Times New Roman" w:eastAsia="Times New Roman" w:hAnsi="Times New Roman" w:cs="Times New Roman"/>
+        </w:rPr>
+        <w:t>includes</w:t>
+      </w:r>
+      <w:proofErr w:type="gramEnd"/>
     </w:p>
     <w:p>
       <w:pPr>
@@ -5463,8 +5526,16 @@
         <w:rPr>
           <w:rFonts w:ascii="Times New Roman" w:eastAsia="Times New Roman" w:hAnsi="Times New Roman" w:cs="Times New Roman"/>
         </w:rPr>
-        <w:t>Add new stage</w:t>
-      </w:r>
+        <w:t xml:space="preserve">Add new </w:t>
+      </w:r>
+      <w:proofErr w:type="gramStart"/>
+      <w:r>
+        <w:rPr>
+          <w:rFonts w:ascii="Times New Roman" w:eastAsia="Times New Roman" w:hAnsi="Times New Roman" w:cs="Times New Roman"/>
+        </w:rPr>
+        <w:t>stage</w:t>
+      </w:r>
+      <w:proofErr w:type="gramEnd"/>
     </w:p>
     <w:p>
       <w:pPr>
@@ -5481,13 +5552,7 @@
         <w:rPr>
           <w:rFonts w:ascii="Times New Roman" w:eastAsia="Times New Roman" w:hAnsi="Times New Roman" w:cs="Times New Roman"/>
         </w:rPr>
-        <w:t xml:space="preserve">A </w:t>
-      </w:r>
-      <w:r>
-        <w:rPr>
-          <w:rFonts w:ascii="Times New Roman" w:eastAsia="Times New Roman" w:hAnsi="Times New Roman" w:cs="Times New Roman"/>
-        </w:rPr>
-        <w:t>new stage will appear Project’s Name Dashboard</w:t>
+        <w:t>A new stage will appear Project’s Name Dashboard</w:t>
       </w:r>
     </w:p>
     <w:p>
@@ -5505,8 +5570,16 @@
         <w:rPr>
           <w:rFonts w:ascii="Times New Roman" w:eastAsia="Times New Roman" w:hAnsi="Times New Roman" w:cs="Times New Roman"/>
         </w:rPr>
-        <w:t>Add images section</w:t>
-      </w:r>
+        <w:t xml:space="preserve">Add images </w:t>
+      </w:r>
+      <w:proofErr w:type="gramStart"/>
+      <w:r>
+        <w:rPr>
+          <w:rFonts w:ascii="Times New Roman" w:eastAsia="Times New Roman" w:hAnsi="Times New Roman" w:cs="Times New Roman"/>
+        </w:rPr>
+        <w:t>section</w:t>
+      </w:r>
+      <w:proofErr w:type="gramEnd"/>
     </w:p>
     <w:p>
       <w:pPr>
@@ -5523,8 +5596,16 @@
         <w:rPr>
           <w:rFonts w:ascii="Times New Roman" w:eastAsia="Times New Roman" w:hAnsi="Times New Roman" w:cs="Times New Roman"/>
         </w:rPr>
-        <w:t>Rename stage</w:t>
-      </w:r>
+        <w:t xml:space="preserve">Rename </w:t>
+      </w:r>
+      <w:proofErr w:type="gramStart"/>
+      <w:r>
+        <w:rPr>
+          <w:rFonts w:ascii="Times New Roman" w:eastAsia="Times New Roman" w:hAnsi="Times New Roman" w:cs="Times New Roman"/>
+        </w:rPr>
+        <w:t>stage</w:t>
+      </w:r>
+      <w:proofErr w:type="gramEnd"/>
     </w:p>
     <w:p>
       <w:pPr>
@@ -5559,37 +5640,7 @@
         <w:rPr>
           <w:rFonts w:ascii="Times New Roman" w:eastAsia="Times New Roman" w:hAnsi="Times New Roman" w:cs="Times New Roman"/>
         </w:rPr>
-        <w:t>A</w:t>
-      </w:r>
-      <w:r>
-        <w:rPr>
-          <w:rFonts w:ascii="Times New Roman" w:eastAsia="Times New Roman" w:hAnsi="Times New Roman" w:cs="Times New Roman"/>
-        </w:rPr>
-        <w:t xml:space="preserve"> </w:t>
-      </w:r>
-      <w:r>
-        <w:rPr>
-          <w:rFonts w:ascii="Times New Roman" w:eastAsia="Times New Roman" w:hAnsi="Times New Roman" w:cs="Times New Roman"/>
-        </w:rPr>
-        <w:t>duplicated</w:t>
-      </w:r>
-      <w:r>
-        <w:rPr>
-          <w:rFonts w:ascii="Times New Roman" w:eastAsia="Times New Roman" w:hAnsi="Times New Roman" w:cs="Times New Roman"/>
-        </w:rPr>
-        <w:t xml:space="preserve"> stage will appear on the</w:t>
-      </w:r>
-      <w:r>
-        <w:rPr>
-          <w:rFonts w:ascii="Times New Roman" w:eastAsia="Times New Roman" w:hAnsi="Times New Roman" w:cs="Times New Roman"/>
-        </w:rPr>
-        <w:t xml:space="preserve"> </w:t>
-      </w:r>
-      <w:r>
-        <w:rPr>
-          <w:rFonts w:ascii="Times New Roman" w:eastAsia="Times New Roman" w:hAnsi="Times New Roman" w:cs="Times New Roman"/>
-        </w:rPr>
-        <w:t>Project’s Name Dashboard</w:t>
+        <w:t>A duplicated stage will appear on the Project’s Name Dashboard</w:t>
       </w:r>
     </w:p>
     <w:p>
@@ -5607,8 +5658,16 @@
         <w:rPr>
           <w:rFonts w:ascii="Times New Roman" w:eastAsia="Times New Roman" w:hAnsi="Times New Roman" w:cs="Times New Roman"/>
         </w:rPr>
-        <w:t>Delete stage</w:t>
-      </w:r>
+        <w:t xml:space="preserve">Delete </w:t>
+      </w:r>
+      <w:proofErr w:type="gramStart"/>
+      <w:r>
+        <w:rPr>
+          <w:rFonts w:ascii="Times New Roman" w:eastAsia="Times New Roman" w:hAnsi="Times New Roman" w:cs="Times New Roman"/>
+        </w:rPr>
+        <w:t>stage</w:t>
+      </w:r>
+      <w:proofErr w:type="gramEnd"/>
     </w:p>
     <w:p>
       <w:pPr>
@@ -5626,13 +5685,7 @@
           <w:rFonts w:ascii="Times New Roman" w:eastAsia="Times New Roman" w:hAnsi="Times New Roman" w:cs="Times New Roman"/>
         </w:rPr>
         <w:lastRenderedPageBreak/>
-        <w:t xml:space="preserve">Selected stage will be deleted form the </w:t>
-      </w:r>
-      <w:r>
-        <w:rPr>
-          <w:rFonts w:ascii="Times New Roman" w:eastAsia="Times New Roman" w:hAnsi="Times New Roman" w:cs="Times New Roman"/>
-        </w:rPr>
-        <w:t>Project’s Name Dashboard</w:t>
+        <w:t>Selected stage will be deleted form the Project’s Name Dashboard</w:t>
       </w:r>
     </w:p>
     <w:p>
@@ -5670,12 +5723,14 @@
         </w:rPr>
         <w:t xml:space="preserve">within this </w:t>
       </w:r>
+      <w:proofErr w:type="gramStart"/>
       <w:r>
         <w:rPr>
           <w:rFonts w:ascii="Times New Roman" w:eastAsia="Times New Roman" w:hAnsi="Times New Roman" w:cs="Times New Roman"/>
         </w:rPr>
         <w:t>section</w:t>
       </w:r>
+      <w:proofErr w:type="gramEnd"/>
     </w:p>
     <w:p>
       <w:pPr>
@@ -5692,8 +5747,16 @@
         <w:rPr>
           <w:rFonts w:ascii="Times New Roman" w:eastAsia="Times New Roman" w:hAnsi="Times New Roman" w:cs="Times New Roman"/>
         </w:rPr>
-        <w:t>Kanban board with To Do, Doing and Done titles</w:t>
-      </w:r>
+        <w:t xml:space="preserve">Kanban board with To Do, Doing and Done </w:t>
+      </w:r>
+      <w:proofErr w:type="gramStart"/>
+      <w:r>
+        <w:rPr>
+          <w:rFonts w:ascii="Times New Roman" w:eastAsia="Times New Roman" w:hAnsi="Times New Roman" w:cs="Times New Roman"/>
+        </w:rPr>
+        <w:t>titles</w:t>
+      </w:r>
+      <w:proofErr w:type="gramEnd"/>
     </w:p>
     <w:p>
       <w:pPr>
@@ -5710,8 +5773,16 @@
         <w:rPr>
           <w:rFonts w:ascii="Times New Roman" w:eastAsia="Times New Roman" w:hAnsi="Times New Roman" w:cs="Times New Roman"/>
         </w:rPr>
-        <w:t>If there are no tasks, nothing will be displayed</w:t>
-      </w:r>
+        <w:t xml:space="preserve">If there are no tasks, nothing will be </w:t>
+      </w:r>
+      <w:proofErr w:type="gramStart"/>
+      <w:r>
+        <w:rPr>
+          <w:rFonts w:ascii="Times New Roman" w:eastAsia="Times New Roman" w:hAnsi="Times New Roman" w:cs="Times New Roman"/>
+        </w:rPr>
+        <w:t>displayed</w:t>
+      </w:r>
+      <w:proofErr w:type="gramEnd"/>
     </w:p>
     <w:p>
       <w:pPr>
@@ -5728,8 +5799,16 @@
         <w:rPr>
           <w:rFonts w:ascii="Times New Roman" w:eastAsia="Times New Roman" w:hAnsi="Times New Roman" w:cs="Times New Roman"/>
         </w:rPr>
-        <w:t>User can add tasks to the kanban board</w:t>
-      </w:r>
+        <w:t xml:space="preserve">User can add tasks to the kanban </w:t>
+      </w:r>
+      <w:proofErr w:type="gramStart"/>
+      <w:r>
+        <w:rPr>
+          <w:rFonts w:ascii="Times New Roman" w:eastAsia="Times New Roman" w:hAnsi="Times New Roman" w:cs="Times New Roman"/>
+        </w:rPr>
+        <w:t>board</w:t>
+      </w:r>
+      <w:proofErr w:type="gramEnd"/>
     </w:p>
     <w:p>
       <w:pPr>
@@ -5746,8 +5825,16 @@
         <w:rPr>
           <w:rFonts w:ascii="Times New Roman" w:eastAsia="Times New Roman" w:hAnsi="Times New Roman" w:cs="Times New Roman"/>
         </w:rPr>
-        <w:t>Pop up block will appear asking user to enter title and description of task</w:t>
-      </w:r>
+        <w:t xml:space="preserve">Pop up block will appear asking user to enter title and description of </w:t>
+      </w:r>
+      <w:proofErr w:type="gramStart"/>
+      <w:r>
+        <w:rPr>
+          <w:rFonts w:ascii="Times New Roman" w:eastAsia="Times New Roman" w:hAnsi="Times New Roman" w:cs="Times New Roman"/>
+        </w:rPr>
+        <w:t>task</w:t>
+      </w:r>
+      <w:proofErr w:type="gramEnd"/>
     </w:p>
     <w:p>
       <w:pPr>
@@ -5770,20 +5857,16 @@
         <w:rPr>
           <w:rFonts w:ascii="Times New Roman" w:eastAsia="Times New Roman" w:hAnsi="Times New Roman" w:cs="Times New Roman"/>
         </w:rPr>
-        <w:t xml:space="preserve">between </w:t>
-      </w:r>
-      <w:r>
-        <w:rPr>
-          <w:rFonts w:ascii="Times New Roman" w:eastAsia="Times New Roman" w:hAnsi="Times New Roman" w:cs="Times New Roman"/>
-        </w:rPr>
-        <w:t>To Do, Doing and Done</w:t>
-      </w:r>
-      <w:r>
-        <w:rPr>
-          <w:rFonts w:ascii="Times New Roman" w:eastAsia="Times New Roman" w:hAnsi="Times New Roman" w:cs="Times New Roman"/>
-        </w:rPr>
-        <w:t xml:space="preserve"> area</w:t>
-      </w:r>
+        <w:t xml:space="preserve">between To Do, Doing and Done </w:t>
+      </w:r>
+      <w:proofErr w:type="gramStart"/>
+      <w:r>
+        <w:rPr>
+          <w:rFonts w:ascii="Times New Roman" w:eastAsia="Times New Roman" w:hAnsi="Times New Roman" w:cs="Times New Roman"/>
+        </w:rPr>
+        <w:t>area</w:t>
+      </w:r>
+      <w:proofErr w:type="gramEnd"/>
     </w:p>
     <w:p>
       <w:pPr>
@@ -5800,8 +5883,16 @@
         <w:rPr>
           <w:rFonts w:ascii="Times New Roman" w:eastAsia="Times New Roman" w:hAnsi="Times New Roman" w:cs="Times New Roman"/>
         </w:rPr>
-        <w:t>A textbox form where user can add notes</w:t>
-      </w:r>
+        <w:t xml:space="preserve">A textbox form where user can add </w:t>
+      </w:r>
+      <w:proofErr w:type="gramStart"/>
+      <w:r>
+        <w:rPr>
+          <w:rFonts w:ascii="Times New Roman" w:eastAsia="Times New Roman" w:hAnsi="Times New Roman" w:cs="Times New Roman"/>
+        </w:rPr>
+        <w:t>notes</w:t>
+      </w:r>
+      <w:proofErr w:type="gramEnd"/>
     </w:p>
     <w:p>
       <w:pPr>
@@ -5824,8 +5915,16 @@
         <w:rPr>
           <w:rFonts w:ascii="Times New Roman" w:eastAsia="Times New Roman" w:hAnsi="Times New Roman" w:cs="Times New Roman"/>
         </w:rPr>
-        <w:t xml:space="preserve"> when user selects to add a new image section</w:t>
-      </w:r>
+        <w:t xml:space="preserve"> when user selects to add a new image </w:t>
+      </w:r>
+      <w:proofErr w:type="gramStart"/>
+      <w:r>
+        <w:rPr>
+          <w:rFonts w:ascii="Times New Roman" w:eastAsia="Times New Roman" w:hAnsi="Times New Roman" w:cs="Times New Roman"/>
+        </w:rPr>
+        <w:t>section</w:t>
+      </w:r>
+      <w:proofErr w:type="gramEnd"/>
     </w:p>
     <w:p>
       <w:pPr>
@@ -5844,8 +5943,17 @@
           <w:rFonts w:ascii="Times New Roman" w:eastAsia="Times New Roman" w:hAnsi="Times New Roman" w:cs="Times New Roman"/>
           <w:color w:val="000000" w:themeColor="text1"/>
         </w:rPr>
-        <w:t>See general for upload formats</w:t>
-      </w:r>
+        <w:t xml:space="preserve">See general for upload </w:t>
+      </w:r>
+      <w:proofErr w:type="gramStart"/>
+      <w:r>
+        <w:rPr>
+          <w:rFonts w:ascii="Times New Roman" w:eastAsia="Times New Roman" w:hAnsi="Times New Roman" w:cs="Times New Roman"/>
+          <w:color w:val="000000" w:themeColor="text1"/>
+        </w:rPr>
+        <w:t>formats</w:t>
+      </w:r>
+      <w:proofErr w:type="gramEnd"/>
     </w:p>
     <w:p>
       <w:pPr>
@@ -5876,11 +5984,19 @@
         </w:rPr>
         <w:t xml:space="preserve"> to give the user the option </w:t>
       </w:r>
-      <w:r>
-        <w:rPr>
-          <w:rFonts w:ascii="Times New Roman" w:eastAsia="Times New Roman" w:hAnsi="Times New Roman" w:cs="Times New Roman"/>
-        </w:rPr>
-        <w:t>rename, view or delete the image</w:t>
+      <w:proofErr w:type="gramStart"/>
+      <w:r>
+        <w:rPr>
+          <w:rFonts w:ascii="Times New Roman" w:eastAsia="Times New Roman" w:hAnsi="Times New Roman" w:cs="Times New Roman"/>
+        </w:rPr>
+        <w:t>rename</w:t>
+      </w:r>
+      <w:proofErr w:type="gramEnd"/>
+      <w:r>
+        <w:rPr>
+          <w:rFonts w:ascii="Times New Roman" w:eastAsia="Times New Roman" w:hAnsi="Times New Roman" w:cs="Times New Roman"/>
+        </w:rPr>
+        <w:t>, view or delete the image</w:t>
       </w:r>
     </w:p>
     <w:p>
@@ -5916,8 +6032,16 @@
         <w:rPr>
           <w:rFonts w:ascii="Times New Roman" w:eastAsia="Times New Roman" w:hAnsi="Times New Roman" w:cs="Times New Roman"/>
         </w:rPr>
-        <w:t xml:space="preserve"> name</w:t>
-      </w:r>
+        <w:t xml:space="preserve"> </w:t>
+      </w:r>
+      <w:proofErr w:type="gramStart"/>
+      <w:r>
+        <w:rPr>
+          <w:rFonts w:ascii="Times New Roman" w:eastAsia="Times New Roman" w:hAnsi="Times New Roman" w:cs="Times New Roman"/>
+        </w:rPr>
+        <w:t>name</w:t>
+      </w:r>
+      <w:proofErr w:type="gramEnd"/>
     </w:p>
     <w:p>
       <w:pPr>
@@ -6024,8 +6148,16 @@
         <w:rPr>
           <w:rFonts w:ascii="Times New Roman" w:eastAsia="Times New Roman" w:hAnsi="Times New Roman" w:cs="Times New Roman"/>
         </w:rPr>
-        <w:t>Nothing will be displayed if left blank</w:t>
-      </w:r>
+        <w:t xml:space="preserve">Nothing will be displayed if left </w:t>
+      </w:r>
+      <w:proofErr w:type="gramStart"/>
+      <w:r>
+        <w:rPr>
+          <w:rFonts w:ascii="Times New Roman" w:eastAsia="Times New Roman" w:hAnsi="Times New Roman" w:cs="Times New Roman"/>
+        </w:rPr>
+        <w:t>blank</w:t>
+      </w:r>
+      <w:proofErr w:type="gramEnd"/>
     </w:p>
     <w:p>
       <w:pPr>
@@ -6060,7 +6192,21 @@
         <w:rPr>
           <w:rFonts w:ascii="Times New Roman" w:eastAsia="Times New Roman" w:hAnsi="Times New Roman" w:cs="Times New Roman"/>
         </w:rPr>
-        <w:t xml:space="preserve">See general for upload formats </w:t>
+        <w:t xml:space="preserve">See general for upload </w:t>
+      </w:r>
+      <w:proofErr w:type="gramStart"/>
+      <w:r>
+        <w:rPr>
+          <w:rFonts w:ascii="Times New Roman" w:eastAsia="Times New Roman" w:hAnsi="Times New Roman" w:cs="Times New Roman"/>
+        </w:rPr>
+        <w:t>formats</w:t>
+      </w:r>
+      <w:proofErr w:type="gramEnd"/>
+      <w:r>
+        <w:rPr>
+          <w:rFonts w:ascii="Times New Roman" w:eastAsia="Times New Roman" w:hAnsi="Times New Roman" w:cs="Times New Roman"/>
+        </w:rPr>
+        <w:t xml:space="preserve"> </w:t>
       </w:r>
     </w:p>
     <w:p>
@@ -6078,8 +6224,16 @@
         <w:rPr>
           <w:rFonts w:ascii="Times New Roman" w:eastAsia="Times New Roman" w:hAnsi="Times New Roman" w:cs="Times New Roman"/>
         </w:rPr>
-        <w:t>Nothing will be displayed if left blank</w:t>
-      </w:r>
+        <w:t xml:space="preserve">Nothing will be displayed if left </w:t>
+      </w:r>
+      <w:proofErr w:type="gramStart"/>
+      <w:r>
+        <w:rPr>
+          <w:rFonts w:ascii="Times New Roman" w:eastAsia="Times New Roman" w:hAnsi="Times New Roman" w:cs="Times New Roman"/>
+        </w:rPr>
+        <w:t>blank</w:t>
+      </w:r>
+      <w:proofErr w:type="gramEnd"/>
     </w:p>
     <w:p>
       <w:pPr>
@@ -6138,8 +6292,16 @@
         <w:rPr>
           <w:rFonts w:ascii="Times New Roman" w:eastAsia="Times New Roman" w:hAnsi="Times New Roman" w:cs="Times New Roman"/>
         </w:rPr>
-        <w:t xml:space="preserve"> by selecting a button</w:t>
-      </w:r>
+        <w:t xml:space="preserve"> by selecting a </w:t>
+      </w:r>
+      <w:proofErr w:type="gramStart"/>
+      <w:r>
+        <w:rPr>
+          <w:rFonts w:ascii="Times New Roman" w:eastAsia="Times New Roman" w:hAnsi="Times New Roman" w:cs="Times New Roman"/>
+        </w:rPr>
+        <w:t>button</w:t>
+      </w:r>
+      <w:proofErr w:type="gramEnd"/>
     </w:p>
     <w:p>
       <w:pPr>
@@ -6171,13 +6333,15 @@
           <w:color w:val="44546A" w:themeColor="text2"/>
         </w:rPr>
       </w:pPr>
+      <w:bookmarkStart w:id="14" w:name="_Toc159496495"/>
       <w:r>
         <w:rPr>
           <w:rFonts w:ascii="Times New Roman" w:eastAsia="Times New Roman" w:hAnsi="Times New Roman" w:cs="Times New Roman"/>
           <w:color w:val="44546A" w:themeColor="text2"/>
         </w:rPr>
-        <w:t>Active Project Page</w:t>
-      </w:r>
+        <w:t>Project Page</w:t>
+      </w:r>
+      <w:bookmarkEnd w:id="14"/>
     </w:p>
     <w:p>
       <w:pPr>
@@ -6470,8 +6634,16 @@
         <w:rPr>
           <w:rFonts w:ascii="Times New Roman" w:eastAsia="Times New Roman" w:hAnsi="Times New Roman" w:cs="Times New Roman"/>
         </w:rPr>
-        <w:t>Users will see a list of current projects with the following information</w:t>
-      </w:r>
+        <w:t xml:space="preserve">Users will see a list of current projects with the following </w:t>
+      </w:r>
+      <w:proofErr w:type="gramStart"/>
+      <w:r>
+        <w:rPr>
+          <w:rFonts w:ascii="Times New Roman" w:eastAsia="Times New Roman" w:hAnsi="Times New Roman" w:cs="Times New Roman"/>
+        </w:rPr>
+        <w:t>information</w:t>
+      </w:r>
+      <w:proofErr w:type="gramEnd"/>
       <w:r>
         <w:rPr>
           <w:rFonts w:ascii="Times New Roman" w:eastAsia="Times New Roman" w:hAnsi="Times New Roman" w:cs="Times New Roman"/>
@@ -6548,8 +6720,16 @@
         <w:rPr>
           <w:rFonts w:ascii="Times New Roman" w:eastAsia="Times New Roman" w:hAnsi="Times New Roman" w:cs="Times New Roman"/>
         </w:rPr>
-        <w:t>Deadline with Days left</w:t>
-      </w:r>
+        <w:t xml:space="preserve">Deadline with Days </w:t>
+      </w:r>
+      <w:proofErr w:type="gramStart"/>
+      <w:r>
+        <w:rPr>
+          <w:rFonts w:ascii="Times New Roman" w:eastAsia="Times New Roman" w:hAnsi="Times New Roman" w:cs="Times New Roman"/>
+        </w:rPr>
+        <w:t>left</w:t>
+      </w:r>
+      <w:proofErr w:type="gramEnd"/>
     </w:p>
     <w:p>
       <w:pPr>
@@ -6638,8 +6818,16 @@
         <w:rPr>
           <w:rFonts w:ascii="Times New Roman" w:eastAsia="Times New Roman" w:hAnsi="Times New Roman" w:cs="Times New Roman"/>
         </w:rPr>
-        <w:t>Area will be empty if no projects are created</w:t>
-      </w:r>
+        <w:t xml:space="preserve">Area will be empty if no projects are </w:t>
+      </w:r>
+      <w:proofErr w:type="gramStart"/>
+      <w:r>
+        <w:rPr>
+          <w:rFonts w:ascii="Times New Roman" w:eastAsia="Times New Roman" w:hAnsi="Times New Roman" w:cs="Times New Roman"/>
+        </w:rPr>
+        <w:t>created</w:t>
+      </w:r>
+      <w:proofErr w:type="gramEnd"/>
     </w:p>
     <w:p>
       <w:pPr>
@@ -6696,6 +6884,7 @@
           <w:color w:val="44546A" w:themeColor="text2"/>
         </w:rPr>
       </w:pPr>
+      <w:bookmarkStart w:id="15" w:name="_Toc159496496"/>
       <w:r>
         <w:rPr>
           <w:rFonts w:ascii="Times New Roman" w:eastAsia="Times New Roman" w:hAnsi="Times New Roman" w:cs="Times New Roman"/>
@@ -6703,6 +6892,7 @@
         </w:rPr>
         <w:t>Library</w:t>
       </w:r>
+      <w:bookmarkEnd w:id="15"/>
     </w:p>
     <w:p>
       <w:pPr>
@@ -6863,8 +7053,16 @@
         <w:rPr>
           <w:rFonts w:ascii="Times New Roman" w:eastAsia="Times New Roman" w:hAnsi="Times New Roman" w:cs="Times New Roman"/>
         </w:rPr>
-        <w:t>The library will have filtering options that allows file to be sorted by the general filtering options</w:t>
-      </w:r>
+        <w:t xml:space="preserve">The library will have filtering options that allows file to be sorted by the general filtering </w:t>
+      </w:r>
+      <w:proofErr w:type="gramStart"/>
+      <w:r>
+        <w:rPr>
+          <w:rFonts w:ascii="Times New Roman" w:eastAsia="Times New Roman" w:hAnsi="Times New Roman" w:cs="Times New Roman"/>
+        </w:rPr>
+        <w:t>options</w:t>
+      </w:r>
+      <w:proofErr w:type="gramEnd"/>
     </w:p>
     <w:p>
       <w:pPr>
@@ -6917,7 +7115,21 @@
         <w:rPr>
           <w:rFonts w:ascii="Times New Roman" w:eastAsia="Times New Roman" w:hAnsi="Times New Roman" w:cs="Times New Roman"/>
         </w:rPr>
-        <w:t xml:space="preserve">A general dialog box will be presented if the user selects Delete </w:t>
+        <w:t xml:space="preserve">A general dialog box will be presented if the user selects </w:t>
+      </w:r>
+      <w:proofErr w:type="gramStart"/>
+      <w:r>
+        <w:rPr>
+          <w:rFonts w:ascii="Times New Roman" w:eastAsia="Times New Roman" w:hAnsi="Times New Roman" w:cs="Times New Roman"/>
+        </w:rPr>
+        <w:t>Delete</w:t>
+      </w:r>
+      <w:proofErr w:type="gramEnd"/>
+      <w:r>
+        <w:rPr>
+          <w:rFonts w:ascii="Times New Roman" w:eastAsia="Times New Roman" w:hAnsi="Times New Roman" w:cs="Times New Roman"/>
+        </w:rPr>
+        <w:t xml:space="preserve"> </w:t>
       </w:r>
     </w:p>
     <w:p>
@@ -6954,8 +7166,16 @@
           <w:rFonts w:ascii="Times New Roman" w:eastAsia="Times New Roman" w:hAnsi="Times New Roman" w:cs="Times New Roman"/>
         </w:rPr>
         <w:lastRenderedPageBreak/>
-        <w:t>A textbox dialogue box opens for the user to rename the given file</w:t>
-      </w:r>
+        <w:t xml:space="preserve">A textbox dialogue box opens for the user to rename the given </w:t>
+      </w:r>
+      <w:proofErr w:type="gramStart"/>
+      <w:r>
+        <w:rPr>
+          <w:rFonts w:ascii="Times New Roman" w:eastAsia="Times New Roman" w:hAnsi="Times New Roman" w:cs="Times New Roman"/>
+        </w:rPr>
+        <w:t>file</w:t>
+      </w:r>
+      <w:proofErr w:type="gramEnd"/>
     </w:p>
     <w:p>
       <w:pPr>
@@ -7059,7 +7279,7 @@
           <w:color w:val="000000" w:themeColor="text1"/>
         </w:rPr>
       </w:pPr>
-      <w:bookmarkStart w:id="14" w:name="_Toc159492804"/>
+      <w:bookmarkStart w:id="16" w:name="_Toc159496497"/>
       <w:r>
         <w:rPr>
           <w:rFonts w:ascii="Times New Roman" w:eastAsia="Times New Roman" w:hAnsi="Times New Roman" w:cs="Times New Roman"/>
@@ -7067,7 +7287,7 @@
         </w:rPr>
         <w:t>Completed Projects</w:t>
       </w:r>
-      <w:bookmarkEnd w:id="14"/>
+      <w:bookmarkEnd w:id="16"/>
     </w:p>
     <w:p>
       <w:pPr>
@@ -7266,7 +7486,7 @@
           <w:color w:val="44546A" w:themeColor="text2"/>
         </w:rPr>
       </w:pPr>
-      <w:bookmarkStart w:id="15" w:name="_Toc159492805"/>
+      <w:bookmarkStart w:id="17" w:name="_Toc159496498"/>
       <w:r>
         <w:rPr>
           <w:rFonts w:ascii="Times New Roman" w:eastAsia="Times New Roman" w:hAnsi="Times New Roman" w:cs="Times New Roman"/>
@@ -7274,7 +7494,7 @@
         </w:rPr>
         <w:t>User Profile</w:t>
       </w:r>
-      <w:bookmarkEnd w:id="15"/>
+      <w:bookmarkEnd w:id="17"/>
     </w:p>
     <w:p>
       <w:pPr>
@@ -7333,8 +7553,17 @@
           <w:rFonts w:ascii="Times New Roman" w:eastAsia="Times New Roman" w:hAnsi="Times New Roman" w:cs="Times New Roman"/>
           <w:color w:val="000000" w:themeColor="text1"/>
         </w:rPr>
-        <w:t>The number of completed projects</w:t>
-      </w:r>
+        <w:t xml:space="preserve">The number of completed </w:t>
+      </w:r>
+      <w:proofErr w:type="gramStart"/>
+      <w:r>
+        <w:rPr>
+          <w:rFonts w:ascii="Times New Roman" w:eastAsia="Times New Roman" w:hAnsi="Times New Roman" w:cs="Times New Roman"/>
+          <w:color w:val="000000" w:themeColor="text1"/>
+        </w:rPr>
+        <w:t>projects</w:t>
+      </w:r>
+      <w:proofErr w:type="gramEnd"/>
     </w:p>
     <w:p>
       <w:pPr>
@@ -7353,8 +7582,17 @@
           <w:rFonts w:ascii="Times New Roman" w:eastAsia="Times New Roman" w:hAnsi="Times New Roman" w:cs="Times New Roman"/>
           <w:color w:val="000000" w:themeColor="text1"/>
         </w:rPr>
-        <w:t>The number of projects started but not finished</w:t>
-      </w:r>
+        <w:t xml:space="preserve">The number of projects started but not </w:t>
+      </w:r>
+      <w:proofErr w:type="gramStart"/>
+      <w:r>
+        <w:rPr>
+          <w:rFonts w:ascii="Times New Roman" w:eastAsia="Times New Roman" w:hAnsi="Times New Roman" w:cs="Times New Roman"/>
+          <w:color w:val="000000" w:themeColor="text1"/>
+        </w:rPr>
+        <w:t>finished</w:t>
+      </w:r>
+      <w:proofErr w:type="gramEnd"/>
     </w:p>
     <w:p>
       <w:pPr>
@@ -7373,8 +7611,17 @@
           <w:rFonts w:ascii="Times New Roman" w:eastAsia="Times New Roman" w:hAnsi="Times New Roman" w:cs="Times New Roman"/>
           <w:color w:val="000000" w:themeColor="text1"/>
         </w:rPr>
-        <w:t>Users will have the ability to edit their profile</w:t>
-      </w:r>
+        <w:t xml:space="preserve">Users will have the ability to edit their </w:t>
+      </w:r>
+      <w:proofErr w:type="gramStart"/>
+      <w:r>
+        <w:rPr>
+          <w:rFonts w:ascii="Times New Roman" w:eastAsia="Times New Roman" w:hAnsi="Times New Roman" w:cs="Times New Roman"/>
+          <w:color w:val="000000" w:themeColor="text1"/>
+        </w:rPr>
+        <w:t>profile</w:t>
+      </w:r>
+      <w:proofErr w:type="gramEnd"/>
     </w:p>
     <w:p>
       <w:pPr>
@@ -7393,8 +7640,17 @@
           <w:rFonts w:ascii="Times New Roman" w:eastAsia="Times New Roman" w:hAnsi="Times New Roman" w:cs="Times New Roman"/>
           <w:color w:val="000000" w:themeColor="text1"/>
         </w:rPr>
-        <w:t>Change password</w:t>
-      </w:r>
+        <w:t xml:space="preserve">Change </w:t>
+      </w:r>
+      <w:proofErr w:type="gramStart"/>
+      <w:r>
+        <w:rPr>
+          <w:rFonts w:ascii="Times New Roman" w:eastAsia="Times New Roman" w:hAnsi="Times New Roman" w:cs="Times New Roman"/>
+          <w:color w:val="000000" w:themeColor="text1"/>
+        </w:rPr>
+        <w:t>password</w:t>
+      </w:r>
+      <w:proofErr w:type="gramEnd"/>
     </w:p>
     <w:p>
       <w:pPr>
@@ -7413,8 +7669,17 @@
           <w:rFonts w:ascii="Times New Roman" w:eastAsia="Times New Roman" w:hAnsi="Times New Roman" w:cs="Times New Roman"/>
           <w:color w:val="000000" w:themeColor="text1"/>
         </w:rPr>
-        <w:t>Change email</w:t>
-      </w:r>
+        <w:t xml:space="preserve">Change </w:t>
+      </w:r>
+      <w:proofErr w:type="gramStart"/>
+      <w:r>
+        <w:rPr>
+          <w:rFonts w:ascii="Times New Roman" w:eastAsia="Times New Roman" w:hAnsi="Times New Roman" w:cs="Times New Roman"/>
+          <w:color w:val="000000" w:themeColor="text1"/>
+        </w:rPr>
+        <w:t>email</w:t>
+      </w:r>
+      <w:proofErr w:type="gramEnd"/>
     </w:p>
     <w:p>
       <w:pPr>
@@ -7424,7 +7689,7 @@
           <w:color w:val="44546A" w:themeColor="text2"/>
         </w:rPr>
       </w:pPr>
-      <w:bookmarkStart w:id="16" w:name="_Toc159492806"/>
+      <w:bookmarkStart w:id="18" w:name="_Toc159496499"/>
       <w:r>
         <w:rPr>
           <w:rFonts w:ascii="Times New Roman" w:hAnsi="Times New Roman" w:cs="Times New Roman"/>
@@ -7432,7 +7697,7 @@
         </w:rPr>
         <w:t>General</w:t>
       </w:r>
-      <w:bookmarkEnd w:id="16"/>
+      <w:bookmarkEnd w:id="18"/>
     </w:p>
     <w:p>
       <w:pPr>
@@ -7445,14 +7710,14 @@
           <w:rFonts w:ascii="Times New Roman" w:eastAsia="Times New Roman" w:hAnsi="Times New Roman" w:cs="Times New Roman"/>
         </w:rPr>
       </w:pPr>
-      <w:bookmarkStart w:id="17" w:name="_Toc159492807"/>
+      <w:bookmarkStart w:id="19" w:name="_Toc159496500"/>
       <w:r>
         <w:rPr>
           <w:rFonts w:ascii="Times New Roman" w:eastAsia="Times New Roman" w:hAnsi="Times New Roman" w:cs="Times New Roman"/>
         </w:rPr>
         <w:t>Dialog Box</w:t>
       </w:r>
-      <w:bookmarkEnd w:id="17"/>
+      <w:bookmarkEnd w:id="19"/>
     </w:p>
     <w:p>
       <w:pPr>
@@ -7537,8 +7802,16 @@
         <w:rPr>
           <w:rFonts w:ascii="Times New Roman" w:eastAsia="Times New Roman" w:hAnsi="Times New Roman" w:cs="Times New Roman"/>
         </w:rPr>
-        <w:t>If OK is clicked, then it will complete the associated process</w:t>
-      </w:r>
+        <w:t xml:space="preserve">If OK is clicked, then it will complete the associated </w:t>
+      </w:r>
+      <w:proofErr w:type="gramStart"/>
+      <w:r>
+        <w:rPr>
+          <w:rFonts w:ascii="Times New Roman" w:eastAsia="Times New Roman" w:hAnsi="Times New Roman" w:cs="Times New Roman"/>
+        </w:rPr>
+        <w:t>process</w:t>
+      </w:r>
+      <w:proofErr w:type="gramEnd"/>
     </w:p>
     <w:p>
       <w:pPr>
@@ -7555,8 +7828,16 @@
         <w:rPr>
           <w:rFonts w:ascii="Times New Roman" w:eastAsia="Times New Roman" w:hAnsi="Times New Roman" w:cs="Times New Roman"/>
         </w:rPr>
-        <w:t>If Cancel is clicked, then it will cancel the associated process</w:t>
-      </w:r>
+        <w:t xml:space="preserve">If Cancel is clicked, then it will cancel the associated </w:t>
+      </w:r>
+      <w:proofErr w:type="gramStart"/>
+      <w:r>
+        <w:rPr>
+          <w:rFonts w:ascii="Times New Roman" w:eastAsia="Times New Roman" w:hAnsi="Times New Roman" w:cs="Times New Roman"/>
+        </w:rPr>
+        <w:t>process</w:t>
+      </w:r>
+      <w:proofErr w:type="gramEnd"/>
     </w:p>
     <w:p>
       <w:pPr>
@@ -7570,7 +7851,7 @@
           <w:color w:val="1F3763" w:themeColor="accent1" w:themeShade="7F"/>
         </w:rPr>
       </w:pPr>
-      <w:bookmarkStart w:id="18" w:name="_Toc159492808"/>
+      <w:bookmarkStart w:id="20" w:name="_Toc159496501"/>
       <w:r>
         <w:rPr>
           <w:rFonts w:ascii="Times New Roman" w:eastAsia="Times New Roman" w:hAnsi="Times New Roman" w:cs="Times New Roman"/>
@@ -7578,7 +7859,7 @@
         </w:rPr>
         <w:t>Filter Options</w:t>
       </w:r>
-      <w:bookmarkEnd w:id="18"/>
+      <w:bookmarkEnd w:id="20"/>
     </w:p>
     <w:p>
       <w:pPr>
@@ -7721,7 +8002,7 @@
           <w:color w:val="1F3763" w:themeColor="accent1" w:themeShade="7F"/>
         </w:rPr>
       </w:pPr>
-      <w:bookmarkStart w:id="19" w:name="_Toc159492809"/>
+      <w:bookmarkStart w:id="21" w:name="_Toc159496502"/>
       <w:r>
         <w:rPr>
           <w:rFonts w:ascii="Times New Roman" w:eastAsia="Times New Roman" w:hAnsi="Times New Roman" w:cs="Times New Roman"/>
@@ -7729,7 +8010,7 @@
         </w:rPr>
         <w:t>Image Upload Options</w:t>
       </w:r>
-      <w:bookmarkEnd w:id="19"/>
+      <w:bookmarkEnd w:id="21"/>
     </w:p>
     <w:p>
       <w:pPr>
@@ -7815,7 +8096,7 @@
           <w:color w:val="1F3763" w:themeColor="accent1" w:themeShade="7F"/>
         </w:rPr>
       </w:pPr>
-      <w:bookmarkStart w:id="20" w:name="_Toc159492810"/>
+      <w:bookmarkStart w:id="22" w:name="_Toc159496503"/>
       <w:r>
         <w:rPr>
           <w:rFonts w:ascii="Times New Roman" w:eastAsia="Times New Roman" w:hAnsi="Times New Roman" w:cs="Times New Roman"/>
@@ -7823,7 +8104,7 @@
         </w:rPr>
         <w:t>Mobile Support</w:t>
       </w:r>
-      <w:bookmarkEnd w:id="20"/>
+      <w:bookmarkEnd w:id="22"/>
     </w:p>
     <w:p>
       <w:pPr>
@@ -7858,7 +8139,7 @@
         </w:rPr>
         <w:br w:type="page"/>
       </w:r>
-      <w:bookmarkStart w:id="21" w:name="_Toc159492811"/>
+      <w:bookmarkStart w:id="23" w:name="_Toc159496504"/>
       <w:r>
         <w:rPr>
           <w:rFonts w:ascii="Times New Roman" w:eastAsia="Times New Roman" w:hAnsi="Times New Roman" w:cs="Times New Roman"/>
@@ -7866,7 +8147,7 @@
         <w:lastRenderedPageBreak/>
         <w:t>TimeLine</w:t>
       </w:r>
-      <w:bookmarkEnd w:id="21"/>
+      <w:bookmarkEnd w:id="23"/>
     </w:p>
     <w:p>
       <w:pPr>
@@ -8110,6 +8391,7 @@
               </w:rPr>
               <w:t xml:space="preserve">Completed Project </w:t>
             </w:r>
+            <w:proofErr w:type="gramStart"/>
             <w:r>
               <w:rPr>
                 <w:rFonts w:ascii="Times New Roman" w:hAnsi="Times New Roman" w:cs="Times New Roman"/>
@@ -8124,7 +8406,16 @@
                 <w:sz w:val="24"/>
                 <w:szCs w:val="24"/>
               </w:rPr>
-              <w:t>; finishing project requirements</w:t>
+              <w:t>;</w:t>
+            </w:r>
+            <w:proofErr w:type="gramEnd"/>
+            <w:r>
+              <w:rPr>
+                <w:rFonts w:ascii="Times New Roman" w:hAnsi="Times New Roman" w:cs="Times New Roman"/>
+                <w:sz w:val="24"/>
+                <w:szCs w:val="24"/>
+              </w:rPr>
+              <w:t xml:space="preserve"> finishing project requirements</w:t>
             </w:r>
           </w:p>
         </w:tc>
@@ -8454,8 +8745,18 @@
                 <w:sz w:val="24"/>
                 <w:szCs w:val="24"/>
               </w:rPr>
-              <w:t>Sam – Build project skeleton with routing to appropriate pages</w:t>
-            </w:r>
+              <w:t xml:space="preserve">Sam – Build project skeleton with routing to appropriate </w:t>
+            </w:r>
+            <w:proofErr w:type="gramStart"/>
+            <w:r>
+              <w:rPr>
+                <w:rFonts w:ascii="Times New Roman" w:hAnsi="Times New Roman" w:cs="Times New Roman"/>
+                <w:sz w:val="24"/>
+                <w:szCs w:val="24"/>
+              </w:rPr>
+              <w:t>pages</w:t>
+            </w:r>
+            <w:proofErr w:type="gramEnd"/>
           </w:p>
           <w:p>
             <w:pPr>
@@ -9900,7 +10201,7 @@
           <w:rFonts w:ascii="Times New Roman" w:eastAsia="Times New Roman" w:hAnsi="Times New Roman" w:cs="Times New Roman"/>
         </w:rPr>
       </w:pPr>
-      <w:bookmarkStart w:id="22" w:name="_Toc159492812"/>
+      <w:bookmarkStart w:id="24" w:name="_Toc159496505"/>
       <w:r>
         <w:rPr>
           <w:rFonts w:ascii="Times New Roman" w:eastAsia="Times New Roman" w:hAnsi="Times New Roman" w:cs="Times New Roman"/>
@@ -9908,20 +10209,28 @@
         <w:lastRenderedPageBreak/>
         <w:t>Design Description</w:t>
       </w:r>
-      <w:bookmarkEnd w:id="22"/>
-    </w:p>
-    <w:p>
-      <w:pPr>
-        <w:rPr>
-          <w:rFonts w:ascii="Times New Roman" w:eastAsia="Times New Roman" w:hAnsi="Times New Roman" w:cs="Times New Roman"/>
-        </w:rPr>
-      </w:pPr>
-      <w:r>
-        <w:rPr>
-          <w:rFonts w:ascii="Times New Roman" w:eastAsia="Times New Roman" w:hAnsi="Times New Roman" w:cs="Times New Roman"/>
-        </w:rPr>
-        <w:t>Provide a 5- to 6-page description of the system’s architecture. You should refer to the images and diagrams in the appendices as needed</w:t>
-      </w:r>
+      <w:bookmarkEnd w:id="24"/>
+    </w:p>
+    <w:p>
+      <w:pPr>
+        <w:rPr>
+          <w:rFonts w:ascii="Times New Roman" w:eastAsia="Times New Roman" w:hAnsi="Times New Roman" w:cs="Times New Roman"/>
+        </w:rPr>
+      </w:pPr>
+      <w:r>
+        <w:rPr>
+          <w:rFonts w:ascii="Times New Roman" w:eastAsia="Times New Roman" w:hAnsi="Times New Roman" w:cs="Times New Roman"/>
+        </w:rPr>
+        <w:t xml:space="preserve">Provide a 5- to 6-page description of the system’s architecture. You should refer to the images and diagrams in the appendices as </w:t>
+      </w:r>
+      <w:proofErr w:type="gramStart"/>
+      <w:r>
+        <w:rPr>
+          <w:rFonts w:ascii="Times New Roman" w:eastAsia="Times New Roman" w:hAnsi="Times New Roman" w:cs="Times New Roman"/>
+        </w:rPr>
+        <w:t>needed</w:t>
+      </w:r>
+      <w:proofErr w:type="gramEnd"/>
     </w:p>
     <w:p>
       <w:pPr>
@@ -9951,7 +10260,7 @@
           <w:color w:val="44546A" w:themeColor="text2"/>
         </w:rPr>
       </w:pPr>
-      <w:bookmarkStart w:id="23" w:name="_Toc159492813"/>
+      <w:bookmarkStart w:id="25" w:name="_Toc159496506"/>
       <w:r>
         <w:rPr>
           <w:rFonts w:ascii="Times New Roman" w:eastAsia="Times New Roman" w:hAnsi="Times New Roman" w:cs="Times New Roman"/>
@@ -9960,7 +10269,7 @@
         <w:lastRenderedPageBreak/>
         <w:t>Appendix</w:t>
       </w:r>
-      <w:bookmarkEnd w:id="23"/>
+      <w:bookmarkEnd w:id="25"/>
     </w:p>
     <w:p>
       <w:pPr>
@@ -9978,7 +10287,7 @@
           <w:color w:val="44546A" w:themeColor="text2"/>
         </w:rPr>
       </w:pPr>
-      <w:bookmarkStart w:id="24" w:name="_Toc159492814"/>
+      <w:bookmarkStart w:id="26" w:name="_Toc159496507"/>
       <w:r>
         <w:rPr>
           <w:rFonts w:ascii="Times New Roman" w:hAnsi="Times New Roman" w:cs="Times New Roman"/>
@@ -9986,7 +10295,7 @@
         </w:rPr>
         <w:t>Block Diagram</w:t>
       </w:r>
-      <w:bookmarkEnd w:id="24"/>
+      <w:bookmarkEnd w:id="26"/>
     </w:p>
     <w:p>
       <w:pPr>
@@ -10019,7 +10328,7 @@
           <w:color w:val="44546A" w:themeColor="text2"/>
         </w:rPr>
       </w:pPr>
-      <w:bookmarkStart w:id="25" w:name="_Toc159492815"/>
+      <w:bookmarkStart w:id="27" w:name="_Toc159496508"/>
       <w:r>
         <w:rPr>
           <w:rFonts w:ascii="Times New Roman" w:hAnsi="Times New Roman" w:cs="Times New Roman"/>
@@ -10028,7 +10337,7 @@
         <w:lastRenderedPageBreak/>
         <w:t>Component Diagram</w:t>
       </w:r>
-      <w:bookmarkEnd w:id="25"/>
+      <w:bookmarkEnd w:id="27"/>
     </w:p>
     <w:p>
       <w:pPr>
@@ -10060,7 +10369,7 @@
           <w:color w:val="44546A" w:themeColor="text2"/>
         </w:rPr>
       </w:pPr>
-      <w:bookmarkStart w:id="26" w:name="_Toc159492816"/>
+      <w:bookmarkStart w:id="28" w:name="_Toc159496509"/>
       <w:r>
         <w:rPr>
           <w:rFonts w:ascii="Times New Roman" w:hAnsi="Times New Roman" w:cs="Times New Roman"/>
@@ -10069,7 +10378,7 @@
         <w:lastRenderedPageBreak/>
         <w:t>User Interface Storyboard</w:t>
       </w:r>
-      <w:bookmarkEnd w:id="26"/>
+      <w:bookmarkEnd w:id="28"/>
     </w:p>
     <w:p>
       <w:pPr>
@@ -10078,6 +10387,122 @@
           <w:color w:val="44546A" w:themeColor="text2"/>
         </w:rPr>
       </w:pPr>
+      <w:r>
+        <w:rPr>
+          <w:rFonts w:ascii="Times New Roman" w:hAnsi="Times New Roman" w:cs="Times New Roman"/>
+          <w:noProof/>
+          <w:color w:val="44546A" w:themeColor="text2"/>
+        </w:rPr>
+        <w:drawing>
+          <wp:anchor distT="0" distB="0" distL="114300" distR="114300" simplePos="0" relativeHeight="251658240" behindDoc="0" locked="0" layoutInCell="1" allowOverlap="1" wp14:anchorId="2D5C88BD" wp14:editId="6E00721D">
+            <wp:simplePos x="0" y="0"/>
+            <wp:positionH relativeFrom="margin">
+              <wp:align>left</wp:align>
+            </wp:positionH>
+            <wp:positionV relativeFrom="paragraph">
+              <wp:posOffset>585864</wp:posOffset>
+            </wp:positionV>
+            <wp:extent cx="6310630" cy="4981575"/>
+            <wp:effectExtent l="0" t="0" r="0" b="9525"/>
+            <wp:wrapSquare wrapText="bothSides"/>
+            <wp:docPr id="722947470" name="Picture 1" descr="A screenshot of a computer&#10;&#10;Description automatically generated"/>
+            <wp:cNvGraphicFramePr>
+              <a:graphicFrameLocks xmlns:a="http://schemas.openxmlformats.org/drawingml/2006/main" noChangeAspect="1"/>
+            </wp:cNvGraphicFramePr>
+            <a:graphic xmlns:a="http://schemas.openxmlformats.org/drawingml/2006/main">
+              <a:graphicData uri="http://schemas.openxmlformats.org/drawingml/2006/picture">
+                <pic:pic xmlns:pic="http://schemas.openxmlformats.org/drawingml/2006/picture">
+                  <pic:nvPicPr>
+                    <pic:cNvPr id="722947470" name="Picture 1" descr="A screenshot of a computer&#10;&#10;Description automatically generated"/>
+                    <pic:cNvPicPr/>
+                  </pic:nvPicPr>
+                  <pic:blipFill>
+                    <a:blip r:embed="rId7" cstate="print">
+                      <a:extLst>
+                        <a:ext uri="{28A0092B-C50C-407E-A947-70E740481C1C}">
+                          <a14:useLocalDpi xmlns:a14="http://schemas.microsoft.com/office/drawing/2010/main" val="0"/>
+                        </a:ext>
+                      </a:extLst>
+                    </a:blip>
+                    <a:stretch>
+                      <a:fillRect/>
+                    </a:stretch>
+                  </pic:blipFill>
+                  <pic:spPr>
+                    <a:xfrm>
+                      <a:off x="0" y="0"/>
+                      <a:ext cx="6312866" cy="4983668"/>
+                    </a:xfrm>
+                    <a:prstGeom prst="rect">
+                      <a:avLst/>
+                    </a:prstGeom>
+                  </pic:spPr>
+                </pic:pic>
+              </a:graphicData>
+            </a:graphic>
+            <wp14:sizeRelV relativeFrom="margin">
+              <wp14:pctHeight>0</wp14:pctHeight>
+            </wp14:sizeRelV>
+          </wp:anchor>
+        </w:drawing>
+      </w:r>
+    </w:p>
+    <w:p>
+      <w:pPr>
+        <w:rPr>
+          <w:rFonts w:ascii="Times New Roman" w:hAnsi="Times New Roman" w:cs="Times New Roman"/>
+          <w:color w:val="44546A" w:themeColor="text2"/>
+        </w:rPr>
+      </w:pPr>
+      <w:r>
+        <w:rPr>
+          <w:rFonts w:ascii="Times New Roman" w:hAnsi="Times New Roman" w:cs="Times New Roman"/>
+          <w:noProof/>
+          <w:color w:val="44546A" w:themeColor="text2"/>
+        </w:rPr>
+        <w:lastRenderedPageBreak/>
+        <w:drawing>
+          <wp:inline distT="0" distB="0" distL="0" distR="0" wp14:anchorId="26F8ECA0" wp14:editId="065E62C9">
+            <wp:extent cx="6085490" cy="6087439"/>
+            <wp:effectExtent l="0" t="0" r="0" b="8890"/>
+            <wp:docPr id="1914348205" name="Picture 2" descr="A screenshot of a computer&#10;&#10;Description automatically generated"/>
+            <wp:cNvGraphicFramePr>
+              <a:graphicFrameLocks xmlns:a="http://schemas.openxmlformats.org/drawingml/2006/main" noChangeAspect="1"/>
+            </wp:cNvGraphicFramePr>
+            <a:graphic xmlns:a="http://schemas.openxmlformats.org/drawingml/2006/main">
+              <a:graphicData uri="http://schemas.openxmlformats.org/drawingml/2006/picture">
+                <pic:pic xmlns:pic="http://schemas.openxmlformats.org/drawingml/2006/picture">
+                  <pic:nvPicPr>
+                    <pic:cNvPr id="1914348205" name="Picture 2" descr="A screenshot of a computer&#10;&#10;Description automatically generated"/>
+                    <pic:cNvPicPr/>
+                  </pic:nvPicPr>
+                  <pic:blipFill>
+                    <a:blip r:embed="rId8" cstate="print">
+                      <a:extLst>
+                        <a:ext uri="{28A0092B-C50C-407E-A947-70E740481C1C}">
+                          <a14:useLocalDpi xmlns:a14="http://schemas.microsoft.com/office/drawing/2010/main" val="0"/>
+                        </a:ext>
+                      </a:extLst>
+                    </a:blip>
+                    <a:stretch>
+                      <a:fillRect/>
+                    </a:stretch>
+                  </pic:blipFill>
+                  <pic:spPr>
+                    <a:xfrm>
+                      <a:off x="0" y="0"/>
+                      <a:ext cx="6100869" cy="6102823"/>
+                    </a:xfrm>
+                    <a:prstGeom prst="rect">
+                      <a:avLst/>
+                    </a:prstGeom>
+                  </pic:spPr>
+                </pic:pic>
+              </a:graphicData>
+            </a:graphic>
+          </wp:inline>
+        </w:drawing>
+      </w:r>
     </w:p>
     <w:p>
       <w:pPr>
@@ -10104,7 +10529,7 @@
           <w:color w:val="44546A" w:themeColor="text2"/>
         </w:rPr>
       </w:pPr>
-      <w:bookmarkStart w:id="27" w:name="_Toc159492817"/>
+      <w:bookmarkStart w:id="29" w:name="_Toc159496510"/>
       <w:r>
         <w:rPr>
           <w:rFonts w:ascii="Times New Roman" w:hAnsi="Times New Roman" w:cs="Times New Roman"/>
@@ -10113,7 +10538,15 @@
         <w:lastRenderedPageBreak/>
         <w:t>Message Documentation</w:t>
       </w:r>
-      <w:bookmarkEnd w:id="27"/>
+      <w:bookmarkEnd w:id="29"/>
+    </w:p>
+    <w:p>
+      <w:pPr>
+        <w:rPr>
+          <w:rFonts w:ascii="Times New Roman" w:hAnsi="Times New Roman" w:cs="Times New Roman"/>
+          <w:color w:val="44546A" w:themeColor="text2"/>
+        </w:rPr>
+      </w:pPr>
     </w:p>
     <w:p>
       <w:pPr>
@@ -10148,7 +10581,7 @@
           <w:color w:val="44546A" w:themeColor="text2"/>
         </w:rPr>
       </w:pPr>
-      <w:bookmarkStart w:id="28" w:name="_Toc159492818"/>
+      <w:bookmarkStart w:id="30" w:name="_Toc159496511"/>
       <w:r>
         <w:rPr>
           <w:rFonts w:ascii="Times New Roman" w:hAnsi="Times New Roman" w:cs="Times New Roman"/>
@@ -10157,7 +10590,7 @@
         <w:lastRenderedPageBreak/>
         <w:t>Storage Documentation</w:t>
       </w:r>
-      <w:bookmarkEnd w:id="28"/>
+      <w:bookmarkEnd w:id="30"/>
     </w:p>
     <w:p>
       <w:pPr>
@@ -25066,6 +25499,7 @@
     <w:rsid w:val="000B147F"/>
     <w:rsid w:val="00195F33"/>
     <w:rsid w:val="001E5CD5"/>
+    <w:rsid w:val="00551291"/>
     <w:rsid w:val="00613124"/>
     <w:rsid w:val="0077698B"/>
     <w:rsid w:val="0083394E"/>

</xml_diff>

<commit_message>
changes to project Design
</commit_message>
<xml_diff>
--- a/Documentation/ProjectDesign/ProjectDesign.docx
+++ b/Documentation/ProjectDesign/ProjectDesign.docx
@@ -3640,21 +3640,7 @@
         <w:rPr>
           <w:rFonts w:ascii="Times New Roman" w:eastAsia="Times New Roman" w:hAnsi="Times New Roman" w:cs="Times New Roman"/>
         </w:rPr>
-        <w:t xml:space="preserve">Pressing Cancel end the process which takes the user back to the “sign-in </w:t>
-      </w:r>
-      <w:proofErr w:type="gramStart"/>
-      <w:r>
-        <w:rPr>
-          <w:rFonts w:ascii="Times New Roman" w:eastAsia="Times New Roman" w:hAnsi="Times New Roman" w:cs="Times New Roman"/>
-        </w:rPr>
-        <w:t>form</w:t>
-      </w:r>
-      <w:proofErr w:type="gramEnd"/>
-      <w:r>
-        <w:rPr>
-          <w:rFonts w:ascii="Times New Roman" w:eastAsia="Times New Roman" w:hAnsi="Times New Roman" w:cs="Times New Roman"/>
-        </w:rPr>
-        <w:t>”</w:t>
+        <w:t>Pressing Cancel end the process which takes the user back to the “sign-in form”</w:t>
       </w:r>
     </w:p>
     <w:p>
@@ -3756,16 +3742,8 @@
         <w:rPr>
           <w:rFonts w:ascii="Times New Roman" w:eastAsia="Times New Roman" w:hAnsi="Times New Roman" w:cs="Times New Roman"/>
         </w:rPr>
-        <w:t xml:space="preserve">Email input </w:t>
-      </w:r>
-      <w:proofErr w:type="gramStart"/>
-      <w:r>
-        <w:rPr>
-          <w:rFonts w:ascii="Times New Roman" w:eastAsia="Times New Roman" w:hAnsi="Times New Roman" w:cs="Times New Roman"/>
-        </w:rPr>
-        <w:t>textbox</w:t>
-      </w:r>
-      <w:proofErr w:type="gramEnd"/>
+        <w:t>Email input textbox</w:t>
+      </w:r>
     </w:p>
     <w:p>
       <w:pPr>
@@ -3824,16 +3802,8 @@
         <w:rPr>
           <w:rFonts w:ascii="Times New Roman" w:eastAsia="Times New Roman" w:hAnsi="Times New Roman" w:cs="Times New Roman"/>
         </w:rPr>
-        <w:t xml:space="preserve">Retype Password input </w:t>
-      </w:r>
-      <w:proofErr w:type="gramStart"/>
-      <w:r>
-        <w:rPr>
-          <w:rFonts w:ascii="Times New Roman" w:eastAsia="Times New Roman" w:hAnsi="Times New Roman" w:cs="Times New Roman"/>
-        </w:rPr>
-        <w:t>textbox</w:t>
-      </w:r>
-      <w:proofErr w:type="gramEnd"/>
+        <w:t>Retype Password input textbox</w:t>
+      </w:r>
     </w:p>
     <w:p>
       <w:pPr>
@@ -3852,16 +3822,8 @@
         <w:rPr>
           <w:rFonts w:ascii="Times New Roman" w:eastAsia="Times New Roman" w:hAnsi="Times New Roman" w:cs="Times New Roman"/>
         </w:rPr>
-        <w:t xml:space="preserve">The first and last name Text boxes must contain alphabetic letters </w:t>
-      </w:r>
-      <w:proofErr w:type="gramStart"/>
-      <w:r>
-        <w:rPr>
-          <w:rFonts w:ascii="Times New Roman" w:eastAsia="Times New Roman" w:hAnsi="Times New Roman" w:cs="Times New Roman"/>
-        </w:rPr>
-        <w:t>only</w:t>
-      </w:r>
-      <w:proofErr w:type="gramEnd"/>
+        <w:t>The first and last name Text boxes must contain alphabetic letters only</w:t>
+      </w:r>
     </w:p>
     <w:p>
       <w:pPr>
@@ -3921,16 +3883,8 @@
         <w:rPr>
           <w:rFonts w:ascii="Times New Roman" w:eastAsia="Times New Roman" w:hAnsi="Times New Roman" w:cs="Times New Roman"/>
         </w:rPr>
-        <w:t xml:space="preserve">Else it will verify that the username is not </w:t>
-      </w:r>
-      <w:proofErr w:type="gramStart"/>
-      <w:r>
-        <w:rPr>
-          <w:rFonts w:ascii="Times New Roman" w:eastAsia="Times New Roman" w:hAnsi="Times New Roman" w:cs="Times New Roman"/>
-        </w:rPr>
-        <w:t>taken</w:t>
-      </w:r>
-      <w:proofErr w:type="gramEnd"/>
+        <w:t>Else it will verify that the username is not taken</w:t>
+      </w:r>
     </w:p>
     <w:p>
       <w:pPr>
@@ -4473,16 +4427,8 @@
         <w:rPr>
           <w:rFonts w:ascii="Times New Roman" w:eastAsia="Times New Roman" w:hAnsi="Times New Roman" w:cs="Times New Roman"/>
         </w:rPr>
-        <w:t xml:space="preserve">Deadline with Days </w:t>
-      </w:r>
-      <w:proofErr w:type="gramStart"/>
-      <w:r>
-        <w:rPr>
-          <w:rFonts w:ascii="Times New Roman" w:eastAsia="Times New Roman" w:hAnsi="Times New Roman" w:cs="Times New Roman"/>
-        </w:rPr>
-        <w:t>left</w:t>
-      </w:r>
-      <w:proofErr w:type="gramEnd"/>
+        <w:t>Deadline with Days left</w:t>
+      </w:r>
     </w:p>
     <w:p>
       <w:pPr>
@@ -4535,21 +4481,7 @@
         <w:rPr>
           <w:rFonts w:ascii="Times New Roman" w:eastAsia="Times New Roman" w:hAnsi="Times New Roman" w:cs="Times New Roman"/>
         </w:rPr>
-        <w:t xml:space="preserve">Area will be empty if no projects are created or </w:t>
-      </w:r>
-      <w:proofErr w:type="gramStart"/>
-      <w:r>
-        <w:rPr>
-          <w:rFonts w:ascii="Times New Roman" w:eastAsia="Times New Roman" w:hAnsi="Times New Roman" w:cs="Times New Roman"/>
-        </w:rPr>
-        <w:t>starred</w:t>
-      </w:r>
-      <w:proofErr w:type="gramEnd"/>
-      <w:r>
-        <w:rPr>
-          <w:rFonts w:ascii="Times New Roman" w:eastAsia="Times New Roman" w:hAnsi="Times New Roman" w:cs="Times New Roman"/>
-        </w:rPr>
-        <w:t>.</w:t>
+        <w:t>Area will be empty if no projects are created or starred.</w:t>
       </w:r>
     </w:p>
     <w:p>
@@ -4626,16 +4558,8 @@
         <w:rPr>
           <w:rFonts w:ascii="Times New Roman" w:eastAsia="Times New Roman" w:hAnsi="Times New Roman" w:cs="Times New Roman"/>
         </w:rPr>
-        <w:t xml:space="preserve">A form will prompt users to enter information for the project that include the </w:t>
-      </w:r>
-      <w:proofErr w:type="gramStart"/>
-      <w:r>
-        <w:rPr>
-          <w:rFonts w:ascii="Times New Roman" w:eastAsia="Times New Roman" w:hAnsi="Times New Roman" w:cs="Times New Roman"/>
-        </w:rPr>
-        <w:t>following</w:t>
-      </w:r>
-      <w:proofErr w:type="gramEnd"/>
+        <w:t>A form will prompt users to enter information for the project that include the following</w:t>
+      </w:r>
     </w:p>
     <w:p>
       <w:pPr>
@@ -4688,21 +4612,7 @@
         <w:rPr>
           <w:rFonts w:ascii="Times New Roman" w:eastAsia="Times New Roman" w:hAnsi="Times New Roman" w:cs="Times New Roman"/>
         </w:rPr>
-        <w:t xml:space="preserve">Current Date is set as default in the </w:t>
-      </w:r>
-      <w:proofErr w:type="gramStart"/>
-      <w:r>
-        <w:rPr>
-          <w:rFonts w:ascii="Times New Roman" w:eastAsia="Times New Roman" w:hAnsi="Times New Roman" w:cs="Times New Roman"/>
-        </w:rPr>
-        <w:t>form</w:t>
-      </w:r>
-      <w:proofErr w:type="gramEnd"/>
-      <w:r>
-        <w:rPr>
-          <w:rFonts w:ascii="Times New Roman" w:eastAsia="Times New Roman" w:hAnsi="Times New Roman" w:cs="Times New Roman"/>
-        </w:rPr>
-        <w:t xml:space="preserve"> </w:t>
+        <w:t xml:space="preserve">Current Date is set as default in the form </w:t>
       </w:r>
     </w:p>
     <w:p>
@@ -4721,16 +4631,8 @@
           <w:rFonts w:ascii="Times New Roman" w:eastAsia="Times New Roman" w:hAnsi="Times New Roman" w:cs="Times New Roman"/>
         </w:rPr>
         <w:lastRenderedPageBreak/>
-        <w:t xml:space="preserve">User can change the </w:t>
-      </w:r>
-      <w:proofErr w:type="gramStart"/>
-      <w:r>
-        <w:rPr>
-          <w:rFonts w:ascii="Times New Roman" w:eastAsia="Times New Roman" w:hAnsi="Times New Roman" w:cs="Times New Roman"/>
-        </w:rPr>
-        <w:t>date</w:t>
-      </w:r>
-      <w:proofErr w:type="gramEnd"/>
+        <w:t>User can change the date</w:t>
+      </w:r>
       <w:r>
         <w:rPr>
           <w:rFonts w:ascii="Times New Roman" w:hAnsi="Times New Roman" w:cs="Times New Roman"/>
@@ -4759,16 +4661,8 @@
         <w:rPr>
           <w:rFonts w:ascii="Times New Roman" w:eastAsia="Times New Roman" w:hAnsi="Times New Roman" w:cs="Times New Roman"/>
         </w:rPr>
-        <w:t xml:space="preserve">Date cannot be set further ahead than the current </w:t>
-      </w:r>
-      <w:proofErr w:type="gramStart"/>
-      <w:r>
-        <w:rPr>
-          <w:rFonts w:ascii="Times New Roman" w:eastAsia="Times New Roman" w:hAnsi="Times New Roman" w:cs="Times New Roman"/>
-        </w:rPr>
-        <w:t>date</w:t>
-      </w:r>
-      <w:proofErr w:type="gramEnd"/>
+        <w:t>Date cannot be set further ahead than the current date</w:t>
+      </w:r>
     </w:p>
     <w:p>
       <w:pPr>
@@ -4821,16 +4715,8 @@
         <w:rPr>
           <w:rFonts w:ascii="Times New Roman" w:eastAsia="Times New Roman" w:hAnsi="Times New Roman" w:cs="Times New Roman"/>
         </w:rPr>
-        <w:t xml:space="preserve">search bar that populates similar tag names as the user is </w:t>
-      </w:r>
-      <w:proofErr w:type="gramStart"/>
-      <w:r>
-        <w:rPr>
-          <w:rFonts w:ascii="Times New Roman" w:eastAsia="Times New Roman" w:hAnsi="Times New Roman" w:cs="Times New Roman"/>
-        </w:rPr>
-        <w:t>typing</w:t>
-      </w:r>
-      <w:proofErr w:type="gramEnd"/>
+        <w:t>search bar that populates similar tag names as the user is typing</w:t>
+      </w:r>
     </w:p>
     <w:p>
       <w:pPr>
@@ -4847,16 +4733,8 @@
         <w:rPr>
           <w:rFonts w:ascii="Times New Roman" w:eastAsia="Times New Roman" w:hAnsi="Times New Roman" w:cs="Times New Roman"/>
         </w:rPr>
-        <w:t xml:space="preserve">User can select at least one or more </w:t>
-      </w:r>
-      <w:proofErr w:type="gramStart"/>
-      <w:r>
-        <w:rPr>
-          <w:rFonts w:ascii="Times New Roman" w:eastAsia="Times New Roman" w:hAnsi="Times New Roman" w:cs="Times New Roman"/>
-        </w:rPr>
-        <w:t>tag</w:t>
-      </w:r>
-      <w:proofErr w:type="gramEnd"/>
+        <w:t>User can select at least one or more tag</w:t>
+      </w:r>
     </w:p>
     <w:p>
       <w:pPr>
@@ -4891,16 +4769,8 @@
         <w:rPr>
           <w:rFonts w:ascii="Times New Roman" w:eastAsia="Times New Roman" w:hAnsi="Times New Roman" w:cs="Times New Roman"/>
         </w:rPr>
-        <w:t xml:space="preserve">If user selects deadline check box, user can select a date to </w:t>
-      </w:r>
-      <w:proofErr w:type="gramStart"/>
-      <w:r>
-        <w:rPr>
-          <w:rFonts w:ascii="Times New Roman" w:eastAsia="Times New Roman" w:hAnsi="Times New Roman" w:cs="Times New Roman"/>
-        </w:rPr>
-        <w:t>set</w:t>
-      </w:r>
-      <w:proofErr w:type="gramEnd"/>
+        <w:t>If user selects deadline check box, user can select a date to set</w:t>
+      </w:r>
     </w:p>
     <w:p>
       <w:pPr>
@@ -4935,16 +4805,8 @@
         <w:rPr>
           <w:rFonts w:ascii="Times New Roman" w:eastAsia="Times New Roman" w:hAnsi="Times New Roman" w:cs="Times New Roman"/>
         </w:rPr>
-        <w:t xml:space="preserve">If not selected, no changes </w:t>
-      </w:r>
-      <w:proofErr w:type="gramStart"/>
-      <w:r>
-        <w:rPr>
-          <w:rFonts w:ascii="Times New Roman" w:eastAsia="Times New Roman" w:hAnsi="Times New Roman" w:cs="Times New Roman"/>
-        </w:rPr>
-        <w:t>occur</w:t>
-      </w:r>
-      <w:proofErr w:type="gramEnd"/>
+        <w:t>If not selected, no changes occur</w:t>
+      </w:r>
     </w:p>
     <w:p>
       <w:pPr>
@@ -5111,16 +4973,8 @@
         <w:rPr>
           <w:rFonts w:ascii="Times New Roman" w:eastAsia="Times New Roman" w:hAnsi="Times New Roman" w:cs="Times New Roman"/>
         </w:rPr>
-        <w:t xml:space="preserve">The user is then redirected to Project Page of the newly created </w:t>
-      </w:r>
-      <w:proofErr w:type="gramStart"/>
-      <w:r>
-        <w:rPr>
-          <w:rFonts w:ascii="Times New Roman" w:eastAsia="Times New Roman" w:hAnsi="Times New Roman" w:cs="Times New Roman"/>
-        </w:rPr>
-        <w:t>project</w:t>
-      </w:r>
-      <w:proofErr w:type="gramEnd"/>
+        <w:t>The user is then redirected to Project Page of the newly created project</w:t>
+      </w:r>
     </w:p>
     <w:p>
       <w:pPr>
@@ -5210,16 +5064,8 @@
         <w:rPr>
           <w:rFonts w:ascii="Times New Roman" w:eastAsia="Times New Roman" w:hAnsi="Times New Roman" w:cs="Times New Roman"/>
         </w:rPr>
-        <w:t xml:space="preserve">Project </w:t>
-      </w:r>
-      <w:proofErr w:type="gramStart"/>
-      <w:r>
-        <w:rPr>
-          <w:rFonts w:ascii="Times New Roman" w:eastAsia="Times New Roman" w:hAnsi="Times New Roman" w:cs="Times New Roman"/>
-        </w:rPr>
-        <w:t>created</w:t>
-      </w:r>
-      <w:proofErr w:type="gramEnd"/>
+        <w:t>Project created</w:t>
+      </w:r>
     </w:p>
     <w:p>
       <w:pPr>
@@ -5260,16 +5106,8 @@
         <w:rPr>
           <w:rFonts w:ascii="Times New Roman" w:eastAsia="Times New Roman" w:hAnsi="Times New Roman" w:cs="Times New Roman"/>
         </w:rPr>
-        <w:t xml:space="preserve"> that the user can select that </w:t>
-      </w:r>
-      <w:proofErr w:type="gramStart"/>
-      <w:r>
-        <w:rPr>
-          <w:rFonts w:ascii="Times New Roman" w:eastAsia="Times New Roman" w:hAnsi="Times New Roman" w:cs="Times New Roman"/>
-        </w:rPr>
-        <w:t>include</w:t>
-      </w:r>
-      <w:proofErr w:type="gramEnd"/>
+        <w:t xml:space="preserve"> that the user can select that include</w:t>
+      </w:r>
     </w:p>
     <w:p>
       <w:pPr>
@@ -5298,16 +5136,8 @@
         <w:rPr>
           <w:rFonts w:ascii="Times New Roman" w:eastAsia="Times New Roman" w:hAnsi="Times New Roman" w:cs="Times New Roman"/>
         </w:rPr>
-        <w:t xml:space="preserve"> which will have the </w:t>
-      </w:r>
-      <w:proofErr w:type="gramStart"/>
-      <w:r>
-        <w:rPr>
-          <w:rFonts w:ascii="Times New Roman" w:eastAsia="Times New Roman" w:hAnsi="Times New Roman" w:cs="Times New Roman"/>
-        </w:rPr>
-        <w:t>following</w:t>
-      </w:r>
-      <w:proofErr w:type="gramEnd"/>
+        <w:t xml:space="preserve"> which will have the following</w:t>
+      </w:r>
     </w:p>
     <w:p>
       <w:pPr>
@@ -5474,16 +5304,8 @@
         <w:rPr>
           <w:rFonts w:ascii="Times New Roman" w:eastAsia="Times New Roman" w:hAnsi="Times New Roman" w:cs="Times New Roman"/>
         </w:rPr>
-        <w:t xml:space="preserve">automatically </w:t>
-      </w:r>
-      <w:proofErr w:type="gramStart"/>
-      <w:r>
-        <w:rPr>
-          <w:rFonts w:ascii="Times New Roman" w:eastAsia="Times New Roman" w:hAnsi="Times New Roman" w:cs="Times New Roman"/>
-        </w:rPr>
-        <w:t>created</w:t>
-      </w:r>
-      <w:proofErr w:type="gramEnd"/>
+        <w:t>automatically created</w:t>
+      </w:r>
     </w:p>
     <w:p>
       <w:pPr>
@@ -5500,16 +5322,8 @@
         <w:rPr>
           <w:rFonts w:ascii="Times New Roman" w:eastAsia="Times New Roman" w:hAnsi="Times New Roman" w:cs="Times New Roman"/>
         </w:rPr>
-        <w:t xml:space="preserve">A drop-down menu available next to stage name that </w:t>
-      </w:r>
-      <w:proofErr w:type="gramStart"/>
-      <w:r>
-        <w:rPr>
-          <w:rFonts w:ascii="Times New Roman" w:eastAsia="Times New Roman" w:hAnsi="Times New Roman" w:cs="Times New Roman"/>
-        </w:rPr>
-        <w:t>includes</w:t>
-      </w:r>
-      <w:proofErr w:type="gramEnd"/>
+        <w:t>A drop-down menu available next to stage name that includes</w:t>
+      </w:r>
     </w:p>
     <w:p>
       <w:pPr>
@@ -5526,16 +5340,8 @@
         <w:rPr>
           <w:rFonts w:ascii="Times New Roman" w:eastAsia="Times New Roman" w:hAnsi="Times New Roman" w:cs="Times New Roman"/>
         </w:rPr>
-        <w:t xml:space="preserve">Add new </w:t>
-      </w:r>
-      <w:proofErr w:type="gramStart"/>
-      <w:r>
-        <w:rPr>
-          <w:rFonts w:ascii="Times New Roman" w:eastAsia="Times New Roman" w:hAnsi="Times New Roman" w:cs="Times New Roman"/>
-        </w:rPr>
-        <w:t>stage</w:t>
-      </w:r>
-      <w:proofErr w:type="gramEnd"/>
+        <w:t>Add new stage</w:t>
+      </w:r>
     </w:p>
     <w:p>
       <w:pPr>
@@ -5570,16 +5376,8 @@
         <w:rPr>
           <w:rFonts w:ascii="Times New Roman" w:eastAsia="Times New Roman" w:hAnsi="Times New Roman" w:cs="Times New Roman"/>
         </w:rPr>
-        <w:t xml:space="preserve">Add images </w:t>
-      </w:r>
-      <w:proofErr w:type="gramStart"/>
-      <w:r>
-        <w:rPr>
-          <w:rFonts w:ascii="Times New Roman" w:eastAsia="Times New Roman" w:hAnsi="Times New Roman" w:cs="Times New Roman"/>
-        </w:rPr>
-        <w:t>section</w:t>
-      </w:r>
-      <w:proofErr w:type="gramEnd"/>
+        <w:t>Add images section</w:t>
+      </w:r>
     </w:p>
     <w:p>
       <w:pPr>
@@ -5596,16 +5394,8 @@
         <w:rPr>
           <w:rFonts w:ascii="Times New Roman" w:eastAsia="Times New Roman" w:hAnsi="Times New Roman" w:cs="Times New Roman"/>
         </w:rPr>
-        <w:t xml:space="preserve">Rename </w:t>
-      </w:r>
-      <w:proofErr w:type="gramStart"/>
-      <w:r>
-        <w:rPr>
-          <w:rFonts w:ascii="Times New Roman" w:eastAsia="Times New Roman" w:hAnsi="Times New Roman" w:cs="Times New Roman"/>
-        </w:rPr>
-        <w:t>stage</w:t>
-      </w:r>
-      <w:proofErr w:type="gramEnd"/>
+        <w:t>Rename stage</w:t>
+      </w:r>
     </w:p>
     <w:p>
       <w:pPr>
@@ -5658,16 +5448,8 @@
         <w:rPr>
           <w:rFonts w:ascii="Times New Roman" w:eastAsia="Times New Roman" w:hAnsi="Times New Roman" w:cs="Times New Roman"/>
         </w:rPr>
-        <w:t xml:space="preserve">Delete </w:t>
-      </w:r>
-      <w:proofErr w:type="gramStart"/>
-      <w:r>
-        <w:rPr>
-          <w:rFonts w:ascii="Times New Roman" w:eastAsia="Times New Roman" w:hAnsi="Times New Roman" w:cs="Times New Roman"/>
-        </w:rPr>
-        <w:t>stage</w:t>
-      </w:r>
-      <w:proofErr w:type="gramEnd"/>
+        <w:t>Delete stage</w:t>
+      </w:r>
     </w:p>
     <w:p>
       <w:pPr>
@@ -5723,14 +5505,12 @@
         </w:rPr>
         <w:t xml:space="preserve">within this </w:t>
       </w:r>
-      <w:proofErr w:type="gramStart"/>
       <w:r>
         <w:rPr>
           <w:rFonts w:ascii="Times New Roman" w:eastAsia="Times New Roman" w:hAnsi="Times New Roman" w:cs="Times New Roman"/>
         </w:rPr>
         <w:t>section</w:t>
       </w:r>
-      <w:proofErr w:type="gramEnd"/>
     </w:p>
     <w:p>
       <w:pPr>
@@ -5747,16 +5527,8 @@
         <w:rPr>
           <w:rFonts w:ascii="Times New Roman" w:eastAsia="Times New Roman" w:hAnsi="Times New Roman" w:cs="Times New Roman"/>
         </w:rPr>
-        <w:t xml:space="preserve">Kanban board with To Do, Doing and Done </w:t>
-      </w:r>
-      <w:proofErr w:type="gramStart"/>
-      <w:r>
-        <w:rPr>
-          <w:rFonts w:ascii="Times New Roman" w:eastAsia="Times New Roman" w:hAnsi="Times New Roman" w:cs="Times New Roman"/>
-        </w:rPr>
-        <w:t>titles</w:t>
-      </w:r>
-      <w:proofErr w:type="gramEnd"/>
+        <w:t>Kanban board with To Do, Doing and Done titles</w:t>
+      </w:r>
     </w:p>
     <w:p>
       <w:pPr>
@@ -5773,16 +5545,8 @@
         <w:rPr>
           <w:rFonts w:ascii="Times New Roman" w:eastAsia="Times New Roman" w:hAnsi="Times New Roman" w:cs="Times New Roman"/>
         </w:rPr>
-        <w:t xml:space="preserve">If there are no tasks, nothing will be </w:t>
-      </w:r>
-      <w:proofErr w:type="gramStart"/>
-      <w:r>
-        <w:rPr>
-          <w:rFonts w:ascii="Times New Roman" w:eastAsia="Times New Roman" w:hAnsi="Times New Roman" w:cs="Times New Roman"/>
-        </w:rPr>
-        <w:t>displayed</w:t>
-      </w:r>
-      <w:proofErr w:type="gramEnd"/>
+        <w:t>If there are no tasks, nothing will be displayed</w:t>
+      </w:r>
     </w:p>
     <w:p>
       <w:pPr>
@@ -5799,16 +5563,8 @@
         <w:rPr>
           <w:rFonts w:ascii="Times New Roman" w:eastAsia="Times New Roman" w:hAnsi="Times New Roman" w:cs="Times New Roman"/>
         </w:rPr>
-        <w:t xml:space="preserve">User can add tasks to the kanban </w:t>
-      </w:r>
-      <w:proofErr w:type="gramStart"/>
-      <w:r>
-        <w:rPr>
-          <w:rFonts w:ascii="Times New Roman" w:eastAsia="Times New Roman" w:hAnsi="Times New Roman" w:cs="Times New Roman"/>
-        </w:rPr>
-        <w:t>board</w:t>
-      </w:r>
-      <w:proofErr w:type="gramEnd"/>
+        <w:t>User can add tasks to the kanban board</w:t>
+      </w:r>
     </w:p>
     <w:p>
       <w:pPr>
@@ -5825,16 +5581,8 @@
         <w:rPr>
           <w:rFonts w:ascii="Times New Roman" w:eastAsia="Times New Roman" w:hAnsi="Times New Roman" w:cs="Times New Roman"/>
         </w:rPr>
-        <w:t xml:space="preserve">Pop up block will appear asking user to enter title and description of </w:t>
-      </w:r>
-      <w:proofErr w:type="gramStart"/>
-      <w:r>
-        <w:rPr>
-          <w:rFonts w:ascii="Times New Roman" w:eastAsia="Times New Roman" w:hAnsi="Times New Roman" w:cs="Times New Roman"/>
-        </w:rPr>
-        <w:t>task</w:t>
-      </w:r>
-      <w:proofErr w:type="gramEnd"/>
+        <w:t>Pop up block will appear asking user to enter title and description of task</w:t>
+      </w:r>
     </w:p>
     <w:p>
       <w:pPr>
@@ -5857,16 +5605,8 @@
         <w:rPr>
           <w:rFonts w:ascii="Times New Roman" w:eastAsia="Times New Roman" w:hAnsi="Times New Roman" w:cs="Times New Roman"/>
         </w:rPr>
-        <w:t xml:space="preserve">between To Do, Doing and Done </w:t>
-      </w:r>
-      <w:proofErr w:type="gramStart"/>
-      <w:r>
-        <w:rPr>
-          <w:rFonts w:ascii="Times New Roman" w:eastAsia="Times New Roman" w:hAnsi="Times New Roman" w:cs="Times New Roman"/>
-        </w:rPr>
-        <w:t>area</w:t>
-      </w:r>
-      <w:proofErr w:type="gramEnd"/>
+        <w:t>between To Do, Doing and Done area</w:t>
+      </w:r>
     </w:p>
     <w:p>
       <w:pPr>
@@ -5883,16 +5623,8 @@
         <w:rPr>
           <w:rFonts w:ascii="Times New Roman" w:eastAsia="Times New Roman" w:hAnsi="Times New Roman" w:cs="Times New Roman"/>
         </w:rPr>
-        <w:t xml:space="preserve">A textbox form where user can add </w:t>
-      </w:r>
-      <w:proofErr w:type="gramStart"/>
-      <w:r>
-        <w:rPr>
-          <w:rFonts w:ascii="Times New Roman" w:eastAsia="Times New Roman" w:hAnsi="Times New Roman" w:cs="Times New Roman"/>
-        </w:rPr>
-        <w:t>notes</w:t>
-      </w:r>
-      <w:proofErr w:type="gramEnd"/>
+        <w:t>A textbox form where user can add notes</w:t>
+      </w:r>
     </w:p>
     <w:p>
       <w:pPr>
@@ -5915,16 +5647,8 @@
         <w:rPr>
           <w:rFonts w:ascii="Times New Roman" w:eastAsia="Times New Roman" w:hAnsi="Times New Roman" w:cs="Times New Roman"/>
         </w:rPr>
-        <w:t xml:space="preserve"> when user selects to add a new image </w:t>
-      </w:r>
-      <w:proofErr w:type="gramStart"/>
-      <w:r>
-        <w:rPr>
-          <w:rFonts w:ascii="Times New Roman" w:eastAsia="Times New Roman" w:hAnsi="Times New Roman" w:cs="Times New Roman"/>
-        </w:rPr>
-        <w:t>section</w:t>
-      </w:r>
-      <w:proofErr w:type="gramEnd"/>
+        <w:t xml:space="preserve"> when user selects to add a new image section</w:t>
+      </w:r>
     </w:p>
     <w:p>
       <w:pPr>
@@ -5943,17 +5667,8 @@
           <w:rFonts w:ascii="Times New Roman" w:eastAsia="Times New Roman" w:hAnsi="Times New Roman" w:cs="Times New Roman"/>
           <w:color w:val="000000" w:themeColor="text1"/>
         </w:rPr>
-        <w:t xml:space="preserve">See general for upload </w:t>
-      </w:r>
-      <w:proofErr w:type="gramStart"/>
-      <w:r>
-        <w:rPr>
-          <w:rFonts w:ascii="Times New Roman" w:eastAsia="Times New Roman" w:hAnsi="Times New Roman" w:cs="Times New Roman"/>
-          <w:color w:val="000000" w:themeColor="text1"/>
-        </w:rPr>
-        <w:t>formats</w:t>
-      </w:r>
-      <w:proofErr w:type="gramEnd"/>
+        <w:t>See general for upload formats</w:t>
+      </w:r>
     </w:p>
     <w:p>
       <w:pPr>
@@ -5984,19 +5699,11 @@
         </w:rPr>
         <w:t xml:space="preserve"> to give the user the option </w:t>
       </w:r>
-      <w:proofErr w:type="gramStart"/>
-      <w:r>
-        <w:rPr>
-          <w:rFonts w:ascii="Times New Roman" w:eastAsia="Times New Roman" w:hAnsi="Times New Roman" w:cs="Times New Roman"/>
-        </w:rPr>
-        <w:t>rename</w:t>
-      </w:r>
-      <w:proofErr w:type="gramEnd"/>
-      <w:r>
-        <w:rPr>
-          <w:rFonts w:ascii="Times New Roman" w:eastAsia="Times New Roman" w:hAnsi="Times New Roman" w:cs="Times New Roman"/>
-        </w:rPr>
-        <w:t>, view or delete the image</w:t>
+      <w:r>
+        <w:rPr>
+          <w:rFonts w:ascii="Times New Roman" w:eastAsia="Times New Roman" w:hAnsi="Times New Roman" w:cs="Times New Roman"/>
+        </w:rPr>
+        <w:t>rename, view or delete the image</w:t>
       </w:r>
     </w:p>
     <w:p>
@@ -6032,16 +5739,8 @@
         <w:rPr>
           <w:rFonts w:ascii="Times New Roman" w:eastAsia="Times New Roman" w:hAnsi="Times New Roman" w:cs="Times New Roman"/>
         </w:rPr>
-        <w:t xml:space="preserve"> </w:t>
-      </w:r>
-      <w:proofErr w:type="gramStart"/>
-      <w:r>
-        <w:rPr>
-          <w:rFonts w:ascii="Times New Roman" w:eastAsia="Times New Roman" w:hAnsi="Times New Roman" w:cs="Times New Roman"/>
-        </w:rPr>
-        <w:t>name</w:t>
-      </w:r>
-      <w:proofErr w:type="gramEnd"/>
+        <w:t xml:space="preserve"> name</w:t>
+      </w:r>
     </w:p>
     <w:p>
       <w:pPr>
@@ -6148,16 +5847,8 @@
         <w:rPr>
           <w:rFonts w:ascii="Times New Roman" w:eastAsia="Times New Roman" w:hAnsi="Times New Roman" w:cs="Times New Roman"/>
         </w:rPr>
-        <w:t xml:space="preserve">Nothing will be displayed if left </w:t>
-      </w:r>
-      <w:proofErr w:type="gramStart"/>
-      <w:r>
-        <w:rPr>
-          <w:rFonts w:ascii="Times New Roman" w:eastAsia="Times New Roman" w:hAnsi="Times New Roman" w:cs="Times New Roman"/>
-        </w:rPr>
-        <w:t>blank</w:t>
-      </w:r>
-      <w:proofErr w:type="gramEnd"/>
+        <w:t>Nothing will be displayed if left blank</w:t>
+      </w:r>
     </w:p>
     <w:p>
       <w:pPr>
@@ -6192,21 +5883,7 @@
         <w:rPr>
           <w:rFonts w:ascii="Times New Roman" w:eastAsia="Times New Roman" w:hAnsi="Times New Roman" w:cs="Times New Roman"/>
         </w:rPr>
-        <w:t xml:space="preserve">See general for upload </w:t>
-      </w:r>
-      <w:proofErr w:type="gramStart"/>
-      <w:r>
-        <w:rPr>
-          <w:rFonts w:ascii="Times New Roman" w:eastAsia="Times New Roman" w:hAnsi="Times New Roman" w:cs="Times New Roman"/>
-        </w:rPr>
-        <w:t>formats</w:t>
-      </w:r>
-      <w:proofErr w:type="gramEnd"/>
-      <w:r>
-        <w:rPr>
-          <w:rFonts w:ascii="Times New Roman" w:eastAsia="Times New Roman" w:hAnsi="Times New Roman" w:cs="Times New Roman"/>
-        </w:rPr>
-        <w:t xml:space="preserve"> </w:t>
+        <w:t xml:space="preserve">See general for upload formats </w:t>
       </w:r>
     </w:p>
     <w:p>
@@ -6224,16 +5901,8 @@
         <w:rPr>
           <w:rFonts w:ascii="Times New Roman" w:eastAsia="Times New Roman" w:hAnsi="Times New Roman" w:cs="Times New Roman"/>
         </w:rPr>
-        <w:t xml:space="preserve">Nothing will be displayed if left </w:t>
-      </w:r>
-      <w:proofErr w:type="gramStart"/>
-      <w:r>
-        <w:rPr>
-          <w:rFonts w:ascii="Times New Roman" w:eastAsia="Times New Roman" w:hAnsi="Times New Roman" w:cs="Times New Roman"/>
-        </w:rPr>
-        <w:t>blank</w:t>
-      </w:r>
-      <w:proofErr w:type="gramEnd"/>
+        <w:t>Nothing will be displayed if left blank</w:t>
+      </w:r>
     </w:p>
     <w:p>
       <w:pPr>
@@ -6292,16 +5961,8 @@
         <w:rPr>
           <w:rFonts w:ascii="Times New Roman" w:eastAsia="Times New Roman" w:hAnsi="Times New Roman" w:cs="Times New Roman"/>
         </w:rPr>
-        <w:t xml:space="preserve"> by selecting a </w:t>
-      </w:r>
-      <w:proofErr w:type="gramStart"/>
-      <w:r>
-        <w:rPr>
-          <w:rFonts w:ascii="Times New Roman" w:eastAsia="Times New Roman" w:hAnsi="Times New Roman" w:cs="Times New Roman"/>
-        </w:rPr>
-        <w:t>button</w:t>
-      </w:r>
-      <w:proofErr w:type="gramEnd"/>
+        <w:t xml:space="preserve"> by selecting a button</w:t>
+      </w:r>
     </w:p>
     <w:p>
       <w:pPr>
@@ -6634,16 +6295,8 @@
         <w:rPr>
           <w:rFonts w:ascii="Times New Roman" w:eastAsia="Times New Roman" w:hAnsi="Times New Roman" w:cs="Times New Roman"/>
         </w:rPr>
-        <w:t xml:space="preserve">Users will see a list of current projects with the following </w:t>
-      </w:r>
-      <w:proofErr w:type="gramStart"/>
-      <w:r>
-        <w:rPr>
-          <w:rFonts w:ascii="Times New Roman" w:eastAsia="Times New Roman" w:hAnsi="Times New Roman" w:cs="Times New Roman"/>
-        </w:rPr>
-        <w:t>information</w:t>
-      </w:r>
-      <w:proofErr w:type="gramEnd"/>
+        <w:t>Users will see a list of current projects with the following information</w:t>
+      </w:r>
       <w:r>
         <w:rPr>
           <w:rFonts w:ascii="Times New Roman" w:eastAsia="Times New Roman" w:hAnsi="Times New Roman" w:cs="Times New Roman"/>
@@ -6720,16 +6373,8 @@
         <w:rPr>
           <w:rFonts w:ascii="Times New Roman" w:eastAsia="Times New Roman" w:hAnsi="Times New Roman" w:cs="Times New Roman"/>
         </w:rPr>
-        <w:t xml:space="preserve">Deadline with Days </w:t>
-      </w:r>
-      <w:proofErr w:type="gramStart"/>
-      <w:r>
-        <w:rPr>
-          <w:rFonts w:ascii="Times New Roman" w:eastAsia="Times New Roman" w:hAnsi="Times New Roman" w:cs="Times New Roman"/>
-        </w:rPr>
-        <w:t>left</w:t>
-      </w:r>
-      <w:proofErr w:type="gramEnd"/>
+        <w:t>Deadline with Days left</w:t>
+      </w:r>
     </w:p>
     <w:p>
       <w:pPr>
@@ -6818,16 +6463,8 @@
         <w:rPr>
           <w:rFonts w:ascii="Times New Roman" w:eastAsia="Times New Roman" w:hAnsi="Times New Roman" w:cs="Times New Roman"/>
         </w:rPr>
-        <w:t xml:space="preserve">Area will be empty if no projects are </w:t>
-      </w:r>
-      <w:proofErr w:type="gramStart"/>
-      <w:r>
-        <w:rPr>
-          <w:rFonts w:ascii="Times New Roman" w:eastAsia="Times New Roman" w:hAnsi="Times New Roman" w:cs="Times New Roman"/>
-        </w:rPr>
-        <w:t>created</w:t>
-      </w:r>
-      <w:proofErr w:type="gramEnd"/>
+        <w:t>Area will be empty if no projects are created</w:t>
+      </w:r>
     </w:p>
     <w:p>
       <w:pPr>
@@ -7053,16 +6690,8 @@
         <w:rPr>
           <w:rFonts w:ascii="Times New Roman" w:eastAsia="Times New Roman" w:hAnsi="Times New Roman" w:cs="Times New Roman"/>
         </w:rPr>
-        <w:t xml:space="preserve">The library will have filtering options that allows file to be sorted by the general filtering </w:t>
-      </w:r>
-      <w:proofErr w:type="gramStart"/>
-      <w:r>
-        <w:rPr>
-          <w:rFonts w:ascii="Times New Roman" w:eastAsia="Times New Roman" w:hAnsi="Times New Roman" w:cs="Times New Roman"/>
-        </w:rPr>
-        <w:t>options</w:t>
-      </w:r>
-      <w:proofErr w:type="gramEnd"/>
+        <w:t>The library will have filtering options that allows file to be sorted by the general filtering options</w:t>
+      </w:r>
     </w:p>
     <w:p>
       <w:pPr>
@@ -7115,21 +6744,7 @@
         <w:rPr>
           <w:rFonts w:ascii="Times New Roman" w:eastAsia="Times New Roman" w:hAnsi="Times New Roman" w:cs="Times New Roman"/>
         </w:rPr>
-        <w:t xml:space="preserve">A general dialog box will be presented if the user selects </w:t>
-      </w:r>
-      <w:proofErr w:type="gramStart"/>
-      <w:r>
-        <w:rPr>
-          <w:rFonts w:ascii="Times New Roman" w:eastAsia="Times New Roman" w:hAnsi="Times New Roman" w:cs="Times New Roman"/>
-        </w:rPr>
-        <w:t>Delete</w:t>
-      </w:r>
-      <w:proofErr w:type="gramEnd"/>
-      <w:r>
-        <w:rPr>
-          <w:rFonts w:ascii="Times New Roman" w:eastAsia="Times New Roman" w:hAnsi="Times New Roman" w:cs="Times New Roman"/>
-        </w:rPr>
-        <w:t xml:space="preserve"> </w:t>
+        <w:t xml:space="preserve">A general dialog box will be presented if the user selects Delete </w:t>
       </w:r>
     </w:p>
     <w:p>
@@ -7166,16 +6781,8 @@
           <w:rFonts w:ascii="Times New Roman" w:eastAsia="Times New Roman" w:hAnsi="Times New Roman" w:cs="Times New Roman"/>
         </w:rPr>
         <w:lastRenderedPageBreak/>
-        <w:t xml:space="preserve">A textbox dialogue box opens for the user to rename the given </w:t>
-      </w:r>
-      <w:proofErr w:type="gramStart"/>
-      <w:r>
-        <w:rPr>
-          <w:rFonts w:ascii="Times New Roman" w:eastAsia="Times New Roman" w:hAnsi="Times New Roman" w:cs="Times New Roman"/>
-        </w:rPr>
-        <w:t>file</w:t>
-      </w:r>
-      <w:proofErr w:type="gramEnd"/>
+        <w:t>A textbox dialogue box opens for the user to rename the given file</w:t>
+      </w:r>
     </w:p>
     <w:p>
       <w:pPr>
@@ -7553,17 +7160,8 @@
           <w:rFonts w:ascii="Times New Roman" w:eastAsia="Times New Roman" w:hAnsi="Times New Roman" w:cs="Times New Roman"/>
           <w:color w:val="000000" w:themeColor="text1"/>
         </w:rPr>
-        <w:t xml:space="preserve">The number of completed </w:t>
-      </w:r>
-      <w:proofErr w:type="gramStart"/>
-      <w:r>
-        <w:rPr>
-          <w:rFonts w:ascii="Times New Roman" w:eastAsia="Times New Roman" w:hAnsi="Times New Roman" w:cs="Times New Roman"/>
-          <w:color w:val="000000" w:themeColor="text1"/>
-        </w:rPr>
-        <w:t>projects</w:t>
-      </w:r>
-      <w:proofErr w:type="gramEnd"/>
+        <w:t>The number of completed projects</w:t>
+      </w:r>
     </w:p>
     <w:p>
       <w:pPr>
@@ -7582,17 +7180,8 @@
           <w:rFonts w:ascii="Times New Roman" w:eastAsia="Times New Roman" w:hAnsi="Times New Roman" w:cs="Times New Roman"/>
           <w:color w:val="000000" w:themeColor="text1"/>
         </w:rPr>
-        <w:t xml:space="preserve">The number of projects started but not </w:t>
-      </w:r>
-      <w:proofErr w:type="gramStart"/>
-      <w:r>
-        <w:rPr>
-          <w:rFonts w:ascii="Times New Roman" w:eastAsia="Times New Roman" w:hAnsi="Times New Roman" w:cs="Times New Roman"/>
-          <w:color w:val="000000" w:themeColor="text1"/>
-        </w:rPr>
-        <w:t>finished</w:t>
-      </w:r>
-      <w:proofErr w:type="gramEnd"/>
+        <w:t>The number of projects started but not finished</w:t>
+      </w:r>
     </w:p>
     <w:p>
       <w:pPr>
@@ -7611,17 +7200,8 @@
           <w:rFonts w:ascii="Times New Roman" w:eastAsia="Times New Roman" w:hAnsi="Times New Roman" w:cs="Times New Roman"/>
           <w:color w:val="000000" w:themeColor="text1"/>
         </w:rPr>
-        <w:t xml:space="preserve">Users will have the ability to edit their </w:t>
-      </w:r>
-      <w:proofErr w:type="gramStart"/>
-      <w:r>
-        <w:rPr>
-          <w:rFonts w:ascii="Times New Roman" w:eastAsia="Times New Roman" w:hAnsi="Times New Roman" w:cs="Times New Roman"/>
-          <w:color w:val="000000" w:themeColor="text1"/>
-        </w:rPr>
-        <w:t>profile</w:t>
-      </w:r>
-      <w:proofErr w:type="gramEnd"/>
+        <w:t>Users will have the ability to edit their profile</w:t>
+      </w:r>
     </w:p>
     <w:p>
       <w:pPr>
@@ -7640,17 +7220,8 @@
           <w:rFonts w:ascii="Times New Roman" w:eastAsia="Times New Roman" w:hAnsi="Times New Roman" w:cs="Times New Roman"/>
           <w:color w:val="000000" w:themeColor="text1"/>
         </w:rPr>
-        <w:t xml:space="preserve">Change </w:t>
-      </w:r>
-      <w:proofErr w:type="gramStart"/>
-      <w:r>
-        <w:rPr>
-          <w:rFonts w:ascii="Times New Roman" w:eastAsia="Times New Roman" w:hAnsi="Times New Roman" w:cs="Times New Roman"/>
-          <w:color w:val="000000" w:themeColor="text1"/>
-        </w:rPr>
-        <w:t>password</w:t>
-      </w:r>
-      <w:proofErr w:type="gramEnd"/>
+        <w:t>Change password</w:t>
+      </w:r>
     </w:p>
     <w:p>
       <w:pPr>
@@ -7669,17 +7240,8 @@
           <w:rFonts w:ascii="Times New Roman" w:eastAsia="Times New Roman" w:hAnsi="Times New Roman" w:cs="Times New Roman"/>
           <w:color w:val="000000" w:themeColor="text1"/>
         </w:rPr>
-        <w:t xml:space="preserve">Change </w:t>
-      </w:r>
-      <w:proofErr w:type="gramStart"/>
-      <w:r>
-        <w:rPr>
-          <w:rFonts w:ascii="Times New Roman" w:eastAsia="Times New Roman" w:hAnsi="Times New Roman" w:cs="Times New Roman"/>
-          <w:color w:val="000000" w:themeColor="text1"/>
-        </w:rPr>
-        <w:t>email</w:t>
-      </w:r>
-      <w:proofErr w:type="gramEnd"/>
+        <w:t>Change email</w:t>
+      </w:r>
     </w:p>
     <w:p>
       <w:pPr>
@@ -7802,16 +7364,8 @@
         <w:rPr>
           <w:rFonts w:ascii="Times New Roman" w:eastAsia="Times New Roman" w:hAnsi="Times New Roman" w:cs="Times New Roman"/>
         </w:rPr>
-        <w:t xml:space="preserve">If OK is clicked, then it will complete the associated </w:t>
-      </w:r>
-      <w:proofErr w:type="gramStart"/>
-      <w:r>
-        <w:rPr>
-          <w:rFonts w:ascii="Times New Roman" w:eastAsia="Times New Roman" w:hAnsi="Times New Roman" w:cs="Times New Roman"/>
-        </w:rPr>
-        <w:t>process</w:t>
-      </w:r>
-      <w:proofErr w:type="gramEnd"/>
+        <w:t>If OK is clicked, then it will complete the associated process</w:t>
+      </w:r>
     </w:p>
     <w:p>
       <w:pPr>
@@ -7828,16 +7382,8 @@
         <w:rPr>
           <w:rFonts w:ascii="Times New Roman" w:eastAsia="Times New Roman" w:hAnsi="Times New Roman" w:cs="Times New Roman"/>
         </w:rPr>
-        <w:t xml:space="preserve">If Cancel is clicked, then it will cancel the associated </w:t>
-      </w:r>
-      <w:proofErr w:type="gramStart"/>
-      <w:r>
-        <w:rPr>
-          <w:rFonts w:ascii="Times New Roman" w:eastAsia="Times New Roman" w:hAnsi="Times New Roman" w:cs="Times New Roman"/>
-        </w:rPr>
-        <w:t>process</w:t>
-      </w:r>
-      <w:proofErr w:type="gramEnd"/>
+        <w:t>If Cancel is clicked, then it will cancel the associated process</w:t>
+      </w:r>
     </w:p>
     <w:p>
       <w:pPr>
@@ -8391,7 +7937,6 @@
               </w:rPr>
               <w:t xml:space="preserve">Completed Project </w:t>
             </w:r>
-            <w:proofErr w:type="gramStart"/>
             <w:r>
               <w:rPr>
                 <w:rFonts w:ascii="Times New Roman" w:hAnsi="Times New Roman" w:cs="Times New Roman"/>
@@ -8406,16 +7951,7 @@
                 <w:sz w:val="24"/>
                 <w:szCs w:val="24"/>
               </w:rPr>
-              <w:t>;</w:t>
-            </w:r>
-            <w:proofErr w:type="gramEnd"/>
-            <w:r>
-              <w:rPr>
-                <w:rFonts w:ascii="Times New Roman" w:hAnsi="Times New Roman" w:cs="Times New Roman"/>
-                <w:sz w:val="24"/>
-                <w:szCs w:val="24"/>
-              </w:rPr>
-              <w:t xml:space="preserve"> finishing project requirements</w:t>
+              <w:t>; finishing project requirements</w:t>
             </w:r>
           </w:p>
         </w:tc>
@@ -8745,18 +8281,8 @@
                 <w:sz w:val="24"/>
                 <w:szCs w:val="24"/>
               </w:rPr>
-              <w:t xml:space="preserve">Sam – Build project skeleton with routing to appropriate </w:t>
-            </w:r>
-            <w:proofErr w:type="gramStart"/>
-            <w:r>
-              <w:rPr>
-                <w:rFonts w:ascii="Times New Roman" w:hAnsi="Times New Roman" w:cs="Times New Roman"/>
-                <w:sz w:val="24"/>
-                <w:szCs w:val="24"/>
-              </w:rPr>
-              <w:t>pages</w:t>
-            </w:r>
-            <w:proofErr w:type="gramEnd"/>
+              <w:t>Sam – Build project skeleton with routing to appropriate pages</w:t>
+            </w:r>
           </w:p>
           <w:p>
             <w:pPr>
@@ -10221,16 +9747,1137 @@
         <w:rPr>
           <w:rFonts w:ascii="Times New Roman" w:eastAsia="Times New Roman" w:hAnsi="Times New Roman" w:cs="Times New Roman"/>
         </w:rPr>
-        <w:t xml:space="preserve">Provide a 5- to 6-page description of the system’s architecture. You should refer to the images and diagrams in the appendices as </w:t>
-      </w:r>
-      <w:proofErr w:type="gramStart"/>
-      <w:r>
-        <w:rPr>
-          <w:rFonts w:ascii="Times New Roman" w:eastAsia="Times New Roman" w:hAnsi="Times New Roman" w:cs="Times New Roman"/>
-        </w:rPr>
-        <w:t>needed</w:t>
-      </w:r>
-      <w:proofErr w:type="gramEnd"/>
+        <w:t>Provide a 5- to 6-page description of the system’s architecture. You should refer to the images and diagrams in the appendices as needed</w:t>
+      </w:r>
+    </w:p>
+    <w:p>
+      <w:pPr>
+        <w:rPr>
+          <w:rFonts w:ascii="Times New Roman" w:eastAsia="Times New Roman" w:hAnsi="Times New Roman" w:cs="Times New Roman"/>
+        </w:rPr>
+      </w:pPr>
+    </w:p>
+    <w:p>
+      <w:pPr>
+        <w:spacing w:before="160" w:after="80" w:line="240" w:lineRule="auto"/>
+        <w:textAlignment w:val="baseline"/>
+        <w:rPr>
+          <w:rFonts w:ascii="Times New Roman" w:eastAsia="Times New Roman" w:hAnsi="Times New Roman" w:cs="Times New Roman"/>
+          <w:color w:val="0F4761"/>
+          <w:sz w:val="24"/>
+          <w:szCs w:val="24"/>
+        </w:rPr>
+      </w:pPr>
+      <w:r>
+        <w:rPr>
+          <w:rFonts w:ascii="Times New Roman" w:eastAsia="Times New Roman" w:hAnsi="Times New Roman" w:cs="Times New Roman"/>
+          <w:color w:val="0F4761"/>
+          <w:sz w:val="32"/>
+          <w:szCs w:val="32"/>
+        </w:rPr>
+        <w:t>Major Components of system: (refer to block diagram) </w:t>
+      </w:r>
+    </w:p>
+    <w:p>
+      <w:pPr>
+        <w:spacing w:line="240" w:lineRule="auto"/>
+        <w:ind w:firstLine="720"/>
+        <w:textAlignment w:val="baseline"/>
+        <w:rPr>
+          <w:rFonts w:ascii="Times New Roman" w:eastAsia="Times New Roman" w:hAnsi="Times New Roman" w:cs="Times New Roman"/>
+          <w:sz w:val="24"/>
+          <w:szCs w:val="24"/>
+        </w:rPr>
+      </w:pPr>
+      <w:r>
+        <w:rPr>
+          <w:rFonts w:ascii="Times New Roman" w:eastAsia="Times New Roman" w:hAnsi="Times New Roman" w:cs="Times New Roman"/>
+          <w:sz w:val="24"/>
+          <w:szCs w:val="24"/>
+        </w:rPr>
+        <w:t>Hobby Pro’s architecture takes a Model, View, Controller approach, where the View is managed by our team, and the Model, and Controller are handled by the cloud provider Firebase.  Utilizing Vue.js as the framework for user interface, calls to Firebase will be made to create, read, update, delete, and authenticate data, using Firebase API’s. </w:t>
+      </w:r>
+    </w:p>
+    <w:p>
+      <w:pPr>
+        <w:spacing w:line="240" w:lineRule="auto"/>
+        <w:ind w:firstLine="720"/>
+        <w:textAlignment w:val="baseline"/>
+        <w:rPr>
+          <w:rFonts w:ascii="Times New Roman" w:eastAsia="Times New Roman" w:hAnsi="Times New Roman" w:cs="Times New Roman"/>
+          <w:sz w:val="24"/>
+          <w:szCs w:val="24"/>
+        </w:rPr>
+      </w:pPr>
+      <w:r>
+        <w:rPr>
+          <w:rFonts w:ascii="Times New Roman" w:eastAsia="Times New Roman" w:hAnsi="Times New Roman" w:cs="Times New Roman"/>
+          <w:sz w:val="24"/>
+          <w:szCs w:val="24"/>
+        </w:rPr>
+        <w:t>The user interface (View) will be constructed using Vue.js, a JavaScript web framework used to create dynamic web content. Using Vue, the user interface will be developed using a component-based model, where each component represents a section of the page (i.e., navigation bar, menus, footers.). Each component will be made up of HTML, CSS, and JavaScript, capable of making network requests, and updating the respective component, as necessary. </w:t>
+      </w:r>
+    </w:p>
+    <w:p>
+      <w:pPr>
+        <w:spacing w:line="240" w:lineRule="auto"/>
+        <w:textAlignment w:val="baseline"/>
+        <w:rPr>
+          <w:rFonts w:ascii="Times New Roman" w:eastAsia="Times New Roman" w:hAnsi="Times New Roman" w:cs="Times New Roman"/>
+          <w:sz w:val="24"/>
+          <w:szCs w:val="24"/>
+        </w:rPr>
+      </w:pPr>
+      <w:r>
+        <w:rPr>
+          <w:rFonts w:ascii="Times New Roman" w:eastAsia="Times New Roman" w:hAnsi="Times New Roman" w:cs="Times New Roman"/>
+          <w:sz w:val="24"/>
+          <w:szCs w:val="24"/>
+        </w:rPr>
+        <w:t>The Model and Controller will be managed by the cloud provider Firebase. Using the Firebase API’s, requests will be made to firebase to fetch, update, or post data to the Firebase Data Store, a NoSQL database technology used by Firebase. </w:t>
+      </w:r>
+    </w:p>
+    <w:p>
+      <w:pPr>
+        <w:spacing w:line="240" w:lineRule="auto"/>
+        <w:textAlignment w:val="baseline"/>
+        <w:rPr>
+          <w:rFonts w:ascii="Times New Roman" w:eastAsia="Times New Roman" w:hAnsi="Times New Roman" w:cs="Times New Roman"/>
+          <w:sz w:val="24"/>
+          <w:szCs w:val="24"/>
+        </w:rPr>
+      </w:pPr>
+      <w:r>
+        <w:rPr>
+          <w:rFonts w:ascii="Times New Roman" w:eastAsia="Times New Roman" w:hAnsi="Times New Roman" w:cs="Times New Roman"/>
+          <w:sz w:val="24"/>
+          <w:szCs w:val="24"/>
+        </w:rPr>
+        <w:t>The security aspect of the project will be implemented using Firebase Authentication. A tested library that follows industry standards and best practices to provide user authentication and authorization support. Hobby Pro will use username and password authentication as a sole means of authentication. </w:t>
+      </w:r>
+    </w:p>
+    <w:p>
+      <w:pPr>
+        <w:spacing w:before="160" w:after="80" w:line="240" w:lineRule="auto"/>
+        <w:textAlignment w:val="baseline"/>
+        <w:rPr>
+          <w:rFonts w:ascii="Times New Roman" w:eastAsia="Times New Roman" w:hAnsi="Times New Roman" w:cs="Times New Roman"/>
+          <w:color w:val="0F4761"/>
+          <w:sz w:val="24"/>
+          <w:szCs w:val="24"/>
+        </w:rPr>
+      </w:pPr>
+      <w:r>
+        <w:rPr>
+          <w:rFonts w:ascii="Times New Roman" w:eastAsia="Times New Roman" w:hAnsi="Times New Roman" w:cs="Times New Roman"/>
+          <w:color w:val="0F4761"/>
+          <w:sz w:val="32"/>
+          <w:szCs w:val="32"/>
+        </w:rPr>
+        <w:t>Components in depth: (refer to component diagram) </w:t>
+      </w:r>
+    </w:p>
+    <w:p>
+      <w:pPr>
+        <w:spacing w:line="240" w:lineRule="auto"/>
+        <w:ind w:firstLine="720"/>
+        <w:textAlignment w:val="baseline"/>
+        <w:rPr>
+          <w:rFonts w:ascii="Times New Roman" w:eastAsia="Times New Roman" w:hAnsi="Times New Roman" w:cs="Times New Roman"/>
+          <w:sz w:val="24"/>
+          <w:szCs w:val="24"/>
+        </w:rPr>
+      </w:pPr>
+      <w:r>
+        <w:rPr>
+          <w:rFonts w:ascii="Times New Roman" w:eastAsia="Times New Roman" w:hAnsi="Times New Roman" w:cs="Times New Roman"/>
+          <w:sz w:val="24"/>
+          <w:szCs w:val="24"/>
+        </w:rPr>
+        <w:t>Our components were thought out using our major components and the way our system would rely on user inputs on what pages and how the flow of data would go from server to database then back to the server on our website. So, starting off on the log in and sign-up pages. We are doing typical login using data values consisting of email and password fields and we are thinking of implementing google sign-in use. How this would interact with the firebase database is that the user's login credentials would be sent to the database and firebase begins a check to confirm that a: a user matching the require credentials is available in our system, and b: if one is not found it will dispense required errors. </w:t>
+      </w:r>
+    </w:p>
+    <w:p>
+      <w:pPr>
+        <w:spacing w:line="240" w:lineRule="auto"/>
+        <w:ind w:firstLine="720"/>
+        <w:textAlignment w:val="baseline"/>
+        <w:rPr>
+          <w:rFonts w:ascii="Times New Roman" w:eastAsia="Times New Roman" w:hAnsi="Times New Roman" w:cs="Times New Roman"/>
+          <w:sz w:val="24"/>
+          <w:szCs w:val="24"/>
+        </w:rPr>
+      </w:pPr>
+      <w:r>
+        <w:rPr>
+          <w:rFonts w:ascii="Times New Roman" w:eastAsia="Times New Roman" w:hAnsi="Times New Roman" w:cs="Times New Roman"/>
+          <w:sz w:val="24"/>
+          <w:szCs w:val="24"/>
+        </w:rPr>
+        <w:t xml:space="preserve">Continuing the next component was the signup page. The </w:t>
+      </w:r>
+      <w:proofErr w:type="spellStart"/>
+      <w:r>
+        <w:rPr>
+          <w:rFonts w:ascii="Times New Roman" w:eastAsia="Times New Roman" w:hAnsi="Times New Roman" w:cs="Times New Roman"/>
+          <w:sz w:val="24"/>
+          <w:szCs w:val="24"/>
+        </w:rPr>
+        <w:t>datavalues</w:t>
+      </w:r>
+      <w:proofErr w:type="spellEnd"/>
+      <w:r>
+        <w:rPr>
+          <w:rFonts w:ascii="Times New Roman" w:eastAsia="Times New Roman" w:hAnsi="Times New Roman" w:cs="Times New Roman"/>
+          <w:sz w:val="24"/>
+          <w:szCs w:val="24"/>
+        </w:rPr>
+        <w:t xml:space="preserve"> for this page were first name, last name, email address and password. Once the user entered the required information a call to the server using this required information would be sent to the database and firebase would check that the email used to create said account does not already exist, if this is the case an error is thrown to let the user known that an account already exist with that email address. If not, then the user’s information will be saved in the database and a token will be saved on the computer to act like a pass to allow access by that user to enter the site. </w:t>
+      </w:r>
+    </w:p>
+    <w:p>
+      <w:pPr>
+        <w:spacing w:line="240" w:lineRule="auto"/>
+        <w:ind w:firstLine="720"/>
+        <w:textAlignment w:val="baseline"/>
+        <w:rPr>
+          <w:rFonts w:ascii="Times New Roman" w:eastAsia="Times New Roman" w:hAnsi="Times New Roman" w:cs="Times New Roman"/>
+          <w:sz w:val="24"/>
+          <w:szCs w:val="24"/>
+        </w:rPr>
+      </w:pPr>
+      <w:r>
+        <w:rPr>
+          <w:rFonts w:ascii="Times New Roman" w:eastAsia="Times New Roman" w:hAnsi="Times New Roman" w:cs="Times New Roman"/>
+          <w:sz w:val="24"/>
+          <w:szCs w:val="24"/>
+        </w:rPr>
+        <w:t xml:space="preserve">The last of onboarding required components we land on forgot password; this one was simple as all we would need of data values from the user is an email address matching a current user that just forgot their password. Once the email had been entered the user entered email </w:t>
+      </w:r>
+      <w:r>
+        <w:rPr>
+          <w:rFonts w:ascii="Times New Roman" w:eastAsia="Times New Roman" w:hAnsi="Times New Roman" w:cs="Times New Roman"/>
+          <w:sz w:val="24"/>
+          <w:szCs w:val="24"/>
+        </w:rPr>
+        <w:lastRenderedPageBreak/>
+        <w:t>would be checked by the firebase database system to see if said user has an account with them. If so, an account recovery email would be sent with a new password the user can use for now to enter the site. If not, the user will be notified that the user has entered an invalid email address. </w:t>
+      </w:r>
+    </w:p>
+    <w:p>
+      <w:pPr>
+        <w:spacing w:line="240" w:lineRule="auto"/>
+        <w:ind w:firstLine="720"/>
+        <w:textAlignment w:val="baseline"/>
+        <w:rPr>
+          <w:rFonts w:ascii="Times New Roman" w:eastAsia="Times New Roman" w:hAnsi="Times New Roman" w:cs="Times New Roman"/>
+          <w:sz w:val="24"/>
+          <w:szCs w:val="24"/>
+        </w:rPr>
+      </w:pPr>
+      <w:r>
+        <w:rPr>
+          <w:rFonts w:ascii="Times New Roman" w:eastAsia="Times New Roman" w:hAnsi="Times New Roman" w:cs="Times New Roman"/>
+          <w:sz w:val="24"/>
+          <w:szCs w:val="24"/>
+        </w:rPr>
+        <w:t xml:space="preserve">We move on to dashboard required components. For this we came up with a few matchings out current requirements doc. Well, start with the main Dashboard, the only data value we thought up was the projects list since the main dashboard will present all currently made projects in the middle of the page. We also have some functions for the main dashboard including </w:t>
+      </w:r>
+      <w:proofErr w:type="spellStart"/>
+      <w:r>
+        <w:rPr>
+          <w:rFonts w:ascii="Times New Roman" w:eastAsia="Times New Roman" w:hAnsi="Times New Roman" w:cs="Times New Roman"/>
+          <w:sz w:val="24"/>
+          <w:szCs w:val="24"/>
+        </w:rPr>
+        <w:t>get_project</w:t>
+      </w:r>
+      <w:proofErr w:type="spellEnd"/>
+      <w:r>
+        <w:rPr>
+          <w:rFonts w:ascii="Times New Roman" w:eastAsia="Times New Roman" w:hAnsi="Times New Roman" w:cs="Times New Roman"/>
+          <w:sz w:val="24"/>
+          <w:szCs w:val="24"/>
+        </w:rPr>
+        <w:t xml:space="preserve">() which will get projects upon initial page load. Another method is </w:t>
+      </w:r>
+      <w:proofErr w:type="spellStart"/>
+      <w:r>
+        <w:rPr>
+          <w:rFonts w:ascii="Times New Roman" w:eastAsia="Times New Roman" w:hAnsi="Times New Roman" w:cs="Times New Roman"/>
+          <w:sz w:val="24"/>
+          <w:szCs w:val="24"/>
+        </w:rPr>
+        <w:t>create_project</w:t>
+      </w:r>
+      <w:proofErr w:type="spellEnd"/>
+      <w:r>
+        <w:rPr>
+          <w:rFonts w:ascii="Times New Roman" w:eastAsia="Times New Roman" w:hAnsi="Times New Roman" w:cs="Times New Roman"/>
+          <w:sz w:val="24"/>
+          <w:szCs w:val="24"/>
+        </w:rPr>
+        <w:t xml:space="preserve">() which will allow the user to create a new project which will redirect them to create projects page. And finally, a </w:t>
+      </w:r>
+      <w:proofErr w:type="spellStart"/>
+      <w:r>
+        <w:rPr>
+          <w:rFonts w:ascii="Times New Roman" w:eastAsia="Times New Roman" w:hAnsi="Times New Roman" w:cs="Times New Roman"/>
+          <w:sz w:val="24"/>
+          <w:szCs w:val="24"/>
+        </w:rPr>
+        <w:t>remove_project</w:t>
+      </w:r>
+      <w:proofErr w:type="spellEnd"/>
+      <w:r>
+        <w:rPr>
+          <w:rFonts w:ascii="Times New Roman" w:eastAsia="Times New Roman" w:hAnsi="Times New Roman" w:cs="Times New Roman"/>
+          <w:sz w:val="24"/>
+          <w:szCs w:val="24"/>
+        </w:rPr>
+        <w:t xml:space="preserve">(int project ID) method in which a </w:t>
+      </w:r>
+      <w:proofErr w:type="spellStart"/>
+      <w:r>
+        <w:rPr>
+          <w:rFonts w:ascii="Times New Roman" w:eastAsia="Times New Roman" w:hAnsi="Times New Roman" w:cs="Times New Roman"/>
+          <w:sz w:val="24"/>
+          <w:szCs w:val="24"/>
+        </w:rPr>
+        <w:t>project_ID</w:t>
+      </w:r>
+      <w:proofErr w:type="spellEnd"/>
+      <w:r>
+        <w:rPr>
+          <w:rFonts w:ascii="Times New Roman" w:eastAsia="Times New Roman" w:hAnsi="Times New Roman" w:cs="Times New Roman"/>
+          <w:sz w:val="24"/>
+          <w:szCs w:val="24"/>
+        </w:rPr>
+        <w:t xml:space="preserve"> is taken which will make sure to ask the user for confirmation before deleting the </w:t>
+      </w:r>
+      <w:proofErr w:type="spellStart"/>
+      <w:r>
+        <w:rPr>
+          <w:rFonts w:ascii="Times New Roman" w:eastAsia="Times New Roman" w:hAnsi="Times New Roman" w:cs="Times New Roman"/>
+          <w:sz w:val="24"/>
+          <w:szCs w:val="24"/>
+        </w:rPr>
+        <w:t>projrct</w:t>
+      </w:r>
+      <w:proofErr w:type="spellEnd"/>
+      <w:r>
+        <w:rPr>
+          <w:rFonts w:ascii="Times New Roman" w:eastAsia="Times New Roman" w:hAnsi="Times New Roman" w:cs="Times New Roman"/>
+          <w:sz w:val="24"/>
+          <w:szCs w:val="24"/>
+        </w:rPr>
+        <w:t xml:space="preserve"> from the list of projects available on the main dashboard page. </w:t>
+      </w:r>
+    </w:p>
+    <w:p>
+      <w:pPr>
+        <w:spacing w:line="240" w:lineRule="auto"/>
+        <w:ind w:firstLine="720"/>
+        <w:textAlignment w:val="baseline"/>
+        <w:rPr>
+          <w:rFonts w:ascii="Times New Roman" w:eastAsia="Times New Roman" w:hAnsi="Times New Roman" w:cs="Times New Roman"/>
+          <w:sz w:val="24"/>
+          <w:szCs w:val="24"/>
+        </w:rPr>
+      </w:pPr>
+      <w:r>
+        <w:rPr>
+          <w:rFonts w:ascii="Times New Roman" w:eastAsia="Times New Roman" w:hAnsi="Times New Roman" w:cs="Times New Roman"/>
+          <w:sz w:val="24"/>
+          <w:szCs w:val="24"/>
+        </w:rPr>
+        <w:t xml:space="preserve">Next is the Create Project Page. On this page, it will act as a form in which the user must fill in information; the following data values were thought up from the requirements. Project Name, Project Date, a list of defining tags, project deadline, and finally a project description. The only method from this that seemed valid was a </w:t>
+      </w:r>
+      <w:proofErr w:type="spellStart"/>
+      <w:r>
+        <w:rPr>
+          <w:rFonts w:ascii="Times New Roman" w:eastAsia="Times New Roman" w:hAnsi="Times New Roman" w:cs="Times New Roman"/>
+          <w:sz w:val="24"/>
+          <w:szCs w:val="24"/>
+        </w:rPr>
+        <w:t>create_project</w:t>
+      </w:r>
+      <w:proofErr w:type="spellEnd"/>
+      <w:r>
+        <w:rPr>
+          <w:rFonts w:ascii="Times New Roman" w:eastAsia="Times New Roman" w:hAnsi="Times New Roman" w:cs="Times New Roman"/>
+          <w:sz w:val="24"/>
+          <w:szCs w:val="24"/>
+        </w:rPr>
+        <w:t>() method that took all values and created a project to then be put into the list of current projects when it is redirected to the projects page for the new project. </w:t>
+      </w:r>
+    </w:p>
+    <w:p>
+      <w:pPr>
+        <w:spacing w:line="240" w:lineRule="auto"/>
+        <w:ind w:firstLine="720"/>
+        <w:textAlignment w:val="baseline"/>
+        <w:rPr>
+          <w:rFonts w:ascii="Times New Roman" w:eastAsia="Times New Roman" w:hAnsi="Times New Roman" w:cs="Times New Roman"/>
+          <w:sz w:val="24"/>
+          <w:szCs w:val="24"/>
+        </w:rPr>
+      </w:pPr>
+      <w:r>
+        <w:rPr>
+          <w:rFonts w:ascii="Times New Roman" w:eastAsia="Times New Roman" w:hAnsi="Times New Roman" w:cs="Times New Roman"/>
+          <w:sz w:val="24"/>
+          <w:szCs w:val="24"/>
+        </w:rPr>
+        <w:t xml:space="preserve">The next component is Project Page which consists of the data values of Project Name, progress, project Tags, </w:t>
+      </w:r>
+      <w:proofErr w:type="spellStart"/>
+      <w:r>
+        <w:rPr>
+          <w:rFonts w:ascii="Times New Roman" w:eastAsia="Times New Roman" w:hAnsi="Times New Roman" w:cs="Times New Roman"/>
+          <w:sz w:val="24"/>
+          <w:szCs w:val="24"/>
+        </w:rPr>
+        <w:t>totalTime</w:t>
+      </w:r>
+      <w:proofErr w:type="spellEnd"/>
+      <w:r>
+        <w:rPr>
+          <w:rFonts w:ascii="Times New Roman" w:eastAsia="Times New Roman" w:hAnsi="Times New Roman" w:cs="Times New Roman"/>
+          <w:sz w:val="24"/>
+          <w:szCs w:val="24"/>
+        </w:rPr>
+        <w:t xml:space="preserve">, </w:t>
+      </w:r>
+      <w:proofErr w:type="spellStart"/>
+      <w:r>
+        <w:rPr>
+          <w:rFonts w:ascii="Times New Roman" w:eastAsia="Times New Roman" w:hAnsi="Times New Roman" w:cs="Times New Roman"/>
+          <w:sz w:val="24"/>
+          <w:szCs w:val="24"/>
+        </w:rPr>
+        <w:t>projectDescription</w:t>
+      </w:r>
+      <w:proofErr w:type="spellEnd"/>
+      <w:r>
+        <w:rPr>
+          <w:rFonts w:ascii="Times New Roman" w:eastAsia="Times New Roman" w:hAnsi="Times New Roman" w:cs="Times New Roman"/>
+          <w:sz w:val="24"/>
+          <w:szCs w:val="24"/>
+        </w:rPr>
+        <w:t xml:space="preserve">, </w:t>
+      </w:r>
+      <w:proofErr w:type="spellStart"/>
+      <w:r>
+        <w:rPr>
+          <w:rFonts w:ascii="Times New Roman" w:eastAsia="Times New Roman" w:hAnsi="Times New Roman" w:cs="Times New Roman"/>
+          <w:sz w:val="24"/>
+          <w:szCs w:val="24"/>
+        </w:rPr>
+        <w:t>stageName</w:t>
+      </w:r>
+      <w:proofErr w:type="spellEnd"/>
+      <w:r>
+        <w:rPr>
+          <w:rFonts w:ascii="Times New Roman" w:eastAsia="Times New Roman" w:hAnsi="Times New Roman" w:cs="Times New Roman"/>
+          <w:sz w:val="24"/>
+          <w:szCs w:val="24"/>
+        </w:rPr>
+        <w:t xml:space="preserve">, </w:t>
+      </w:r>
+      <w:proofErr w:type="spellStart"/>
+      <w:r>
+        <w:rPr>
+          <w:rFonts w:ascii="Times New Roman" w:eastAsia="Times New Roman" w:hAnsi="Times New Roman" w:cs="Times New Roman"/>
+          <w:sz w:val="24"/>
+          <w:szCs w:val="24"/>
+        </w:rPr>
+        <w:t>stageDescription</w:t>
+      </w:r>
+      <w:proofErr w:type="spellEnd"/>
+      <w:r>
+        <w:rPr>
+          <w:rFonts w:ascii="Times New Roman" w:eastAsia="Times New Roman" w:hAnsi="Times New Roman" w:cs="Times New Roman"/>
+          <w:sz w:val="24"/>
+          <w:szCs w:val="24"/>
+        </w:rPr>
+        <w:t xml:space="preserve">, </w:t>
+      </w:r>
+      <w:proofErr w:type="spellStart"/>
+      <w:r>
+        <w:rPr>
+          <w:rFonts w:ascii="Times New Roman" w:eastAsia="Times New Roman" w:hAnsi="Times New Roman" w:cs="Times New Roman"/>
+          <w:sz w:val="24"/>
+          <w:szCs w:val="24"/>
+        </w:rPr>
+        <w:t>taskDescription</w:t>
+      </w:r>
+      <w:proofErr w:type="spellEnd"/>
+      <w:r>
+        <w:rPr>
+          <w:rFonts w:ascii="Times New Roman" w:eastAsia="Times New Roman" w:hAnsi="Times New Roman" w:cs="Times New Roman"/>
+          <w:sz w:val="24"/>
+          <w:szCs w:val="24"/>
+        </w:rPr>
+        <w:t xml:space="preserve">. Methods in this component consists of </w:t>
+      </w:r>
+      <w:proofErr w:type="spellStart"/>
+      <w:r>
+        <w:rPr>
+          <w:rFonts w:ascii="Times New Roman" w:eastAsia="Times New Roman" w:hAnsi="Times New Roman" w:cs="Times New Roman"/>
+          <w:sz w:val="24"/>
+          <w:szCs w:val="24"/>
+        </w:rPr>
+        <w:t>add_stages</w:t>
+      </w:r>
+      <w:proofErr w:type="spellEnd"/>
+      <w:r>
+        <w:rPr>
+          <w:rFonts w:ascii="Times New Roman" w:eastAsia="Times New Roman" w:hAnsi="Times New Roman" w:cs="Times New Roman"/>
+          <w:sz w:val="24"/>
+          <w:szCs w:val="24"/>
+        </w:rPr>
+        <w:t xml:space="preserve">() which adds stages to the list of stages available, We also have a method for </w:t>
+      </w:r>
+      <w:proofErr w:type="spellStart"/>
+      <w:r>
+        <w:rPr>
+          <w:rFonts w:ascii="Times New Roman" w:eastAsia="Times New Roman" w:hAnsi="Times New Roman" w:cs="Times New Roman"/>
+          <w:sz w:val="24"/>
+          <w:szCs w:val="24"/>
+        </w:rPr>
+        <w:t>remove_stages</w:t>
+      </w:r>
+      <w:proofErr w:type="spellEnd"/>
+      <w:r>
+        <w:rPr>
+          <w:rFonts w:ascii="Times New Roman" w:eastAsia="Times New Roman" w:hAnsi="Times New Roman" w:cs="Times New Roman"/>
+          <w:sz w:val="24"/>
+          <w:szCs w:val="24"/>
+        </w:rPr>
+        <w:t xml:space="preserve">() which would remove a stage from the list of stages, another is </w:t>
+      </w:r>
+      <w:proofErr w:type="spellStart"/>
+      <w:r>
+        <w:rPr>
+          <w:rFonts w:ascii="Times New Roman" w:eastAsia="Times New Roman" w:hAnsi="Times New Roman" w:cs="Times New Roman"/>
+          <w:sz w:val="24"/>
+          <w:szCs w:val="24"/>
+        </w:rPr>
+        <w:t>edit_stages</w:t>
+      </w:r>
+      <w:proofErr w:type="spellEnd"/>
+      <w:r>
+        <w:rPr>
+          <w:rFonts w:ascii="Times New Roman" w:eastAsia="Times New Roman" w:hAnsi="Times New Roman" w:cs="Times New Roman"/>
+          <w:sz w:val="24"/>
+          <w:szCs w:val="24"/>
+        </w:rPr>
+        <w:t xml:space="preserve">() which allows manipulation of stage names and stage descriptions And </w:t>
+      </w:r>
+      <w:proofErr w:type="spellStart"/>
+      <w:r>
+        <w:rPr>
+          <w:rFonts w:ascii="Times New Roman" w:eastAsia="Times New Roman" w:hAnsi="Times New Roman" w:cs="Times New Roman"/>
+          <w:sz w:val="24"/>
+          <w:szCs w:val="24"/>
+        </w:rPr>
+        <w:t>get_stages</w:t>
+      </w:r>
+      <w:proofErr w:type="spellEnd"/>
+      <w:r>
+        <w:rPr>
+          <w:rFonts w:ascii="Times New Roman" w:eastAsia="Times New Roman" w:hAnsi="Times New Roman" w:cs="Times New Roman"/>
+          <w:sz w:val="24"/>
+          <w:szCs w:val="24"/>
+        </w:rPr>
+        <w:t xml:space="preserve">() get all stage information upon page reload and </w:t>
+      </w:r>
+      <w:proofErr w:type="spellStart"/>
+      <w:r>
+        <w:rPr>
+          <w:rFonts w:ascii="Times New Roman" w:eastAsia="Times New Roman" w:hAnsi="Times New Roman" w:cs="Times New Roman"/>
+          <w:sz w:val="24"/>
+          <w:szCs w:val="24"/>
+        </w:rPr>
+        <w:t>inital</w:t>
+      </w:r>
+      <w:proofErr w:type="spellEnd"/>
+      <w:r>
+        <w:rPr>
+          <w:rFonts w:ascii="Times New Roman" w:eastAsia="Times New Roman" w:hAnsi="Times New Roman" w:cs="Times New Roman"/>
+          <w:sz w:val="24"/>
+          <w:szCs w:val="24"/>
+        </w:rPr>
+        <w:t xml:space="preserve"> load. </w:t>
+      </w:r>
+      <w:proofErr w:type="spellStart"/>
+      <w:r>
+        <w:rPr>
+          <w:rFonts w:ascii="Times New Roman" w:eastAsia="Times New Roman" w:hAnsi="Times New Roman" w:cs="Times New Roman"/>
+          <w:sz w:val="24"/>
+          <w:szCs w:val="24"/>
+        </w:rPr>
+        <w:t>add_tasks</w:t>
+      </w:r>
+      <w:proofErr w:type="spellEnd"/>
+      <w:r>
+        <w:rPr>
+          <w:rFonts w:ascii="Times New Roman" w:eastAsia="Times New Roman" w:hAnsi="Times New Roman" w:cs="Times New Roman"/>
+          <w:sz w:val="24"/>
+          <w:szCs w:val="24"/>
+        </w:rPr>
+        <w:t xml:space="preserve">() allows the user to enter in task descriptions and add them to the current selected stage, </w:t>
+      </w:r>
+      <w:proofErr w:type="spellStart"/>
+      <w:r>
+        <w:rPr>
+          <w:rFonts w:ascii="Times New Roman" w:eastAsia="Times New Roman" w:hAnsi="Times New Roman" w:cs="Times New Roman"/>
+          <w:sz w:val="24"/>
+          <w:szCs w:val="24"/>
+        </w:rPr>
+        <w:t>remove_task</w:t>
+      </w:r>
+      <w:proofErr w:type="spellEnd"/>
+      <w:r>
+        <w:rPr>
+          <w:rFonts w:ascii="Times New Roman" w:eastAsia="Times New Roman" w:hAnsi="Times New Roman" w:cs="Times New Roman"/>
+          <w:sz w:val="24"/>
+          <w:szCs w:val="24"/>
+        </w:rPr>
+        <w:t xml:space="preserve">() allows the user to remove selected task from the specified stage, </w:t>
+      </w:r>
+      <w:proofErr w:type="spellStart"/>
+      <w:r>
+        <w:rPr>
+          <w:rFonts w:ascii="Times New Roman" w:eastAsia="Times New Roman" w:hAnsi="Times New Roman" w:cs="Times New Roman"/>
+          <w:sz w:val="24"/>
+          <w:szCs w:val="24"/>
+        </w:rPr>
+        <w:t>edit_tasks</w:t>
+      </w:r>
+      <w:proofErr w:type="spellEnd"/>
+      <w:r>
+        <w:rPr>
+          <w:rFonts w:ascii="Times New Roman" w:eastAsia="Times New Roman" w:hAnsi="Times New Roman" w:cs="Times New Roman"/>
+          <w:sz w:val="24"/>
+          <w:szCs w:val="24"/>
+        </w:rPr>
+        <w:t xml:space="preserve">() allow the user to edit select tasks on the select stage, and </w:t>
+      </w:r>
+      <w:proofErr w:type="spellStart"/>
+      <w:r>
+        <w:rPr>
+          <w:rFonts w:ascii="Times New Roman" w:eastAsia="Times New Roman" w:hAnsi="Times New Roman" w:cs="Times New Roman"/>
+          <w:sz w:val="24"/>
+          <w:szCs w:val="24"/>
+        </w:rPr>
+        <w:t>get_tasks</w:t>
+      </w:r>
+      <w:proofErr w:type="spellEnd"/>
+      <w:r>
+        <w:rPr>
+          <w:rFonts w:ascii="Times New Roman" w:eastAsia="Times New Roman" w:hAnsi="Times New Roman" w:cs="Times New Roman"/>
+          <w:sz w:val="24"/>
+          <w:szCs w:val="24"/>
+        </w:rPr>
+        <w:t>() gets the list of tasks on the specified stage finally create project method is also on this page. </w:t>
+      </w:r>
+    </w:p>
+    <w:p>
+      <w:pPr>
+        <w:spacing w:line="240" w:lineRule="auto"/>
+        <w:ind w:firstLine="720"/>
+        <w:textAlignment w:val="baseline"/>
+        <w:rPr>
+          <w:rFonts w:ascii="Times New Roman" w:eastAsia="Times New Roman" w:hAnsi="Times New Roman" w:cs="Times New Roman"/>
+          <w:sz w:val="24"/>
+          <w:szCs w:val="24"/>
+        </w:rPr>
+      </w:pPr>
+      <w:r>
+        <w:rPr>
+          <w:rFonts w:ascii="Times New Roman" w:eastAsia="Times New Roman" w:hAnsi="Times New Roman" w:cs="Times New Roman"/>
+          <w:sz w:val="24"/>
+          <w:szCs w:val="24"/>
+        </w:rPr>
+        <w:t xml:space="preserve">After this is the completed Projects page, which is the list of projects that are </w:t>
+      </w:r>
+      <w:proofErr w:type="spellStart"/>
+      <w:r>
+        <w:rPr>
+          <w:rFonts w:ascii="Times New Roman" w:eastAsia="Times New Roman" w:hAnsi="Times New Roman" w:cs="Times New Roman"/>
+          <w:sz w:val="24"/>
+          <w:szCs w:val="24"/>
+        </w:rPr>
+        <w:t>labled</w:t>
+      </w:r>
+      <w:proofErr w:type="spellEnd"/>
+      <w:r>
+        <w:rPr>
+          <w:rFonts w:ascii="Times New Roman" w:eastAsia="Times New Roman" w:hAnsi="Times New Roman" w:cs="Times New Roman"/>
+          <w:sz w:val="24"/>
+          <w:szCs w:val="24"/>
+        </w:rPr>
+        <w:t xml:space="preserve"> in the database as being completed. On this page it will run through the list on load to sort the list of projects on a Boolean variable that defines each project as completed. It has the </w:t>
+      </w:r>
+      <w:proofErr w:type="spellStart"/>
+      <w:r>
+        <w:rPr>
+          <w:rFonts w:ascii="Times New Roman" w:eastAsia="Times New Roman" w:hAnsi="Times New Roman" w:cs="Times New Roman"/>
+          <w:sz w:val="24"/>
+          <w:szCs w:val="24"/>
+        </w:rPr>
+        <w:t>get_projects</w:t>
+      </w:r>
+      <w:proofErr w:type="spellEnd"/>
+      <w:r>
+        <w:rPr>
+          <w:rFonts w:ascii="Times New Roman" w:eastAsia="Times New Roman" w:hAnsi="Times New Roman" w:cs="Times New Roman"/>
+          <w:sz w:val="24"/>
+          <w:szCs w:val="24"/>
+        </w:rPr>
+        <w:t xml:space="preserve"> method and create projects method. </w:t>
+      </w:r>
+    </w:p>
+    <w:p>
+      <w:pPr>
+        <w:spacing w:line="240" w:lineRule="auto"/>
+        <w:ind w:firstLine="720"/>
+        <w:textAlignment w:val="baseline"/>
+        <w:rPr>
+          <w:rFonts w:ascii="Times New Roman" w:eastAsia="Times New Roman" w:hAnsi="Times New Roman" w:cs="Times New Roman"/>
+          <w:sz w:val="24"/>
+          <w:szCs w:val="24"/>
+        </w:rPr>
+      </w:pPr>
+      <w:r>
+        <w:rPr>
+          <w:rFonts w:ascii="Times New Roman" w:eastAsia="Times New Roman" w:hAnsi="Times New Roman" w:cs="Times New Roman"/>
+          <w:sz w:val="24"/>
+          <w:szCs w:val="24"/>
+        </w:rPr>
+        <w:t xml:space="preserve">Finally, we have the component called library which will take files as a data value and has three methods: get files add files and remove files. </w:t>
+      </w:r>
+      <w:proofErr w:type="spellStart"/>
+      <w:r>
+        <w:rPr>
+          <w:rFonts w:ascii="Times New Roman" w:eastAsia="Times New Roman" w:hAnsi="Times New Roman" w:cs="Times New Roman"/>
+          <w:sz w:val="24"/>
+          <w:szCs w:val="24"/>
+        </w:rPr>
+        <w:t>add_files</w:t>
+      </w:r>
+      <w:proofErr w:type="spellEnd"/>
+      <w:r>
+        <w:rPr>
+          <w:rFonts w:ascii="Times New Roman" w:eastAsia="Times New Roman" w:hAnsi="Times New Roman" w:cs="Times New Roman"/>
+          <w:sz w:val="24"/>
+          <w:szCs w:val="24"/>
+        </w:rPr>
+        <w:t xml:space="preserve"> method will open the users file explorer on their computer and allow a file to be transferred into the website's library of available files system only allowing predetermined file types described in the Requirements above. </w:t>
+      </w:r>
+      <w:proofErr w:type="spellStart"/>
+      <w:r>
+        <w:rPr>
+          <w:rFonts w:ascii="Times New Roman" w:eastAsia="Times New Roman" w:hAnsi="Times New Roman" w:cs="Times New Roman"/>
+          <w:sz w:val="24"/>
+          <w:szCs w:val="24"/>
+        </w:rPr>
+        <w:t>remove_file</w:t>
+      </w:r>
+      <w:proofErr w:type="spellEnd"/>
+      <w:r>
+        <w:rPr>
+          <w:rFonts w:ascii="Times New Roman" w:eastAsia="Times New Roman" w:hAnsi="Times New Roman" w:cs="Times New Roman"/>
+          <w:sz w:val="24"/>
+          <w:szCs w:val="24"/>
+        </w:rPr>
+        <w:t xml:space="preserve"> just allows you to remove a select file from its library system. And finally </w:t>
+      </w:r>
+      <w:proofErr w:type="spellStart"/>
+      <w:r>
+        <w:rPr>
+          <w:rFonts w:ascii="Times New Roman" w:eastAsia="Times New Roman" w:hAnsi="Times New Roman" w:cs="Times New Roman"/>
+          <w:sz w:val="24"/>
+          <w:szCs w:val="24"/>
+        </w:rPr>
+        <w:t>get_file</w:t>
+      </w:r>
+      <w:proofErr w:type="spellEnd"/>
+      <w:r>
+        <w:rPr>
+          <w:rFonts w:ascii="Times New Roman" w:eastAsia="Times New Roman" w:hAnsi="Times New Roman" w:cs="Times New Roman"/>
+          <w:sz w:val="24"/>
+          <w:szCs w:val="24"/>
+        </w:rPr>
+        <w:t xml:space="preserve"> loads in the files in library on loads and reloads. </w:t>
+      </w:r>
+    </w:p>
+    <w:p>
+      <w:pPr>
+        <w:spacing w:before="160" w:after="80" w:line="240" w:lineRule="auto"/>
+        <w:textAlignment w:val="baseline"/>
+        <w:rPr>
+          <w:rFonts w:ascii="Times New Roman" w:eastAsia="Times New Roman" w:hAnsi="Times New Roman" w:cs="Times New Roman"/>
+          <w:color w:val="0F4761"/>
+          <w:sz w:val="24"/>
+          <w:szCs w:val="24"/>
+        </w:rPr>
+      </w:pPr>
+      <w:r>
+        <w:rPr>
+          <w:rFonts w:ascii="Aptos Display" w:eastAsia="Times New Roman" w:hAnsi="Aptos Display" w:cs="Times New Roman"/>
+          <w:color w:val="0F4761"/>
+          <w:sz w:val="32"/>
+          <w:szCs w:val="32"/>
+        </w:rPr>
+        <w:t>Entity Relation Diagram: </w:t>
+      </w:r>
+    </w:p>
+    <w:p>
+      <w:pPr>
+        <w:spacing w:line="240" w:lineRule="auto"/>
+        <w:textAlignment w:val="baseline"/>
+        <w:rPr>
+          <w:rFonts w:ascii="Times New Roman" w:eastAsia="Times New Roman" w:hAnsi="Times New Roman" w:cs="Times New Roman"/>
+          <w:sz w:val="24"/>
+          <w:szCs w:val="24"/>
+        </w:rPr>
+      </w:pPr>
+      <w:r>
+        <w:rPr>
+          <w:rFonts w:ascii="Aptos" w:eastAsia="Times New Roman" w:hAnsi="Aptos" w:cs="Times New Roman"/>
+          <w:sz w:val="24"/>
+          <w:szCs w:val="24"/>
+        </w:rPr>
+        <w:t xml:space="preserve">Our database is a </w:t>
+      </w:r>
+      <w:proofErr w:type="spellStart"/>
+      <w:r>
+        <w:rPr>
+          <w:rFonts w:ascii="Aptos" w:eastAsia="Times New Roman" w:hAnsi="Aptos" w:cs="Times New Roman"/>
+          <w:sz w:val="24"/>
+          <w:szCs w:val="24"/>
+        </w:rPr>
+        <w:t>noSQL</w:t>
+      </w:r>
+      <w:proofErr w:type="spellEnd"/>
+      <w:r>
+        <w:rPr>
+          <w:rFonts w:ascii="Aptos" w:eastAsia="Times New Roman" w:hAnsi="Aptos" w:cs="Times New Roman"/>
+          <w:sz w:val="24"/>
+          <w:szCs w:val="24"/>
+        </w:rPr>
+        <w:t xml:space="preserve"> database. We are building our database using Google’s Cloud </w:t>
+      </w:r>
+      <w:proofErr w:type="spellStart"/>
+      <w:r>
+        <w:rPr>
+          <w:rFonts w:ascii="Aptos" w:eastAsia="Times New Roman" w:hAnsi="Aptos" w:cs="Times New Roman"/>
+          <w:sz w:val="24"/>
+          <w:szCs w:val="24"/>
+        </w:rPr>
+        <w:t>Firestore</w:t>
+      </w:r>
+      <w:proofErr w:type="spellEnd"/>
+      <w:r>
+        <w:rPr>
+          <w:rFonts w:ascii="Aptos" w:eastAsia="Times New Roman" w:hAnsi="Aptos" w:cs="Times New Roman"/>
+          <w:sz w:val="24"/>
+          <w:szCs w:val="24"/>
+        </w:rPr>
+        <w:t xml:space="preserve"> and Google’s cloud storage. Storage will be used to house all documents and </w:t>
+      </w:r>
+      <w:r>
+        <w:rPr>
+          <w:rFonts w:ascii="Aptos" w:eastAsia="Times New Roman" w:hAnsi="Aptos" w:cs="Times New Roman"/>
+          <w:sz w:val="24"/>
+          <w:szCs w:val="24"/>
+        </w:rPr>
+        <w:lastRenderedPageBreak/>
+        <w:t>images the project needs. Our database will have Five tables. These tables are: Projects, Users, Tags, Stages, and Tasks.  </w:t>
+      </w:r>
+    </w:p>
+    <w:p>
+      <w:pPr>
+        <w:spacing w:line="240" w:lineRule="auto"/>
+        <w:ind w:firstLine="720"/>
+        <w:textAlignment w:val="baseline"/>
+        <w:rPr>
+          <w:rFonts w:ascii="Times New Roman" w:eastAsia="Times New Roman" w:hAnsi="Times New Roman" w:cs="Times New Roman"/>
+          <w:sz w:val="24"/>
+          <w:szCs w:val="24"/>
+        </w:rPr>
+      </w:pPr>
+      <w:r>
+        <w:rPr>
+          <w:rFonts w:ascii="Aptos" w:eastAsia="Times New Roman" w:hAnsi="Aptos" w:cs="Times New Roman"/>
+          <w:sz w:val="24"/>
+          <w:szCs w:val="24"/>
+        </w:rPr>
+        <w:t xml:space="preserve">All users are assigned a </w:t>
+      </w:r>
+      <w:proofErr w:type="spellStart"/>
+      <w:r>
+        <w:rPr>
+          <w:rFonts w:ascii="Aptos" w:eastAsia="Times New Roman" w:hAnsi="Aptos" w:cs="Times New Roman"/>
+          <w:sz w:val="24"/>
+          <w:szCs w:val="24"/>
+        </w:rPr>
+        <w:t>userID</w:t>
+      </w:r>
+      <w:proofErr w:type="spellEnd"/>
+      <w:r>
+        <w:rPr>
+          <w:rFonts w:ascii="Aptos" w:eastAsia="Times New Roman" w:hAnsi="Aptos" w:cs="Times New Roman"/>
+          <w:sz w:val="24"/>
+          <w:szCs w:val="24"/>
+        </w:rPr>
+        <w:t xml:space="preserve"> at the time of account creation.  This Id will come from the token returned by firebase auth when login is complete. Users will also have an array of file paths pointed to the Storage. The User will also have an array of </w:t>
+      </w:r>
+      <w:proofErr w:type="spellStart"/>
+      <w:r>
+        <w:rPr>
+          <w:rFonts w:ascii="Aptos" w:eastAsia="Times New Roman" w:hAnsi="Aptos" w:cs="Times New Roman"/>
+          <w:sz w:val="24"/>
+          <w:szCs w:val="24"/>
+        </w:rPr>
+        <w:t>projectIDs</w:t>
+      </w:r>
+      <w:proofErr w:type="spellEnd"/>
+      <w:r>
+        <w:rPr>
+          <w:rFonts w:ascii="Aptos" w:eastAsia="Times New Roman" w:hAnsi="Aptos" w:cs="Times New Roman"/>
+          <w:sz w:val="24"/>
+          <w:szCs w:val="24"/>
+        </w:rPr>
+        <w:t>. </w:t>
+      </w:r>
+    </w:p>
+    <w:p>
+      <w:pPr>
+        <w:spacing w:line="240" w:lineRule="auto"/>
+        <w:ind w:firstLine="720"/>
+        <w:textAlignment w:val="baseline"/>
+        <w:rPr>
+          <w:rFonts w:ascii="Times New Roman" w:eastAsia="Times New Roman" w:hAnsi="Times New Roman" w:cs="Times New Roman"/>
+          <w:sz w:val="24"/>
+          <w:szCs w:val="24"/>
+        </w:rPr>
+      </w:pPr>
+      <w:r>
+        <w:rPr>
+          <w:rFonts w:ascii="Aptos" w:eastAsia="Times New Roman" w:hAnsi="Aptos" w:cs="Times New Roman"/>
+          <w:sz w:val="24"/>
+          <w:szCs w:val="24"/>
+        </w:rPr>
+        <w:t xml:space="preserve">The second table is the Projects table. Each project will be assigned an unique at creation. Each project has a name, a text field. Each project will have a </w:t>
+      </w:r>
+      <w:proofErr w:type="spellStart"/>
+      <w:r>
+        <w:rPr>
+          <w:rFonts w:ascii="Aptos" w:eastAsia="Times New Roman" w:hAnsi="Aptos" w:cs="Times New Roman"/>
+          <w:sz w:val="24"/>
+          <w:szCs w:val="24"/>
+        </w:rPr>
+        <w:t>UserId</w:t>
+      </w:r>
+      <w:proofErr w:type="spellEnd"/>
+      <w:r>
+        <w:rPr>
+          <w:rFonts w:ascii="Aptos" w:eastAsia="Times New Roman" w:hAnsi="Aptos" w:cs="Times New Roman"/>
+          <w:sz w:val="24"/>
+          <w:szCs w:val="24"/>
+        </w:rPr>
+        <w:t xml:space="preserve">. Each project will have a StartDate: this is a time/date data type. Each project will have an array of tags (more on tags later). Each project has an image associated with it, this will be a file path to the storage. Each project has a Boolean variable to keep track on if that project has been completed. Each project also has an array of </w:t>
+      </w:r>
+      <w:proofErr w:type="spellStart"/>
+      <w:r>
+        <w:rPr>
+          <w:rFonts w:ascii="Aptos" w:eastAsia="Times New Roman" w:hAnsi="Aptos" w:cs="Times New Roman"/>
+          <w:sz w:val="24"/>
+          <w:szCs w:val="24"/>
+        </w:rPr>
+        <w:t>StageIDs</w:t>
+      </w:r>
+      <w:proofErr w:type="spellEnd"/>
+      <w:r>
+        <w:rPr>
+          <w:rFonts w:ascii="Aptos" w:eastAsia="Times New Roman" w:hAnsi="Aptos" w:cs="Times New Roman"/>
+          <w:sz w:val="24"/>
+          <w:szCs w:val="24"/>
+        </w:rPr>
+        <w:t xml:space="preserve"> that will make up the data about the project </w:t>
+      </w:r>
+    </w:p>
+    <w:p>
+      <w:pPr>
+        <w:spacing w:line="240" w:lineRule="auto"/>
+        <w:ind w:firstLine="720"/>
+        <w:textAlignment w:val="baseline"/>
+        <w:rPr>
+          <w:rFonts w:ascii="Times New Roman" w:eastAsia="Times New Roman" w:hAnsi="Times New Roman" w:cs="Times New Roman"/>
+          <w:sz w:val="24"/>
+          <w:szCs w:val="24"/>
+        </w:rPr>
+      </w:pPr>
+      <w:r>
+        <w:rPr>
+          <w:rFonts w:ascii="Aptos" w:eastAsia="Times New Roman" w:hAnsi="Aptos" w:cs="Times New Roman"/>
+          <w:sz w:val="24"/>
+          <w:szCs w:val="24"/>
+        </w:rPr>
+        <w:t xml:space="preserve">The third table is Stages. Stages are a small table containing information about stages. Each stage has a Stage ID, A completed </w:t>
+      </w:r>
+      <w:proofErr w:type="spellStart"/>
+      <w:r>
+        <w:rPr>
+          <w:rFonts w:ascii="Aptos" w:eastAsia="Times New Roman" w:hAnsi="Aptos" w:cs="Times New Roman"/>
+          <w:sz w:val="24"/>
+          <w:szCs w:val="24"/>
+        </w:rPr>
+        <w:t>boolean</w:t>
+      </w:r>
+      <w:proofErr w:type="spellEnd"/>
+      <w:r>
+        <w:rPr>
+          <w:rFonts w:ascii="Aptos" w:eastAsia="Times New Roman" w:hAnsi="Aptos" w:cs="Times New Roman"/>
+          <w:sz w:val="24"/>
+          <w:szCs w:val="24"/>
+        </w:rPr>
+        <w:t xml:space="preserve">, A time variable to </w:t>
+      </w:r>
+      <w:proofErr w:type="spellStart"/>
+      <w:r>
+        <w:rPr>
+          <w:rFonts w:ascii="Aptos" w:eastAsia="Times New Roman" w:hAnsi="Aptos" w:cs="Times New Roman"/>
+          <w:sz w:val="24"/>
+          <w:szCs w:val="24"/>
+        </w:rPr>
+        <w:t>summerized</w:t>
+      </w:r>
+      <w:proofErr w:type="spellEnd"/>
+      <w:r>
+        <w:rPr>
+          <w:rFonts w:ascii="Aptos" w:eastAsia="Times New Roman" w:hAnsi="Aptos" w:cs="Times New Roman"/>
+          <w:sz w:val="24"/>
+          <w:szCs w:val="24"/>
+        </w:rPr>
+        <w:t xml:space="preserve"> the time spent on the stage, and an array of </w:t>
+      </w:r>
+      <w:proofErr w:type="spellStart"/>
+      <w:r>
+        <w:rPr>
+          <w:rFonts w:ascii="Aptos" w:eastAsia="Times New Roman" w:hAnsi="Aptos" w:cs="Times New Roman"/>
+          <w:sz w:val="24"/>
+          <w:szCs w:val="24"/>
+        </w:rPr>
+        <w:t>TaskID</w:t>
+      </w:r>
+      <w:proofErr w:type="spellEnd"/>
+      <w:r>
+        <w:rPr>
+          <w:rFonts w:ascii="Aptos" w:eastAsia="Times New Roman" w:hAnsi="Aptos" w:cs="Times New Roman"/>
+          <w:sz w:val="24"/>
+          <w:szCs w:val="24"/>
+        </w:rPr>
+        <w:t>.  </w:t>
+      </w:r>
+    </w:p>
+    <w:p>
+      <w:pPr>
+        <w:spacing w:line="240" w:lineRule="auto"/>
+        <w:ind w:firstLine="720"/>
+        <w:textAlignment w:val="baseline"/>
+        <w:rPr>
+          <w:rFonts w:ascii="Times New Roman" w:eastAsia="Times New Roman" w:hAnsi="Times New Roman" w:cs="Times New Roman"/>
+          <w:sz w:val="24"/>
+          <w:szCs w:val="24"/>
+        </w:rPr>
+      </w:pPr>
+      <w:r>
+        <w:rPr>
+          <w:rFonts w:ascii="Aptos" w:eastAsia="Times New Roman" w:hAnsi="Aptos" w:cs="Times New Roman"/>
+          <w:sz w:val="24"/>
+          <w:szCs w:val="24"/>
+        </w:rPr>
+        <w:t xml:space="preserve">The fourth table is Tasks. Tasks are where the user created information will be mostly. Taks have an auto generated </w:t>
+      </w:r>
+      <w:proofErr w:type="spellStart"/>
+      <w:r>
+        <w:rPr>
+          <w:rFonts w:ascii="Aptos" w:eastAsia="Times New Roman" w:hAnsi="Aptos" w:cs="Times New Roman"/>
+          <w:sz w:val="24"/>
+          <w:szCs w:val="24"/>
+        </w:rPr>
+        <w:t>TaskID</w:t>
+      </w:r>
+      <w:proofErr w:type="spellEnd"/>
+      <w:r>
+        <w:rPr>
+          <w:rFonts w:ascii="Aptos" w:eastAsia="Times New Roman" w:hAnsi="Aptos" w:cs="Times New Roman"/>
+          <w:sz w:val="24"/>
+          <w:szCs w:val="24"/>
+        </w:rPr>
+        <w:t xml:space="preserve">, an array of file paths to the Storage that will contain images and other </w:t>
+      </w:r>
+      <w:proofErr w:type="spellStart"/>
+      <w:r>
+        <w:rPr>
+          <w:rFonts w:ascii="Aptos" w:eastAsia="Times New Roman" w:hAnsi="Aptos" w:cs="Times New Roman"/>
+          <w:sz w:val="24"/>
+          <w:szCs w:val="24"/>
+        </w:rPr>
+        <w:t>relevent</w:t>
+      </w:r>
+      <w:proofErr w:type="spellEnd"/>
+      <w:r>
+        <w:rPr>
+          <w:rFonts w:ascii="Aptos" w:eastAsia="Times New Roman" w:hAnsi="Aptos" w:cs="Times New Roman"/>
+          <w:sz w:val="24"/>
+          <w:szCs w:val="24"/>
+        </w:rPr>
+        <w:t xml:space="preserve"> documents for a project. There will be a notes section on each task that is Text String type. And a </w:t>
+      </w:r>
+      <w:proofErr w:type="spellStart"/>
+      <w:r>
+        <w:rPr>
+          <w:rFonts w:ascii="Aptos" w:eastAsia="Times New Roman" w:hAnsi="Aptos" w:cs="Times New Roman"/>
+          <w:sz w:val="24"/>
+          <w:szCs w:val="24"/>
+        </w:rPr>
+        <w:t>boolean</w:t>
+      </w:r>
+      <w:proofErr w:type="spellEnd"/>
+      <w:r>
+        <w:rPr>
+          <w:rFonts w:ascii="Aptos" w:eastAsia="Times New Roman" w:hAnsi="Aptos" w:cs="Times New Roman"/>
+          <w:sz w:val="24"/>
+          <w:szCs w:val="24"/>
+        </w:rPr>
+        <w:t xml:space="preserve"> variable called Completed.  </w:t>
+      </w:r>
+    </w:p>
+    <w:p>
+      <w:pPr>
+        <w:spacing w:line="240" w:lineRule="auto"/>
+        <w:ind w:firstLine="720"/>
+        <w:textAlignment w:val="baseline"/>
+        <w:rPr>
+          <w:rFonts w:ascii="Times New Roman" w:eastAsia="Times New Roman" w:hAnsi="Times New Roman" w:cs="Times New Roman"/>
+          <w:sz w:val="24"/>
+          <w:szCs w:val="24"/>
+        </w:rPr>
+      </w:pPr>
+      <w:r>
+        <w:rPr>
+          <w:rFonts w:ascii="Aptos" w:eastAsia="Times New Roman" w:hAnsi="Aptos" w:cs="Times New Roman"/>
+          <w:sz w:val="24"/>
+          <w:szCs w:val="24"/>
+        </w:rPr>
+        <w:t>The fifth and final table is called Tags. Tags are our quarriable object. Tags will be a list of Tags.  </w:t>
+      </w:r>
     </w:p>
     <w:p>
       <w:pPr>
@@ -25358,7 +26005,7 @@
           <w:r>
             <w:rPr>
               <w:rFonts w:asciiTheme="majorHAnsi" w:eastAsiaTheme="majorEastAsia" w:hAnsiTheme="majorHAnsi" w:cstheme="majorBidi"/>
-              <w:color w:val="4472C4" w:themeColor="accent1"/>
+              <w:color w:val="156082" w:themeColor="accent1"/>
               <w:sz w:val="88"/>
               <w:szCs w:val="88"/>
             </w:rPr>
@@ -25389,7 +26036,7 @@
           </w:pPr>
           <w:r>
             <w:rPr>
-              <w:color w:val="2F5496" w:themeColor="accent1" w:themeShade="BF"/>
+              <w:color w:val="0F4761" w:themeColor="accent1" w:themeShade="BF"/>
               <w:sz w:val="24"/>
               <w:szCs w:val="24"/>
             </w:rPr>
@@ -25420,7 +26067,7 @@
           </w:pPr>
           <w:r>
             <w:rPr>
-              <w:color w:val="4472C4" w:themeColor="accent1"/>
+              <w:color w:val="156082" w:themeColor="accent1"/>
               <w:sz w:val="28"/>
               <w:szCs w:val="28"/>
             </w:rPr>
@@ -25477,6 +26124,18 @@
     <w:pitch w:val="variable"/>
     <w:sig w:usb0="E4002EFF" w:usb1="C200247B" w:usb2="00000009" w:usb3="00000000" w:csb0="000001FF" w:csb1="00000000"/>
   </w:font>
+  <w:font w:name="Aptos Display">
+    <w:charset w:val="00"/>
+    <w:family w:val="swiss"/>
+    <w:pitch w:val="variable"/>
+    <w:sig w:usb0="20000287" w:usb1="00000003" w:usb2="00000000" w:usb3="00000000" w:csb0="0000019F" w:csb1="00000000"/>
+  </w:font>
+  <w:font w:name="Aptos">
+    <w:charset w:val="00"/>
+    <w:family w:val="swiss"/>
+    <w:pitch w:val="variable"/>
+    <w:sig w:usb0="20000287" w:usb1="00000003" w:usb2="00000000" w:usb3="00000000" w:csb0="0000019F" w:csb1="00000000"/>
+  </w:font>
 </w:fonts>
 </file>
 
@@ -25497,6 +26156,7 @@
   <w:rsids>
     <w:rsidRoot w:val="000B147F"/>
     <w:rsid w:val="000B147F"/>
+    <w:rsid w:val="00123DF5"/>
     <w:rsid w:val="00195F33"/>
     <w:rsid w:val="001E5CD5"/>
     <w:rsid w:val="00551291"/>

</xml_diff>

<commit_message>
added class diagram to Project design
</commit_message>
<xml_diff>
--- a/Documentation/ProjectDesign/ProjectDesign.docx
+++ b/Documentation/ProjectDesign/ProjectDesign.docx
@@ -11003,6 +11003,54 @@
       <w:r>
         <w:rPr>
           <w:rFonts w:ascii="Times New Roman" w:hAnsi="Times New Roman" w:cs="Times New Roman"/>
+          <w:noProof/>
+          <w:color w:val="44546A" w:themeColor="text2"/>
+        </w:rPr>
+        <w:drawing>
+          <wp:inline distT="0" distB="0" distL="0" distR="0" wp14:anchorId="3C32D278" wp14:editId="3633C973">
+            <wp:extent cx="5943600" cy="3411220"/>
+            <wp:effectExtent l="0" t="0" r="0" b="0"/>
+            <wp:docPr id="1880963296" name="Picture 1" descr="A screenshot of a computer screen&#10;&#10;Description automatically generated"/>
+            <wp:cNvGraphicFramePr>
+              <a:graphicFrameLocks xmlns:a="http://schemas.openxmlformats.org/drawingml/2006/main" noChangeAspect="1"/>
+            </wp:cNvGraphicFramePr>
+            <a:graphic xmlns:a="http://schemas.openxmlformats.org/drawingml/2006/main">
+              <a:graphicData uri="http://schemas.openxmlformats.org/drawingml/2006/picture">
+                <pic:pic xmlns:pic="http://schemas.openxmlformats.org/drawingml/2006/picture">
+                  <pic:nvPicPr>
+                    <pic:cNvPr id="1880963296" name="Picture 1" descr="A screenshot of a computer screen&#10;&#10;Description automatically generated"/>
+                    <pic:cNvPicPr/>
+                  </pic:nvPicPr>
+                  <pic:blipFill>
+                    <a:blip r:embed="rId7" cstate="print">
+                      <a:extLst>
+                        <a:ext uri="{28A0092B-C50C-407E-A947-70E740481C1C}">
+                          <a14:useLocalDpi xmlns:a14="http://schemas.microsoft.com/office/drawing/2010/main" val="0"/>
+                        </a:ext>
+                      </a:extLst>
+                    </a:blip>
+                    <a:stretch>
+                      <a:fillRect/>
+                    </a:stretch>
+                  </pic:blipFill>
+                  <pic:spPr>
+                    <a:xfrm>
+                      <a:off x="0" y="0"/>
+                      <a:ext cx="5943600" cy="3411220"/>
+                    </a:xfrm>
+                    <a:prstGeom prst="rect">
+                      <a:avLst/>
+                    </a:prstGeom>
+                  </pic:spPr>
+                </pic:pic>
+              </a:graphicData>
+            </a:graphic>
+          </wp:inline>
+        </w:drawing>
+      </w:r>
+      <w:r>
+        <w:rPr>
+          <w:rFonts w:ascii="Times New Roman" w:hAnsi="Times New Roman" w:cs="Times New Roman"/>
           <w:color w:val="44546A" w:themeColor="text2"/>
         </w:rPr>
         <w:br w:type="page"/>
@@ -11064,7 +11112,7 @@
                     <pic:cNvPicPr/>
                   </pic:nvPicPr>
                   <pic:blipFill>
-                    <a:blip r:embed="rId7" cstate="print">
+                    <a:blip r:embed="rId8" cstate="print">
                       <a:extLst>
                         <a:ext uri="{28A0092B-C50C-407E-A947-70E740481C1C}">
                           <a14:useLocalDpi xmlns:a14="http://schemas.microsoft.com/office/drawing/2010/main" val="0"/>
@@ -11124,7 +11172,7 @@
                     <pic:cNvPicPr/>
                   </pic:nvPicPr>
                   <pic:blipFill>
-                    <a:blip r:embed="rId8" cstate="print">
+                    <a:blip r:embed="rId9" cstate="print">
                       <a:extLst>
                         <a:ext uri="{28A0092B-C50C-407E-A947-70E740481C1C}">
                           <a14:useLocalDpi xmlns:a14="http://schemas.microsoft.com/office/drawing/2010/main" val="0"/>
@@ -26156,6 +26204,7 @@
   <w:rsids>
     <w:rsidRoot w:val="000B147F"/>
     <w:rsid w:val="000B147F"/>
+    <w:rsid w:val="001152AA"/>
     <w:rsid w:val="00123DF5"/>
     <w:rsid w:val="00195F33"/>
     <w:rsid w:val="001E5CD5"/>

</xml_diff>

<commit_message>
changes to Class Diagram Final
</commit_message>
<xml_diff>
--- a/Documentation/ProjectDesign/ProjectDesign.docx
+++ b/Documentation/ProjectDesign/ProjectDesign.docx
@@ -11007,10 +11007,10 @@
           <w:color w:val="44546A" w:themeColor="text2"/>
         </w:rPr>
         <w:drawing>
-          <wp:inline distT="0" distB="0" distL="0" distR="0" wp14:anchorId="3C32D278" wp14:editId="3633C973">
-            <wp:extent cx="5943600" cy="3411220"/>
+          <wp:inline distT="0" distB="0" distL="0" distR="0" wp14:anchorId="6A1DF8F1" wp14:editId="6EB1CBFD">
+            <wp:extent cx="5943600" cy="4024630"/>
             <wp:effectExtent l="0" t="0" r="0" b="0"/>
-            <wp:docPr id="1880963296" name="Picture 1" descr="A screenshot of a computer screen&#10;&#10;Description automatically generated"/>
+            <wp:docPr id="921960616" name="Picture 1" descr="A screenshot of a computer&#10;&#10;Description automatically generated"/>
             <wp:cNvGraphicFramePr>
               <a:graphicFrameLocks xmlns:a="http://schemas.openxmlformats.org/drawingml/2006/main" noChangeAspect="1"/>
             </wp:cNvGraphicFramePr>
@@ -11018,7 +11018,7 @@
               <a:graphicData uri="http://schemas.openxmlformats.org/drawingml/2006/picture">
                 <pic:pic xmlns:pic="http://schemas.openxmlformats.org/drawingml/2006/picture">
                   <pic:nvPicPr>
-                    <pic:cNvPr id="1880963296" name="Picture 1" descr="A screenshot of a computer screen&#10;&#10;Description automatically generated"/>
+                    <pic:cNvPr id="921960616" name="Picture 1" descr="A screenshot of a computer&#10;&#10;Description automatically generated"/>
                     <pic:cNvPicPr/>
                   </pic:nvPicPr>
                   <pic:blipFill>
@@ -11036,7 +11036,7 @@
                   <pic:spPr>
                     <a:xfrm>
                       <a:off x="0" y="0"/>
-                      <a:ext cx="5943600" cy="3411220"/>
+                      <a:ext cx="5943600" cy="4024630"/>
                     </a:xfrm>
                     <a:prstGeom prst="rect">
                       <a:avLst/>
@@ -26208,6 +26208,7 @@
     <w:rsid w:val="00123DF5"/>
     <w:rsid w:val="00195F33"/>
     <w:rsid w:val="001E5CD5"/>
+    <w:rsid w:val="002D1F2F"/>
     <w:rsid w:val="00551291"/>
     <w:rsid w:val="00613124"/>
     <w:rsid w:val="0077698B"/>

</xml_diff>